<commit_message>
RTS project file loading
</commit_message>
<xml_diff>
--- a/6 Семестр/Оптимизация/Лаб.5 Вар.23 БИВТ-20-1 Смирнов-1.docx
+++ b/6 Семестр/Оптимизация/Лаб.5 Вар.23 БИВТ-20-1 Смирнов-1.docx
@@ -1,6 +1,6 @@
 
 <file path=word/document.xml><?xml version="1.0" encoding="utf-8"?>
-<w:document xmlns:wpc="http://schemas.microsoft.com/office/word/2010/wordprocessingCanvas" xmlns:cx="http://schemas.microsoft.com/office/drawing/2014/chartex" xmlns:mc="http://schemas.openxmlformats.org/markup-compatibility/2006" xmlns:o="urn:schemas-microsoft-com:office:office" xmlns:r="http://schemas.openxmlformats.org/officeDocument/2006/relationships" xmlns:m="http://schemas.openxmlformats.org/officeDocument/2006/math" xmlns:v="urn:schemas-microsoft-com:vml" xmlns:wp14="http://schemas.microsoft.com/office/word/2010/wordprocessingDrawing" xmlns:wp="http://schemas.openxmlformats.org/drawingml/2006/wordprocessingDrawing" xmlns:w10="urn:schemas-microsoft-com:office:word" xmlns:w="http://schemas.openxmlformats.org/wordprocessingml/2006/main" xmlns:w14="http://schemas.microsoft.com/office/word/2010/wordml" xmlns:w15="http://schemas.microsoft.com/office/word/2012/wordml" xmlns:w16se="http://schemas.microsoft.com/office/word/2015/wordml/symex" xmlns:wpg="http://schemas.microsoft.com/office/word/2010/wordprocessingGroup" xmlns:wpi="http://schemas.microsoft.com/office/word/2010/wordprocessingInk" xmlns:wne="http://schemas.microsoft.com/office/word/2006/wordml" xmlns:wps="http://schemas.microsoft.com/office/word/2010/wordprocessingShape" mc:Ignorable="w14 w15 w16se wp14">
+<w:document xmlns:wpc="http://schemas.microsoft.com/office/word/2010/wordprocessingCanvas" xmlns:cx="http://schemas.microsoft.com/office/drawing/2014/chartex" xmlns:cx1="http://schemas.microsoft.com/office/drawing/2015/9/8/chartex" xmlns:cx2="http://schemas.microsoft.com/office/drawing/2015/10/21/chartex" xmlns:cx3="http://schemas.microsoft.com/office/drawing/2016/5/9/chartex" xmlns:cx4="http://schemas.microsoft.com/office/drawing/2016/5/10/chartex" xmlns:cx5="http://schemas.microsoft.com/office/drawing/2016/5/11/chartex" xmlns:cx6="http://schemas.microsoft.com/office/drawing/2016/5/12/chartex" xmlns:cx7="http://schemas.microsoft.com/office/drawing/2016/5/13/chartex" xmlns:cx8="http://schemas.microsoft.com/office/drawing/2016/5/14/chartex" xmlns:mc="http://schemas.openxmlformats.org/markup-compatibility/2006" xmlns:aink="http://schemas.microsoft.com/office/drawing/2016/ink" xmlns:am3d="http://schemas.microsoft.com/office/drawing/2017/model3d" xmlns:o="urn:schemas-microsoft-com:office:office" xmlns:oel="http://schemas.microsoft.com/office/2019/extlst" xmlns:r="http://schemas.openxmlformats.org/officeDocument/2006/relationships" xmlns:m="http://schemas.openxmlformats.org/officeDocument/2006/math" xmlns:v="urn:schemas-microsoft-com:vml" xmlns:wp14="http://schemas.microsoft.com/office/word/2010/wordprocessingDrawing" xmlns:wp="http://schemas.openxmlformats.org/drawingml/2006/wordprocessingDrawing" xmlns:w10="urn:schemas-microsoft-com:office:word" xmlns:w="http://schemas.openxmlformats.org/wordprocessingml/2006/main" xmlns:w14="http://schemas.microsoft.com/office/word/2010/wordml" xmlns:w15="http://schemas.microsoft.com/office/word/2012/wordml" xmlns:w16cex="http://schemas.microsoft.com/office/word/2018/wordml/cex" xmlns:w16cid="http://schemas.microsoft.com/office/word/2016/wordml/cid" xmlns:w16="http://schemas.microsoft.com/office/word/2018/wordml" xmlns:w16du="http://schemas.microsoft.com/office/word/2023/wordml/word16du" xmlns:w16sdtdh="http://schemas.microsoft.com/office/word/2020/wordml/sdtdatahash" xmlns:w16se="http://schemas.microsoft.com/office/word/2015/wordml/symex" xmlns:wpg="http://schemas.microsoft.com/office/word/2010/wordprocessingGroup" xmlns:wpi="http://schemas.microsoft.com/office/word/2010/wordprocessingInk" xmlns:wne="http://schemas.microsoft.com/office/word/2006/wordml" xmlns:wps="http://schemas.microsoft.com/office/word/2010/wordprocessingShape" mc:Ignorable="w14 w15 w16se w16cid w16 w16cex w16sdtdh wp14">
   <w:body>
     <w:p>
       <w:pPr>
@@ -23,9 +23,20 @@
           <w:szCs w:val="28"/>
           <w:lang w:eastAsia="ru-RU"/>
         </w:rPr>
-        <w:t>Национальный исследовательский технологический университет «</w:t>
-      </w:r>
-      <w:proofErr w:type="spellStart"/>
+        <w:t>Национальный исследовательский технологический университет «МИСиС»</w:t>
+      </w:r>
+    </w:p>
+    <w:p>
+      <w:pPr>
+        <w:ind w:firstLine="0"/>
+        <w:jc w:val="center"/>
+        <w:rPr>
+          <w:rFonts w:eastAsia="Times New Roman" w:cs="Times New Roman"/>
+          <w:sz w:val="28"/>
+          <w:szCs w:val="24"/>
+          <w:lang w:eastAsia="ru-RU"/>
+        </w:rPr>
+      </w:pPr>
       <w:r>
         <w:rPr>
           <w:rFonts w:eastAsia="Times New Roman" w:cs="Times New Roman"/>
@@ -36,52 +47,15 @@
           <w:szCs w:val="28"/>
           <w:lang w:eastAsia="ru-RU"/>
         </w:rPr>
-        <w:t>МИСиС</w:t>
-      </w:r>
-      <w:proofErr w:type="spellEnd"/>
-      <w:r>
-        <w:rPr>
-          <w:rFonts w:eastAsia="Times New Roman" w:cs="Times New Roman"/>
+        <w:t xml:space="preserve">Институт </w:t>
+      </w:r>
+      <w:r>
+        <w:rPr>
           <w:b/>
           <w:bCs/>
           <w:color w:val="000000"/>
           <w:sz w:val="28"/>
           <w:szCs w:val="28"/>
-          <w:lang w:eastAsia="ru-RU"/>
-        </w:rPr>
-        <w:t>»</w:t>
-      </w:r>
-    </w:p>
-    <w:p>
-      <w:pPr>
-        <w:ind w:firstLine="0"/>
-        <w:jc w:val="center"/>
-        <w:rPr>
-          <w:rFonts w:eastAsia="Times New Roman" w:cs="Times New Roman"/>
-          <w:sz w:val="28"/>
-          <w:szCs w:val="24"/>
-          <w:lang w:eastAsia="ru-RU"/>
-        </w:rPr>
-      </w:pPr>
-      <w:r>
-        <w:rPr>
-          <w:rFonts w:eastAsia="Times New Roman" w:cs="Times New Roman"/>
-          <w:b/>
-          <w:bCs/>
-          <w:color w:val="000000"/>
-          <w:sz w:val="28"/>
-          <w:szCs w:val="28"/>
-          <w:lang w:eastAsia="ru-RU"/>
-        </w:rPr>
-        <w:t xml:space="preserve">Институт </w:t>
-      </w:r>
-      <w:r>
-        <w:rPr>
-          <w:b/>
-          <w:bCs/>
-          <w:color w:val="000000"/>
-          <w:sz w:val="28"/>
-          <w:szCs w:val="28"/>
         </w:rPr>
         <w:t>Информационных технологий и компьютерных наук (ИТКН)</w:t>
       </w:r>
@@ -205,7 +179,7 @@
           <w:rFonts w:eastAsia="Times New Roman" w:cs="Times New Roman"/>
           <w:sz w:val="22"/>
           <w:szCs w:val="24"/>
-          <w:lang w:val="en-US" w:eastAsia="ru-RU"/>
+          <w:lang w:eastAsia="ru-RU"/>
         </w:rPr>
       </w:pPr>
       <w:r>
@@ -224,7 +198,7 @@
           <w:color w:val="000000"/>
           <w:sz w:val="32"/>
           <w:szCs w:val="36"/>
-          <w:lang w:val="en-US" w:eastAsia="ru-RU"/>
+          <w:lang w:eastAsia="ru-RU"/>
         </w:rPr>
         <w:t>5</w:t>
       </w:r>
@@ -993,8 +967,6 @@
         </w:rPr>
         <w:t>.</w:t>
       </w:r>
-      <w:bookmarkStart w:id="0" w:name="_GoBack"/>
-      <w:bookmarkEnd w:id="0"/>
       <w:r>
         <w:rPr>
           <w:rFonts w:eastAsiaTheme="minorEastAsia" w:cs="Times New Roman"/>
@@ -1370,8 +1342,11 @@
         <w:pStyle w:val="a3"/>
       </w:pPr>
       <w:r>
+        <w:rPr>
+          <w:noProof/>
+        </w:rPr>
         <w:drawing>
-          <wp:inline distT="0" distB="0" distL="0" distR="0" wp14:anchorId="3D66035C" wp14:editId="4C254D8B">
+          <wp:inline distT="0" distB="0" distL="0" distR="0" wp14:anchorId="1F4F58C4" wp14:editId="420D2BDF">
             <wp:extent cx="4948767" cy="4154214"/>
             <wp:effectExtent l="0" t="0" r="4445" b="0"/>
             <wp:docPr id="1" name="Рисунок 1"/>
@@ -1460,21 +1435,161 @@
         <w:rPr>
           <w:rFonts w:ascii="Courier New" w:hAnsi="Courier New" w:cs="Courier New"/>
         </w:rPr>
+        <w:t xml:space="preserve"> f(x1, x2):</w:t>
+      </w:r>
+    </w:p>
+    <w:p>
+      <w:pPr>
+        <w:ind w:firstLine="0"/>
+        <w:jc w:val="left"/>
+        <w:rPr>
+          <w:rFonts w:ascii="Courier New" w:hAnsi="Courier New" w:cs="Courier New"/>
+          <w:lang w:val="en-US"/>
+        </w:rPr>
+      </w:pPr>
+      <w:r>
+        <w:rPr>
+          <w:rFonts w:ascii="Courier New" w:hAnsi="Courier New" w:cs="Courier New"/>
+          <w:lang w:val="en-US"/>
+        </w:rPr>
+        <w:t xml:space="preserve">    return 3*x1**4 - x1*x2 + x2**4 - 7*x1 - 8*x2 + 2</w:t>
+      </w:r>
+    </w:p>
+    <w:p>
+      <w:r>
+        <w:t>Метод вычисления коэффициента:</w:t>
+      </w:r>
+    </w:p>
+    <w:p>
+      <w:pPr>
+        <w:ind w:firstLine="0"/>
+        <w:jc w:val="left"/>
+        <w:rPr>
+          <w:rFonts w:ascii="Courier New" w:hAnsi="Courier New" w:cs="Courier New"/>
+          <w:lang w:val="en-US"/>
+        </w:rPr>
+      </w:pPr>
+      <w:r>
+        <w:rPr>
+          <w:rFonts w:ascii="Courier New" w:hAnsi="Courier New" w:cs="Courier New"/>
+          <w:lang w:val="en-US"/>
+        </w:rPr>
+        <w:t xml:space="preserve">def </w:t>
+      </w:r>
+      <w:proofErr w:type="spellStart"/>
+      <w:r>
+        <w:rPr>
+          <w:rFonts w:ascii="Courier New" w:hAnsi="Courier New" w:cs="Courier New"/>
+          <w:lang w:val="en-US"/>
+        </w:rPr>
+        <w:t>find_</w:t>
+      </w:r>
+      <w:proofErr w:type="gramStart"/>
+      <w:r>
+        <w:rPr>
+          <w:rFonts w:ascii="Courier New" w:hAnsi="Courier New" w:cs="Courier New"/>
+          <w:lang w:val="en-US"/>
+        </w:rPr>
+        <w:t>s</w:t>
+      </w:r>
+      <w:proofErr w:type="spellEnd"/>
+      <w:r>
+        <w:rPr>
+          <w:rFonts w:ascii="Courier New" w:hAnsi="Courier New" w:cs="Courier New"/>
+          <w:lang w:val="en-US"/>
+        </w:rPr>
+        <w:t>(</w:t>
+      </w:r>
+      <w:proofErr w:type="gramEnd"/>
+      <w:r>
+        <w:rPr>
+          <w:rFonts w:ascii="Courier New" w:hAnsi="Courier New" w:cs="Courier New"/>
+          <w:lang w:val="en-US"/>
+        </w:rPr>
+        <w:t>x1, x2, a, h):</w:t>
+      </w:r>
+    </w:p>
+    <w:p>
+      <w:pPr>
+        <w:ind w:firstLine="0"/>
+        <w:rPr>
+          <w:rFonts w:ascii="Courier New" w:hAnsi="Courier New" w:cs="Courier New"/>
+          <w:lang w:val="en-US"/>
+        </w:rPr>
+      </w:pPr>
+      <w:r>
+        <w:rPr>
+          <w:rFonts w:ascii="Courier New" w:hAnsi="Courier New" w:cs="Courier New"/>
+          <w:lang w:val="en-US"/>
+        </w:rPr>
+        <w:t xml:space="preserve">    return (</w:t>
+      </w:r>
+      <w:proofErr w:type="gramStart"/>
+      <w:r>
+        <w:rPr>
+          <w:rFonts w:ascii="Courier New" w:hAnsi="Courier New" w:cs="Courier New"/>
+          <w:lang w:val="en-US"/>
+        </w:rPr>
+        <w:t>f(</w:t>
+      </w:r>
+      <w:proofErr w:type="gramEnd"/>
+      <w:r>
+        <w:rPr>
+          <w:rFonts w:ascii="Courier New" w:hAnsi="Courier New" w:cs="Courier New"/>
+          <w:lang w:val="en-US"/>
+        </w:rPr>
+        <w:t>x1 + a*h[0], x2 + a*h[1]) - f(x1, x2)) / a</w:t>
+      </w:r>
+    </w:p>
+    <w:p>
+      <w:pPr>
+        <w:ind w:firstLine="0"/>
+        <w:jc w:val="left"/>
+        <w:rPr>
+          <w:lang w:val="en-US"/>
+        </w:rPr>
+      </w:pPr>
+    </w:p>
+    <w:p>
+      <w:r>
+        <w:t>Метод вычисления случайного направления:</w:t>
+      </w:r>
+    </w:p>
+    <w:p>
+      <w:pPr>
+        <w:ind w:firstLine="0"/>
+        <w:jc w:val="left"/>
+        <w:rPr>
+          <w:rFonts w:ascii="Courier New" w:hAnsi="Courier New" w:cs="Courier New"/>
+        </w:rPr>
+      </w:pPr>
+      <w:proofErr w:type="spellStart"/>
+      <w:r>
+        <w:rPr>
+          <w:rFonts w:ascii="Courier New" w:hAnsi="Courier New" w:cs="Courier New"/>
+        </w:rPr>
+        <w:t>def</w:t>
+      </w:r>
+      <w:proofErr w:type="spellEnd"/>
+      <w:r>
+        <w:rPr>
+          <w:rFonts w:ascii="Courier New" w:hAnsi="Courier New" w:cs="Courier New"/>
+        </w:rPr>
         <w:t xml:space="preserve"> </w:t>
       </w:r>
-      <w:proofErr w:type="gramStart"/>
-      <w:r>
-        <w:rPr>
-          <w:rFonts w:ascii="Courier New" w:hAnsi="Courier New" w:cs="Courier New"/>
-        </w:rPr>
-        <w:t>f(</w:t>
-      </w:r>
-      <w:proofErr w:type="gramEnd"/>
-      <w:r>
-        <w:rPr>
-          <w:rFonts w:ascii="Courier New" w:hAnsi="Courier New" w:cs="Courier New"/>
-        </w:rPr>
-        <w:t>x1, x2):</w:t>
+      <w:proofErr w:type="spellStart"/>
+      <w:r>
+        <w:rPr>
+          <w:rFonts w:ascii="Courier New" w:hAnsi="Courier New" w:cs="Courier New"/>
+        </w:rPr>
+        <w:t>rand</w:t>
+      </w:r>
+      <w:proofErr w:type="spellEnd"/>
+      <w:r>
+        <w:rPr>
+          <w:rFonts w:ascii="Courier New" w:hAnsi="Courier New" w:cs="Courier New"/>
+        </w:rPr>
+        <w:t>(n):</w:t>
       </w:r>
     </w:p>
     <w:p>
@@ -1483,196 +1598,26 @@
         <w:jc w:val="left"/>
         <w:rPr>
           <w:rFonts w:ascii="Courier New" w:hAnsi="Courier New" w:cs="Courier New"/>
-          <w:lang w:val="en-US"/>
-        </w:rPr>
-      </w:pPr>
-      <w:r>
-        <w:rPr>
-          <w:rFonts w:ascii="Courier New" w:hAnsi="Courier New" w:cs="Courier New"/>
-          <w:lang w:val="en-US"/>
-        </w:rPr>
-        <w:t xml:space="preserve">    return 3*x1**4 - x1*x2 + x2**4 - 7*x1 - 8*x2 + 2</w:t>
-      </w:r>
-    </w:p>
-    <w:p>
-      <w:r>
-        <w:t xml:space="preserve">Метод вычисления </w:t>
-      </w:r>
-      <w:r>
-        <w:t>коэффициента</w:t>
-      </w:r>
-      <w:r>
-        <w:t>:</w:t>
-      </w:r>
-    </w:p>
-    <w:p>
-      <w:pPr>
-        <w:ind w:firstLine="0"/>
-        <w:jc w:val="left"/>
-        <w:rPr>
-          <w:rFonts w:ascii="Courier New" w:hAnsi="Courier New" w:cs="Courier New"/>
-          <w:lang w:val="en-US"/>
-        </w:rPr>
-      </w:pPr>
-      <w:proofErr w:type="spellStart"/>
-      <w:r>
-        <w:rPr>
-          <w:rFonts w:ascii="Courier New" w:hAnsi="Courier New" w:cs="Courier New"/>
-          <w:lang w:val="en-US"/>
-        </w:rPr>
-        <w:t>def</w:t>
-      </w:r>
-      <w:proofErr w:type="spellEnd"/>
-      <w:r>
-        <w:rPr>
-          <w:rFonts w:ascii="Courier New" w:hAnsi="Courier New" w:cs="Courier New"/>
-          <w:lang w:val="en-US"/>
+        </w:rPr>
+      </w:pPr>
+      <w:r>
+        <w:rPr>
+          <w:rFonts w:ascii="Courier New" w:hAnsi="Courier New" w:cs="Courier New"/>
+        </w:rPr>
+        <w:t xml:space="preserve">    </w:t>
+      </w:r>
+      <w:r>
+        <w:rPr>
+          <w:rFonts w:ascii="Courier New" w:hAnsi="Courier New" w:cs="Courier New"/>
+          <w:lang w:val="en-US"/>
+        </w:rPr>
+        <w:t>return</w:t>
+      </w:r>
+      <w:r>
+        <w:rPr>
+          <w:rFonts w:ascii="Courier New" w:hAnsi="Courier New" w:cs="Courier New"/>
         </w:rPr>
         <w:t xml:space="preserve"> </w:t>
-      </w:r>
-      <w:proofErr w:type="spellStart"/>
-      <w:r>
-        <w:rPr>
-          <w:rFonts w:ascii="Courier New" w:hAnsi="Courier New" w:cs="Courier New"/>
-          <w:lang w:val="en-US"/>
-        </w:rPr>
-        <w:t>find_</w:t>
-      </w:r>
-      <w:proofErr w:type="gramStart"/>
-      <w:r>
-        <w:rPr>
-          <w:rFonts w:ascii="Courier New" w:hAnsi="Courier New" w:cs="Courier New"/>
-          <w:lang w:val="en-US"/>
-        </w:rPr>
-        <w:t>s</w:t>
-      </w:r>
-      <w:proofErr w:type="spellEnd"/>
-      <w:r>
-        <w:rPr>
-          <w:rFonts w:ascii="Courier New" w:hAnsi="Courier New" w:cs="Courier New"/>
-          <w:lang w:val="en-US"/>
-        </w:rPr>
-        <w:t>(</w:t>
-      </w:r>
-      <w:proofErr w:type="gramEnd"/>
-      <w:r>
-        <w:rPr>
-          <w:rFonts w:ascii="Courier New" w:hAnsi="Courier New" w:cs="Courier New"/>
-          <w:lang w:val="en-US"/>
-        </w:rPr>
-        <w:t>x1, x2, a, h):</w:t>
-      </w:r>
-    </w:p>
-    <w:p>
-      <w:pPr>
-        <w:ind w:firstLine="0"/>
-        <w:rPr>
-          <w:rFonts w:ascii="Courier New" w:hAnsi="Courier New" w:cs="Courier New"/>
-          <w:lang w:val="en-US"/>
-        </w:rPr>
-      </w:pPr>
-      <w:r>
-        <w:rPr>
-          <w:rFonts w:ascii="Courier New" w:hAnsi="Courier New" w:cs="Courier New"/>
-          <w:lang w:val="en-US"/>
-        </w:rPr>
-        <w:t xml:space="preserve">    return (</w:t>
-      </w:r>
-      <w:proofErr w:type="gramStart"/>
-      <w:r>
-        <w:rPr>
-          <w:rFonts w:ascii="Courier New" w:hAnsi="Courier New" w:cs="Courier New"/>
-          <w:lang w:val="en-US"/>
-        </w:rPr>
-        <w:t>f(</w:t>
-      </w:r>
-      <w:proofErr w:type="gramEnd"/>
-      <w:r>
-        <w:rPr>
-          <w:rFonts w:ascii="Courier New" w:hAnsi="Courier New" w:cs="Courier New"/>
-          <w:lang w:val="en-US"/>
-        </w:rPr>
-        <w:t>x1 + a*h[0], x2 + a*h[1]) - f(x1, x2)) / a</w:t>
-      </w:r>
-    </w:p>
-    <w:p>
-      <w:pPr>
-        <w:ind w:firstLine="0"/>
-        <w:jc w:val="left"/>
-        <w:rPr>
-          <w:lang w:val="en-US"/>
-        </w:rPr>
-      </w:pPr>
-    </w:p>
-    <w:p>
-      <w:r>
-        <w:t xml:space="preserve">Метод вычисления </w:t>
-      </w:r>
-      <w:r>
-        <w:t>случайного направления</w:t>
-      </w:r>
-      <w:r>
-        <w:t>:</w:t>
-      </w:r>
-    </w:p>
-    <w:p>
-      <w:pPr>
-        <w:ind w:firstLine="0"/>
-        <w:jc w:val="left"/>
-        <w:rPr>
-          <w:rFonts w:ascii="Courier New" w:hAnsi="Courier New" w:cs="Courier New"/>
-        </w:rPr>
-      </w:pPr>
-      <w:proofErr w:type="spellStart"/>
-      <w:r>
-        <w:rPr>
-          <w:rFonts w:ascii="Courier New" w:hAnsi="Courier New" w:cs="Courier New"/>
-        </w:rPr>
-        <w:t>def</w:t>
-      </w:r>
-      <w:proofErr w:type="spellEnd"/>
-      <w:r>
-        <w:rPr>
-          <w:rFonts w:ascii="Courier New" w:hAnsi="Courier New" w:cs="Courier New"/>
-        </w:rPr>
-        <w:t xml:space="preserve"> </w:t>
-      </w:r>
-      <w:proofErr w:type="spellStart"/>
-      <w:r>
-        <w:rPr>
-          <w:rFonts w:ascii="Courier New" w:hAnsi="Courier New" w:cs="Courier New"/>
-        </w:rPr>
-        <w:t>rand</w:t>
-      </w:r>
-      <w:proofErr w:type="spellEnd"/>
-      <w:r>
-        <w:rPr>
-          <w:rFonts w:ascii="Courier New" w:hAnsi="Courier New" w:cs="Courier New"/>
-        </w:rPr>
-        <w:t>(n):</w:t>
-      </w:r>
-    </w:p>
-    <w:p>
-      <w:pPr>
-        <w:ind w:firstLine="0"/>
-        <w:jc w:val="left"/>
-        <w:rPr>
-          <w:rFonts w:ascii="Courier New" w:hAnsi="Courier New" w:cs="Courier New"/>
-          <w:lang w:val="en-US"/>
-        </w:rPr>
-      </w:pPr>
-      <w:r>
-        <w:rPr>
-          <w:rFonts w:ascii="Courier New" w:hAnsi="Courier New" w:cs="Courier New"/>
-        </w:rPr>
-        <w:t xml:space="preserve">    </w:t>
-      </w:r>
-      <w:r>
-        <w:rPr>
-          <w:rFonts w:ascii="Courier New" w:hAnsi="Courier New" w:cs="Courier New"/>
-          <w:lang w:val="en-US"/>
-        </w:rPr>
-        <w:t xml:space="preserve">return </w:t>
       </w:r>
       <w:proofErr w:type="spellStart"/>
       <w:proofErr w:type="gramStart"/>
@@ -1681,348 +1626,15 @@
           <w:rFonts w:ascii="Courier New" w:hAnsi="Courier New" w:cs="Courier New"/>
           <w:lang w:val="en-US"/>
         </w:rPr>
-        <w:t>random.randint</w:t>
+        <w:t>random</w:t>
       </w:r>
       <w:proofErr w:type="spellEnd"/>
       <w:proofErr w:type="gramEnd"/>
       <w:r>
         <w:rPr>
           <w:rFonts w:ascii="Courier New" w:hAnsi="Courier New" w:cs="Courier New"/>
-          <w:lang w:val="en-US"/>
-        </w:rPr>
-        <w:t>(0, n)</w:t>
-      </w:r>
-    </w:p>
-    <w:p>
-      <w:pPr>
-        <w:ind w:firstLine="0"/>
-        <w:jc w:val="left"/>
-        <w:rPr>
-          <w:lang w:val="en-US"/>
-        </w:rPr>
-      </w:pPr>
-    </w:p>
-    <w:p>
-      <w:pPr>
-        <w:jc w:val="left"/>
-      </w:pPr>
-      <w:r>
-        <w:t>Реализация метода случайного покоординатного спуска:</w:t>
-      </w:r>
-    </w:p>
-    <w:p>
-      <w:pPr>
-        <w:ind w:firstLine="0"/>
-        <w:jc w:val="left"/>
-        <w:rPr>
-          <w:rFonts w:ascii="Courier New" w:hAnsi="Courier New" w:cs="Courier New"/>
-          <w:lang w:val="en-US"/>
-        </w:rPr>
-      </w:pPr>
-      <w:proofErr w:type="spellStart"/>
-      <w:r>
-        <w:rPr>
-          <w:rFonts w:ascii="Courier New" w:hAnsi="Courier New" w:cs="Courier New"/>
-          <w:lang w:val="en-US"/>
-        </w:rPr>
-        <w:t>def</w:t>
-      </w:r>
-      <w:proofErr w:type="spellEnd"/>
-      <w:r>
-        <w:rPr>
-          <w:rFonts w:ascii="Courier New" w:hAnsi="Courier New" w:cs="Courier New"/>
-          <w:lang w:val="en-US"/>
-        </w:rPr>
-        <w:t xml:space="preserve"> </w:t>
-      </w:r>
-      <w:proofErr w:type="spellStart"/>
-      <w:r>
-        <w:rPr>
-          <w:rFonts w:ascii="Courier New" w:hAnsi="Courier New" w:cs="Courier New"/>
-          <w:lang w:val="en-US"/>
-        </w:rPr>
-        <w:t>random_gradient_</w:t>
-      </w:r>
-      <w:proofErr w:type="gramStart"/>
-      <w:r>
-        <w:rPr>
-          <w:rFonts w:ascii="Courier New" w:hAnsi="Courier New" w:cs="Courier New"/>
-          <w:lang w:val="en-US"/>
-        </w:rPr>
-        <w:t>decent</w:t>
-      </w:r>
-      <w:proofErr w:type="spellEnd"/>
-      <w:r>
-        <w:rPr>
-          <w:rFonts w:ascii="Courier New" w:hAnsi="Courier New" w:cs="Courier New"/>
-          <w:lang w:val="en-US"/>
-        </w:rPr>
-        <w:t>(</w:t>
-      </w:r>
-      <w:proofErr w:type="gramEnd"/>
-      <w:r>
-        <w:rPr>
-          <w:rFonts w:ascii="Courier New" w:hAnsi="Courier New" w:cs="Courier New"/>
-          <w:lang w:val="en-US"/>
-        </w:rPr>
-        <w:t>x1, x2, e, a):</w:t>
-      </w:r>
-    </w:p>
-    <w:p>
-      <w:pPr>
-        <w:ind w:firstLine="0"/>
-        <w:jc w:val="left"/>
-        <w:rPr>
-          <w:rFonts w:ascii="Courier New" w:hAnsi="Courier New" w:cs="Courier New"/>
-          <w:lang w:val="en-US"/>
-        </w:rPr>
-      </w:pPr>
-      <w:r>
-        <w:rPr>
-          <w:rFonts w:ascii="Courier New" w:hAnsi="Courier New" w:cs="Courier New"/>
-          <w:lang w:val="en-US"/>
-        </w:rPr>
-        <w:t xml:space="preserve">    k = 0</w:t>
-      </w:r>
-    </w:p>
-    <w:p>
-      <w:pPr>
-        <w:ind w:firstLine="0"/>
-        <w:jc w:val="left"/>
-        <w:rPr>
-          <w:rFonts w:ascii="Courier New" w:hAnsi="Courier New" w:cs="Courier New"/>
-          <w:lang w:val="en-US"/>
-        </w:rPr>
-      </w:pPr>
-      <w:r>
-        <w:rPr>
-          <w:rFonts w:ascii="Courier New" w:hAnsi="Courier New" w:cs="Courier New"/>
-          <w:lang w:val="en-US"/>
-        </w:rPr>
-        <w:t xml:space="preserve">    while True:</w:t>
-      </w:r>
-    </w:p>
-    <w:p>
-      <w:pPr>
-        <w:ind w:firstLine="0"/>
-        <w:jc w:val="left"/>
-        <w:rPr>
-          <w:rFonts w:ascii="Courier New" w:hAnsi="Courier New" w:cs="Courier New"/>
-          <w:lang w:val="en-US"/>
-        </w:rPr>
-      </w:pPr>
-      <w:r>
-        <w:rPr>
-          <w:rFonts w:ascii="Courier New" w:hAnsi="Courier New" w:cs="Courier New"/>
-          <w:lang w:val="en-US"/>
-        </w:rPr>
-        <w:t xml:space="preserve">        </w:t>
-      </w:r>
-      <w:proofErr w:type="spellStart"/>
-      <w:r>
-        <w:rPr>
-          <w:rFonts w:ascii="Courier New" w:hAnsi="Courier New" w:cs="Courier New"/>
-          <w:lang w:val="en-US"/>
-        </w:rPr>
-        <w:t>ej</w:t>
-      </w:r>
-      <w:proofErr w:type="spellEnd"/>
-      <w:r>
-        <w:rPr>
-          <w:rFonts w:ascii="Courier New" w:hAnsi="Courier New" w:cs="Courier New"/>
-          <w:lang w:val="en-US"/>
-        </w:rPr>
-        <w:t xml:space="preserve"> = [0, 0]</w:t>
-      </w:r>
-    </w:p>
-    <w:p>
-      <w:pPr>
-        <w:ind w:firstLine="0"/>
-        <w:jc w:val="left"/>
-        <w:rPr>
-          <w:rFonts w:ascii="Courier New" w:hAnsi="Courier New" w:cs="Courier New"/>
-          <w:lang w:val="en-US"/>
-        </w:rPr>
-      </w:pPr>
-      <w:r>
-        <w:rPr>
-          <w:rFonts w:ascii="Courier New" w:hAnsi="Courier New" w:cs="Courier New"/>
-          <w:lang w:val="en-US"/>
-        </w:rPr>
-        <w:t xml:space="preserve">        j = </w:t>
-      </w:r>
-      <w:proofErr w:type="gramStart"/>
-      <w:r>
-        <w:rPr>
-          <w:rFonts w:ascii="Courier New" w:hAnsi="Courier New" w:cs="Courier New"/>
-          <w:lang w:val="en-US"/>
-        </w:rPr>
-        <w:t>rand(</w:t>
-      </w:r>
-      <w:proofErr w:type="gramEnd"/>
-      <w:r>
-        <w:rPr>
-          <w:rFonts w:ascii="Courier New" w:hAnsi="Courier New" w:cs="Courier New"/>
-          <w:lang w:val="en-US"/>
-        </w:rPr>
-        <w:t>2)</w:t>
-      </w:r>
-    </w:p>
-    <w:p>
-      <w:pPr>
-        <w:ind w:firstLine="0"/>
-        <w:jc w:val="left"/>
-        <w:rPr>
-          <w:rFonts w:ascii="Courier New" w:hAnsi="Courier New" w:cs="Courier New"/>
-          <w:lang w:val="en-US"/>
-        </w:rPr>
-      </w:pPr>
-      <w:r>
-        <w:rPr>
-          <w:rFonts w:ascii="Courier New" w:hAnsi="Courier New" w:cs="Courier New"/>
-          <w:lang w:val="en-US"/>
-        </w:rPr>
-        <w:t xml:space="preserve">        </w:t>
-      </w:r>
-      <w:proofErr w:type="spellStart"/>
-      <w:r>
-        <w:rPr>
-          <w:rFonts w:ascii="Courier New" w:hAnsi="Courier New" w:cs="Courier New"/>
-          <w:lang w:val="en-US"/>
-        </w:rPr>
-        <w:t>ej</w:t>
-      </w:r>
-      <w:proofErr w:type="spellEnd"/>
-      <w:r>
-        <w:rPr>
-          <w:rFonts w:ascii="Courier New" w:hAnsi="Courier New" w:cs="Courier New"/>
-          <w:lang w:val="en-US"/>
-        </w:rPr>
-        <w:t>[j-1] = 1</w:t>
-      </w:r>
-    </w:p>
-    <w:p>
-      <w:pPr>
-        <w:ind w:firstLine="0"/>
-        <w:jc w:val="left"/>
-        <w:rPr>
-          <w:rFonts w:ascii="Courier New" w:hAnsi="Courier New" w:cs="Courier New"/>
-          <w:lang w:val="en-US"/>
-        </w:rPr>
-      </w:pPr>
-    </w:p>
-    <w:p>
-      <w:pPr>
-        <w:ind w:firstLine="0"/>
-        <w:jc w:val="left"/>
-        <w:rPr>
-          <w:rFonts w:ascii="Courier New" w:hAnsi="Courier New" w:cs="Courier New"/>
-          <w:lang w:val="en-US"/>
-        </w:rPr>
-      </w:pPr>
-      <w:r>
-        <w:rPr>
-          <w:rFonts w:ascii="Courier New" w:hAnsi="Courier New" w:cs="Courier New"/>
-          <w:lang w:val="en-US"/>
-        </w:rPr>
-        <w:t xml:space="preserve">        </w:t>
-      </w:r>
-      <w:proofErr w:type="spellStart"/>
-      <w:r>
-        <w:rPr>
-          <w:rFonts w:ascii="Courier New" w:hAnsi="Courier New" w:cs="Courier New"/>
-          <w:lang w:val="en-US"/>
-        </w:rPr>
-        <w:t>sk</w:t>
-      </w:r>
-      <w:proofErr w:type="spellEnd"/>
-      <w:r>
-        <w:rPr>
-          <w:rFonts w:ascii="Courier New" w:hAnsi="Courier New" w:cs="Courier New"/>
-          <w:lang w:val="en-US"/>
-        </w:rPr>
-        <w:t xml:space="preserve"> = </w:t>
-      </w:r>
-      <w:proofErr w:type="spellStart"/>
-      <w:r>
-        <w:rPr>
-          <w:rFonts w:ascii="Courier New" w:hAnsi="Courier New" w:cs="Courier New"/>
-          <w:lang w:val="en-US"/>
-        </w:rPr>
-        <w:t>find_</w:t>
-      </w:r>
-      <w:proofErr w:type="gramStart"/>
-      <w:r>
-        <w:rPr>
-          <w:rFonts w:ascii="Courier New" w:hAnsi="Courier New" w:cs="Courier New"/>
-          <w:lang w:val="en-US"/>
-        </w:rPr>
-        <w:t>s</w:t>
-      </w:r>
-      <w:proofErr w:type="spellEnd"/>
-      <w:r>
-        <w:rPr>
-          <w:rFonts w:ascii="Courier New" w:hAnsi="Courier New" w:cs="Courier New"/>
-          <w:lang w:val="en-US"/>
-        </w:rPr>
-        <w:t>(</w:t>
-      </w:r>
-      <w:proofErr w:type="gramEnd"/>
-      <w:r>
-        <w:rPr>
-          <w:rFonts w:ascii="Courier New" w:hAnsi="Courier New" w:cs="Courier New"/>
-          <w:lang w:val="en-US"/>
-        </w:rPr>
-        <w:t xml:space="preserve">x1, x2, a, </w:t>
-      </w:r>
-      <w:proofErr w:type="spellStart"/>
-      <w:r>
-        <w:rPr>
-          <w:rFonts w:ascii="Courier New" w:hAnsi="Courier New" w:cs="Courier New"/>
-          <w:lang w:val="en-US"/>
-        </w:rPr>
-        <w:t>ej</w:t>
-      </w:r>
-      <w:proofErr w:type="spellEnd"/>
-      <w:r>
-        <w:rPr>
-          <w:rFonts w:ascii="Courier New" w:hAnsi="Courier New" w:cs="Courier New"/>
-          <w:lang w:val="en-US"/>
-        </w:rPr>
-        <w:t>)</w:t>
-      </w:r>
-    </w:p>
-    <w:p>
-      <w:pPr>
-        <w:ind w:firstLine="0"/>
-        <w:jc w:val="left"/>
-        <w:rPr>
-          <w:rFonts w:ascii="Courier New" w:hAnsi="Courier New" w:cs="Courier New"/>
-          <w:lang w:val="en-US"/>
-        </w:rPr>
-      </w:pPr>
-      <w:r>
-        <w:rPr>
-          <w:rFonts w:ascii="Courier New" w:hAnsi="Courier New" w:cs="Courier New"/>
-          <w:lang w:val="en-US"/>
-        </w:rPr>
-        <w:t xml:space="preserve">        x1_next = x1 - a*</w:t>
-      </w:r>
-      <w:proofErr w:type="spellStart"/>
-      <w:r>
-        <w:rPr>
-          <w:rFonts w:ascii="Courier New" w:hAnsi="Courier New" w:cs="Courier New"/>
-          <w:lang w:val="en-US"/>
-        </w:rPr>
-        <w:t>sk</w:t>
-      </w:r>
-      <w:proofErr w:type="spellEnd"/>
-      <w:r>
-        <w:rPr>
-          <w:rFonts w:ascii="Courier New" w:hAnsi="Courier New" w:cs="Courier New"/>
-          <w:lang w:val="en-US"/>
-        </w:rPr>
-        <w:t>*</w:t>
+        </w:rPr>
+        <w:t>.</w:t>
       </w:r>
       <w:proofErr w:type="spellStart"/>
       <w:proofErr w:type="gramStart"/>
@@ -2031,6 +1643,149 @@
           <w:rFonts w:ascii="Courier New" w:hAnsi="Courier New" w:cs="Courier New"/>
           <w:lang w:val="en-US"/>
         </w:rPr>
+        <w:t>randint</w:t>
+      </w:r>
+      <w:proofErr w:type="spellEnd"/>
+      <w:proofErr w:type="gramEnd"/>
+      <w:r>
+        <w:rPr>
+          <w:rFonts w:ascii="Courier New" w:hAnsi="Courier New" w:cs="Courier New"/>
+        </w:rPr>
+        <w:t xml:space="preserve">(0, </w:t>
+      </w:r>
+      <w:r>
+        <w:rPr>
+          <w:rFonts w:ascii="Courier New" w:hAnsi="Courier New" w:cs="Courier New"/>
+          <w:lang w:val="en-US"/>
+        </w:rPr>
+        <w:t>n</w:t>
+      </w:r>
+      <w:r>
+        <w:rPr>
+          <w:rFonts w:ascii="Courier New" w:hAnsi="Courier New" w:cs="Courier New"/>
+        </w:rPr>
+        <w:t>)</w:t>
+      </w:r>
+    </w:p>
+    <w:p>
+      <w:pPr>
+        <w:ind w:firstLine="0"/>
+        <w:jc w:val="left"/>
+      </w:pPr>
+    </w:p>
+    <w:p>
+      <w:pPr>
+        <w:jc w:val="left"/>
+      </w:pPr>
+      <w:r>
+        <w:t>Реализация метода случайного покоординатного спуска:</w:t>
+      </w:r>
+    </w:p>
+    <w:p>
+      <w:pPr>
+        <w:ind w:firstLine="0"/>
+        <w:jc w:val="left"/>
+        <w:rPr>
+          <w:rFonts w:ascii="Courier New" w:hAnsi="Courier New" w:cs="Courier New"/>
+          <w:lang w:val="en-US"/>
+        </w:rPr>
+      </w:pPr>
+      <w:r>
+        <w:rPr>
+          <w:rFonts w:ascii="Courier New" w:hAnsi="Courier New" w:cs="Courier New"/>
+          <w:lang w:val="en-US"/>
+        </w:rPr>
+        <w:t xml:space="preserve">def </w:t>
+      </w:r>
+      <w:proofErr w:type="spellStart"/>
+      <w:r>
+        <w:rPr>
+          <w:rFonts w:ascii="Courier New" w:hAnsi="Courier New" w:cs="Courier New"/>
+          <w:lang w:val="en-US"/>
+        </w:rPr>
+        <w:t>random_gradient_</w:t>
+      </w:r>
+      <w:proofErr w:type="gramStart"/>
+      <w:r>
+        <w:rPr>
+          <w:rFonts w:ascii="Courier New" w:hAnsi="Courier New" w:cs="Courier New"/>
+          <w:lang w:val="en-US"/>
+        </w:rPr>
+        <w:t>decent</w:t>
+      </w:r>
+      <w:proofErr w:type="spellEnd"/>
+      <w:r>
+        <w:rPr>
+          <w:rFonts w:ascii="Courier New" w:hAnsi="Courier New" w:cs="Courier New"/>
+          <w:lang w:val="en-US"/>
+        </w:rPr>
+        <w:t>(</w:t>
+      </w:r>
+      <w:proofErr w:type="gramEnd"/>
+      <w:r>
+        <w:rPr>
+          <w:rFonts w:ascii="Courier New" w:hAnsi="Courier New" w:cs="Courier New"/>
+          <w:lang w:val="en-US"/>
+        </w:rPr>
+        <w:t>x1, x2, e, a):</w:t>
+      </w:r>
+    </w:p>
+    <w:p>
+      <w:pPr>
+        <w:ind w:firstLine="0"/>
+        <w:jc w:val="left"/>
+        <w:rPr>
+          <w:rFonts w:ascii="Courier New" w:hAnsi="Courier New" w:cs="Courier New"/>
+          <w:lang w:val="en-US"/>
+        </w:rPr>
+      </w:pPr>
+      <w:r>
+        <w:rPr>
+          <w:rFonts w:ascii="Courier New" w:hAnsi="Courier New" w:cs="Courier New"/>
+          <w:lang w:val="en-US"/>
+        </w:rPr>
+        <w:t xml:space="preserve">    k = 0</w:t>
+      </w:r>
+    </w:p>
+    <w:p>
+      <w:pPr>
+        <w:ind w:firstLine="0"/>
+        <w:jc w:val="left"/>
+        <w:rPr>
+          <w:rFonts w:ascii="Courier New" w:hAnsi="Courier New" w:cs="Courier New"/>
+          <w:lang w:val="en-US"/>
+        </w:rPr>
+      </w:pPr>
+      <w:r>
+        <w:rPr>
+          <w:rFonts w:ascii="Courier New" w:hAnsi="Courier New" w:cs="Courier New"/>
+          <w:lang w:val="en-US"/>
+        </w:rPr>
+        <w:t xml:space="preserve">    while True:</w:t>
+      </w:r>
+    </w:p>
+    <w:p>
+      <w:pPr>
+        <w:ind w:firstLine="0"/>
+        <w:jc w:val="left"/>
+        <w:rPr>
+          <w:rFonts w:ascii="Courier New" w:hAnsi="Courier New" w:cs="Courier New"/>
+          <w:lang w:val="en-US"/>
+        </w:rPr>
+      </w:pPr>
+      <w:r>
+        <w:rPr>
+          <w:rFonts w:ascii="Courier New" w:hAnsi="Courier New" w:cs="Courier New"/>
+          <w:lang w:val="en-US"/>
+        </w:rPr>
+        <w:t xml:space="preserve">        </w:t>
+      </w:r>
+      <w:proofErr w:type="spellStart"/>
+      <w:r>
+        <w:rPr>
+          <w:rFonts w:ascii="Courier New" w:hAnsi="Courier New" w:cs="Courier New"/>
+          <w:lang w:val="en-US"/>
+        </w:rPr>
         <w:t>ej</w:t>
       </w:r>
       <w:proofErr w:type="spellEnd"/>
@@ -2039,7 +1794,32 @@
           <w:rFonts w:ascii="Courier New" w:hAnsi="Courier New" w:cs="Courier New"/>
           <w:lang w:val="en-US"/>
         </w:rPr>
-        <w:t>[</w:t>
+        <w:t xml:space="preserve"> = [0, 0]</w:t>
+      </w:r>
+    </w:p>
+    <w:p>
+      <w:pPr>
+        <w:ind w:firstLine="0"/>
+        <w:jc w:val="left"/>
+        <w:rPr>
+          <w:rFonts w:ascii="Courier New" w:hAnsi="Courier New" w:cs="Courier New"/>
+          <w:lang w:val="en-US"/>
+        </w:rPr>
+      </w:pPr>
+      <w:r>
+        <w:rPr>
+          <w:rFonts w:ascii="Courier New" w:hAnsi="Courier New" w:cs="Courier New"/>
+          <w:lang w:val="en-US"/>
+        </w:rPr>
+        <w:t xml:space="preserve">        j = </w:t>
+      </w:r>
+      <w:proofErr w:type="gramStart"/>
+      <w:r>
+        <w:rPr>
+          <w:rFonts w:ascii="Courier New" w:hAnsi="Courier New" w:cs="Courier New"/>
+          <w:lang w:val="en-US"/>
+        </w:rPr>
+        <w:t>rand(</w:t>
       </w:r>
       <w:proofErr w:type="gramEnd"/>
       <w:r>
@@ -2047,7 +1827,7 @@
           <w:rFonts w:ascii="Courier New" w:hAnsi="Courier New" w:cs="Courier New"/>
           <w:lang w:val="en-US"/>
         </w:rPr>
-        <w:t>0]</w:t>
+        <w:t>2)</w:t>
       </w:r>
     </w:p>
     <w:p>
@@ -2064,7 +1844,131 @@
           <w:rFonts w:ascii="Courier New" w:hAnsi="Courier New" w:cs="Courier New"/>
           <w:lang w:val="en-US"/>
         </w:rPr>
-        <w:t xml:space="preserve">        x2_next = x2 - a*</w:t>
+        <w:t xml:space="preserve">        </w:t>
+      </w:r>
+      <w:proofErr w:type="spellStart"/>
+      <w:r>
+        <w:rPr>
+          <w:rFonts w:ascii="Courier New" w:hAnsi="Courier New" w:cs="Courier New"/>
+          <w:lang w:val="en-US"/>
+        </w:rPr>
+        <w:t>ej</w:t>
+      </w:r>
+      <w:proofErr w:type="spellEnd"/>
+      <w:r>
+        <w:rPr>
+          <w:rFonts w:ascii="Courier New" w:hAnsi="Courier New" w:cs="Courier New"/>
+          <w:lang w:val="en-US"/>
+        </w:rPr>
+        <w:t>[j-1] = 1</w:t>
+      </w:r>
+    </w:p>
+    <w:p>
+      <w:pPr>
+        <w:ind w:firstLine="0"/>
+        <w:jc w:val="left"/>
+        <w:rPr>
+          <w:rFonts w:ascii="Courier New" w:hAnsi="Courier New" w:cs="Courier New"/>
+          <w:lang w:val="en-US"/>
+        </w:rPr>
+      </w:pPr>
+    </w:p>
+    <w:p>
+      <w:pPr>
+        <w:ind w:firstLine="0"/>
+        <w:jc w:val="left"/>
+        <w:rPr>
+          <w:rFonts w:ascii="Courier New" w:hAnsi="Courier New" w:cs="Courier New"/>
+          <w:lang w:val="en-US"/>
+        </w:rPr>
+      </w:pPr>
+      <w:r>
+        <w:rPr>
+          <w:rFonts w:ascii="Courier New" w:hAnsi="Courier New" w:cs="Courier New"/>
+          <w:lang w:val="en-US"/>
+        </w:rPr>
+        <w:t xml:space="preserve">        </w:t>
+      </w:r>
+      <w:proofErr w:type="spellStart"/>
+      <w:r>
+        <w:rPr>
+          <w:rFonts w:ascii="Courier New" w:hAnsi="Courier New" w:cs="Courier New"/>
+          <w:lang w:val="en-US"/>
+        </w:rPr>
+        <w:t>sk</w:t>
+      </w:r>
+      <w:proofErr w:type="spellEnd"/>
+      <w:r>
+        <w:rPr>
+          <w:rFonts w:ascii="Courier New" w:hAnsi="Courier New" w:cs="Courier New"/>
+          <w:lang w:val="en-US"/>
+        </w:rPr>
+        <w:t xml:space="preserve"> = </w:t>
+      </w:r>
+      <w:proofErr w:type="spellStart"/>
+      <w:r>
+        <w:rPr>
+          <w:rFonts w:ascii="Courier New" w:hAnsi="Courier New" w:cs="Courier New"/>
+          <w:lang w:val="en-US"/>
+        </w:rPr>
+        <w:t>find_</w:t>
+      </w:r>
+      <w:proofErr w:type="gramStart"/>
+      <w:r>
+        <w:rPr>
+          <w:rFonts w:ascii="Courier New" w:hAnsi="Courier New" w:cs="Courier New"/>
+          <w:lang w:val="en-US"/>
+        </w:rPr>
+        <w:t>s</w:t>
+      </w:r>
+      <w:proofErr w:type="spellEnd"/>
+      <w:r>
+        <w:rPr>
+          <w:rFonts w:ascii="Courier New" w:hAnsi="Courier New" w:cs="Courier New"/>
+          <w:lang w:val="en-US"/>
+        </w:rPr>
+        <w:t>(</w:t>
+      </w:r>
+      <w:proofErr w:type="gramEnd"/>
+      <w:r>
+        <w:rPr>
+          <w:rFonts w:ascii="Courier New" w:hAnsi="Courier New" w:cs="Courier New"/>
+          <w:lang w:val="en-US"/>
+        </w:rPr>
+        <w:t xml:space="preserve">x1, x2, a, </w:t>
+      </w:r>
+      <w:proofErr w:type="spellStart"/>
+      <w:r>
+        <w:rPr>
+          <w:rFonts w:ascii="Courier New" w:hAnsi="Courier New" w:cs="Courier New"/>
+          <w:lang w:val="en-US"/>
+        </w:rPr>
+        <w:t>ej</w:t>
+      </w:r>
+      <w:proofErr w:type="spellEnd"/>
+      <w:r>
+        <w:rPr>
+          <w:rFonts w:ascii="Courier New" w:hAnsi="Courier New" w:cs="Courier New"/>
+          <w:lang w:val="en-US"/>
+        </w:rPr>
+        <w:t>)</w:t>
+      </w:r>
+    </w:p>
+    <w:p>
+      <w:pPr>
+        <w:ind w:firstLine="0"/>
+        <w:jc w:val="left"/>
+        <w:rPr>
+          <w:rFonts w:ascii="Courier New" w:hAnsi="Courier New" w:cs="Courier New"/>
+          <w:lang w:val="en-US"/>
+        </w:rPr>
+      </w:pPr>
+      <w:r>
+        <w:rPr>
+          <w:rFonts w:ascii="Courier New" w:hAnsi="Courier New" w:cs="Courier New"/>
+          <w:lang w:val="en-US"/>
+        </w:rPr>
+        <w:t xml:space="preserve">        x1_next = x1 - a*</w:t>
       </w:r>
       <w:proofErr w:type="spellStart"/>
       <w:r>
@@ -2105,7 +2009,7 @@
           <w:rFonts w:ascii="Courier New" w:hAnsi="Courier New" w:cs="Courier New"/>
           <w:lang w:val="en-US"/>
         </w:rPr>
-        <w:t>1]</w:t>
+        <w:t>0]</w:t>
       </w:r>
     </w:p>
     <w:p>
@@ -2117,22 +2021,28 @@
           <w:lang w:val="en-US"/>
         </w:rPr>
       </w:pPr>
-    </w:p>
-    <w:p>
-      <w:pPr>
-        <w:ind w:firstLine="0"/>
-        <w:jc w:val="left"/>
-        <w:rPr>
-          <w:rFonts w:ascii="Courier New" w:hAnsi="Courier New" w:cs="Courier New"/>
-          <w:lang w:val="en-US"/>
-        </w:rPr>
-      </w:pPr>
-      <w:r>
-        <w:rPr>
-          <w:rFonts w:ascii="Courier New" w:hAnsi="Courier New" w:cs="Courier New"/>
-          <w:lang w:val="en-US"/>
-        </w:rPr>
-        <w:t xml:space="preserve">        if (</w:t>
+      <w:r>
+        <w:rPr>
+          <w:rFonts w:ascii="Courier New" w:hAnsi="Courier New" w:cs="Courier New"/>
+          <w:lang w:val="en-US"/>
+        </w:rPr>
+        <w:t xml:space="preserve">        x2_next = x2 - a*</w:t>
+      </w:r>
+      <w:proofErr w:type="spellStart"/>
+      <w:r>
+        <w:rPr>
+          <w:rFonts w:ascii="Courier New" w:hAnsi="Courier New" w:cs="Courier New"/>
+          <w:lang w:val="en-US"/>
+        </w:rPr>
+        <w:t>sk</w:t>
+      </w:r>
+      <w:proofErr w:type="spellEnd"/>
+      <w:r>
+        <w:rPr>
+          <w:rFonts w:ascii="Courier New" w:hAnsi="Courier New" w:cs="Courier New"/>
+          <w:lang w:val="en-US"/>
+        </w:rPr>
+        <w:t>*</w:t>
       </w:r>
       <w:proofErr w:type="spellStart"/>
       <w:proofErr w:type="gramStart"/>
@@ -2141,7 +2051,7 @@
           <w:rFonts w:ascii="Courier New" w:hAnsi="Courier New" w:cs="Courier New"/>
           <w:lang w:val="en-US"/>
         </w:rPr>
-        <w:t>sqrt</w:t>
+        <w:t>ej</w:t>
       </w:r>
       <w:proofErr w:type="spellEnd"/>
       <w:r>
@@ -2149,6 +2059,398 @@
           <w:rFonts w:ascii="Courier New" w:hAnsi="Courier New" w:cs="Courier New"/>
           <w:lang w:val="en-US"/>
         </w:rPr>
+        <w:t>[</w:t>
+      </w:r>
+      <w:proofErr w:type="gramEnd"/>
+      <w:r>
+        <w:rPr>
+          <w:rFonts w:ascii="Courier New" w:hAnsi="Courier New" w:cs="Courier New"/>
+          <w:lang w:val="en-US"/>
+        </w:rPr>
+        <w:t>1]</w:t>
+      </w:r>
+    </w:p>
+    <w:p>
+      <w:pPr>
+        <w:ind w:firstLine="0"/>
+        <w:jc w:val="left"/>
+        <w:rPr>
+          <w:rFonts w:ascii="Courier New" w:hAnsi="Courier New" w:cs="Courier New"/>
+          <w:lang w:val="en-US"/>
+        </w:rPr>
+      </w:pPr>
+    </w:p>
+    <w:p>
+      <w:pPr>
+        <w:ind w:firstLine="0"/>
+        <w:jc w:val="left"/>
+        <w:rPr>
+          <w:rFonts w:ascii="Courier New" w:hAnsi="Courier New" w:cs="Courier New"/>
+          <w:lang w:val="en-US"/>
+        </w:rPr>
+      </w:pPr>
+      <w:r>
+        <w:rPr>
+          <w:rFonts w:ascii="Courier New" w:hAnsi="Courier New" w:cs="Courier New"/>
+          <w:lang w:val="en-US"/>
+        </w:rPr>
+        <w:t xml:space="preserve">        if (</w:t>
+      </w:r>
+      <w:proofErr w:type="gramStart"/>
+      <w:r>
+        <w:rPr>
+          <w:rFonts w:ascii="Courier New" w:hAnsi="Courier New" w:cs="Courier New"/>
+          <w:lang w:val="en-US"/>
+        </w:rPr>
+        <w:t>sqrt(</w:t>
+      </w:r>
+      <w:proofErr w:type="gramEnd"/>
+      <w:r>
+        <w:rPr>
+          <w:rFonts w:ascii="Courier New" w:hAnsi="Courier New" w:cs="Courier New"/>
+          <w:lang w:val="en-US"/>
+        </w:rPr>
+        <w:t>abs(x1_next - x1)**2 + abs(x2_next - x2)**2) &lt;= e):</w:t>
+      </w:r>
+    </w:p>
+    <w:p>
+      <w:pPr>
+        <w:ind w:firstLine="0"/>
+        <w:jc w:val="left"/>
+        <w:rPr>
+          <w:rFonts w:ascii="Courier New" w:hAnsi="Courier New" w:cs="Courier New"/>
+          <w:lang w:val="en-US"/>
+        </w:rPr>
+      </w:pPr>
+      <w:r>
+        <w:rPr>
+          <w:rFonts w:ascii="Courier New" w:hAnsi="Courier New" w:cs="Courier New"/>
+          <w:lang w:val="en-US"/>
+        </w:rPr>
+        <w:t xml:space="preserve">            return [(</w:t>
+      </w:r>
+      <w:proofErr w:type="gramStart"/>
+      <w:r>
+        <w:rPr>
+          <w:rFonts w:ascii="Courier New" w:hAnsi="Courier New" w:cs="Courier New"/>
+          <w:lang w:val="en-US"/>
+        </w:rPr>
+        <w:t>round(</w:t>
+      </w:r>
+      <w:proofErr w:type="gramEnd"/>
+      <w:r>
+        <w:rPr>
+          <w:rFonts w:ascii="Courier New" w:hAnsi="Courier New" w:cs="Courier New"/>
+          <w:lang w:val="en-US"/>
+        </w:rPr>
+        <w:t xml:space="preserve">x1_next, </w:t>
+      </w:r>
+      <w:proofErr w:type="spellStart"/>
+      <w:r>
+        <w:rPr>
+          <w:rFonts w:ascii="Courier New" w:hAnsi="Courier New" w:cs="Courier New"/>
+          <w:lang w:val="en-US"/>
+        </w:rPr>
+        <w:t>round_num</w:t>
+      </w:r>
+      <w:proofErr w:type="spellEnd"/>
+      <w:r>
+        <w:rPr>
+          <w:rFonts w:ascii="Courier New" w:hAnsi="Courier New" w:cs="Courier New"/>
+          <w:lang w:val="en-US"/>
+        </w:rPr>
+        <w:t xml:space="preserve">), </w:t>
+      </w:r>
+    </w:p>
+    <w:p>
+      <w:pPr>
+        <w:ind w:firstLine="0"/>
+        <w:jc w:val="left"/>
+        <w:rPr>
+          <w:rFonts w:ascii="Courier New" w:hAnsi="Courier New" w:cs="Courier New"/>
+          <w:lang w:val="en-US"/>
+        </w:rPr>
+      </w:pPr>
+      <w:r>
+        <w:rPr>
+          <w:rFonts w:ascii="Courier New" w:hAnsi="Courier New" w:cs="Courier New"/>
+          <w:lang w:val="en-US"/>
+        </w:rPr>
+        <w:t xml:space="preserve">                     </w:t>
+      </w:r>
+      <w:proofErr w:type="gramStart"/>
+      <w:r>
+        <w:rPr>
+          <w:rFonts w:ascii="Courier New" w:hAnsi="Courier New" w:cs="Courier New"/>
+          <w:lang w:val="en-US"/>
+        </w:rPr>
+        <w:t>round(</w:t>
+      </w:r>
+      <w:proofErr w:type="gramEnd"/>
+      <w:r>
+        <w:rPr>
+          <w:rFonts w:ascii="Courier New" w:hAnsi="Courier New" w:cs="Courier New"/>
+          <w:lang w:val="en-US"/>
+        </w:rPr>
+        <w:t xml:space="preserve">x2_next, </w:t>
+      </w:r>
+      <w:proofErr w:type="spellStart"/>
+      <w:r>
+        <w:rPr>
+          <w:rFonts w:ascii="Courier New" w:hAnsi="Courier New" w:cs="Courier New"/>
+          <w:lang w:val="en-US"/>
+        </w:rPr>
+        <w:t>round_num</w:t>
+      </w:r>
+      <w:proofErr w:type="spellEnd"/>
+      <w:r>
+        <w:rPr>
+          <w:rFonts w:ascii="Courier New" w:hAnsi="Courier New" w:cs="Courier New"/>
+          <w:lang w:val="en-US"/>
+        </w:rPr>
+        <w:t xml:space="preserve">), </w:t>
+      </w:r>
+    </w:p>
+    <w:p>
+      <w:pPr>
+        <w:ind w:firstLine="0"/>
+        <w:jc w:val="left"/>
+        <w:rPr>
+          <w:rFonts w:ascii="Courier New" w:hAnsi="Courier New" w:cs="Courier New"/>
+          <w:lang w:val="en-US"/>
+        </w:rPr>
+      </w:pPr>
+      <w:r>
+        <w:rPr>
+          <w:rFonts w:ascii="Courier New" w:hAnsi="Courier New" w:cs="Courier New"/>
+          <w:lang w:val="en-US"/>
+        </w:rPr>
+        <w:t xml:space="preserve">                     </w:t>
+      </w:r>
+      <w:proofErr w:type="gramStart"/>
+      <w:r>
+        <w:rPr>
+          <w:rFonts w:ascii="Courier New" w:hAnsi="Courier New" w:cs="Courier New"/>
+          <w:lang w:val="en-US"/>
+        </w:rPr>
+        <w:t>round(</w:t>
+      </w:r>
+      <w:proofErr w:type="gramEnd"/>
+      <w:r>
+        <w:rPr>
+          <w:rFonts w:ascii="Courier New" w:hAnsi="Courier New" w:cs="Courier New"/>
+          <w:lang w:val="en-US"/>
+        </w:rPr>
+        <w:t xml:space="preserve">f(x1_next, x2_next), </w:t>
+      </w:r>
+      <w:proofErr w:type="spellStart"/>
+      <w:r>
+        <w:rPr>
+          <w:rFonts w:ascii="Courier New" w:hAnsi="Courier New" w:cs="Courier New"/>
+          <w:lang w:val="en-US"/>
+        </w:rPr>
+        <w:t>round_num</w:t>
+      </w:r>
+      <w:proofErr w:type="spellEnd"/>
+      <w:r>
+        <w:rPr>
+          <w:rFonts w:ascii="Courier New" w:hAnsi="Courier New" w:cs="Courier New"/>
+          <w:lang w:val="en-US"/>
+        </w:rPr>
+        <w:t xml:space="preserve">)), </w:t>
+      </w:r>
+    </w:p>
+    <w:p>
+      <w:pPr>
+        <w:ind w:firstLine="0"/>
+        <w:jc w:val="left"/>
+        <w:rPr>
+          <w:rFonts w:ascii="Courier New" w:hAnsi="Courier New" w:cs="Courier New"/>
+          <w:lang w:val="en-US"/>
+        </w:rPr>
+      </w:pPr>
+      <w:r>
+        <w:rPr>
+          <w:rFonts w:ascii="Courier New" w:hAnsi="Courier New" w:cs="Courier New"/>
+          <w:lang w:val="en-US"/>
+        </w:rPr>
+        <w:t xml:space="preserve">                    k]</w:t>
+      </w:r>
+    </w:p>
+    <w:p>
+      <w:pPr>
+        <w:ind w:firstLine="0"/>
+        <w:jc w:val="left"/>
+        <w:rPr>
+          <w:rFonts w:ascii="Courier New" w:hAnsi="Courier New" w:cs="Courier New"/>
+          <w:lang w:val="en-US"/>
+        </w:rPr>
+      </w:pPr>
+      <w:r>
+        <w:rPr>
+          <w:rFonts w:ascii="Courier New" w:hAnsi="Courier New" w:cs="Courier New"/>
+          <w:lang w:val="en-US"/>
+        </w:rPr>
+        <w:t xml:space="preserve">        x1 = x1_next</w:t>
+      </w:r>
+    </w:p>
+    <w:p>
+      <w:pPr>
+        <w:ind w:firstLine="0"/>
+        <w:jc w:val="left"/>
+        <w:rPr>
+          <w:rFonts w:ascii="Courier New" w:hAnsi="Courier New" w:cs="Courier New"/>
+          <w:lang w:val="en-US"/>
+        </w:rPr>
+      </w:pPr>
+      <w:r>
+        <w:rPr>
+          <w:rFonts w:ascii="Courier New" w:hAnsi="Courier New" w:cs="Courier New"/>
+          <w:lang w:val="en-US"/>
+        </w:rPr>
+        <w:t xml:space="preserve">        x2 = x2_next</w:t>
+      </w:r>
+    </w:p>
+    <w:p>
+      <w:pPr>
+        <w:ind w:firstLine="0"/>
+        <w:jc w:val="left"/>
+        <w:rPr>
+          <w:rFonts w:ascii="Courier New" w:hAnsi="Courier New" w:cs="Courier New"/>
+        </w:rPr>
+      </w:pPr>
+      <w:r>
+        <w:rPr>
+          <w:rFonts w:ascii="Courier New" w:hAnsi="Courier New" w:cs="Courier New"/>
+          <w:lang w:val="en-US"/>
+        </w:rPr>
+        <w:t xml:space="preserve">        k</w:t>
+      </w:r>
+      <w:r>
+        <w:rPr>
+          <w:rFonts w:ascii="Courier New" w:hAnsi="Courier New" w:cs="Courier New"/>
+        </w:rPr>
+        <w:t xml:space="preserve"> += 1</w:t>
+      </w:r>
+    </w:p>
+    <w:p>
+      <w:pPr>
+        <w:pStyle w:val="2"/>
+      </w:pPr>
+      <w:r>
+        <w:t>3.</w:t>
+      </w:r>
+      <w:r>
+        <w:t>2</w:t>
+      </w:r>
+      <w:r>
+        <w:t>. Симплексный метод</w:t>
+      </w:r>
+    </w:p>
+    <w:p>
+      <w:r>
+        <w:t>Метод вычисления функции:</w:t>
+      </w:r>
+    </w:p>
+    <w:p>
+      <w:pPr>
+        <w:ind w:firstLine="0"/>
+        <w:jc w:val="left"/>
+        <w:rPr>
+          <w:rFonts w:ascii="Courier New" w:hAnsi="Courier New" w:cs="Courier New"/>
+          <w:lang w:val="en-US"/>
+        </w:rPr>
+      </w:pPr>
+      <w:r>
+        <w:rPr>
+          <w:rFonts w:ascii="Courier New" w:hAnsi="Courier New" w:cs="Courier New"/>
+          <w:lang w:val="en-US"/>
+        </w:rPr>
+        <w:t xml:space="preserve">def </w:t>
+      </w:r>
+      <w:proofErr w:type="gramStart"/>
+      <w:r>
+        <w:rPr>
+          <w:rFonts w:ascii="Courier New" w:hAnsi="Courier New" w:cs="Courier New"/>
+          <w:lang w:val="en-US"/>
+        </w:rPr>
+        <w:t>f(</w:t>
+      </w:r>
+      <w:proofErr w:type="gramEnd"/>
+      <w:r>
+        <w:rPr>
+          <w:rFonts w:ascii="Courier New" w:hAnsi="Courier New" w:cs="Courier New"/>
+          <w:lang w:val="en-US"/>
+        </w:rPr>
+        <w:t>x1, x2):</w:t>
+      </w:r>
+    </w:p>
+    <w:p>
+      <w:pPr>
+        <w:ind w:firstLine="0"/>
+        <w:jc w:val="left"/>
+        <w:rPr>
+          <w:rFonts w:ascii="Courier New" w:hAnsi="Courier New" w:cs="Courier New"/>
+          <w:lang w:val="en-US"/>
+        </w:rPr>
+      </w:pPr>
+      <w:r>
+        <w:rPr>
+          <w:rFonts w:ascii="Courier New" w:hAnsi="Courier New" w:cs="Courier New"/>
+          <w:lang w:val="en-US"/>
+        </w:rPr>
+        <w:t xml:space="preserve">    return 3*x1**4 - x1*x2 + x2**4 - 7*x1 - 8*x2 + 2</w:t>
+      </w:r>
+    </w:p>
+    <w:p>
+      <w:pPr>
+        <w:jc w:val="left"/>
+        <w:rPr>
+          <w:lang w:val="en-US"/>
+        </w:rPr>
+      </w:pPr>
+      <w:r>
+        <w:t>Методы вычисления коэффициентов:</w:t>
+      </w:r>
+    </w:p>
+    <w:p>
+      <w:pPr>
+        <w:ind w:firstLine="0"/>
+        <w:jc w:val="left"/>
+        <w:rPr>
+          <w:rFonts w:ascii="Courier New" w:hAnsi="Courier New" w:cs="Courier New"/>
+          <w:lang w:val="en-US"/>
+        </w:rPr>
+      </w:pPr>
+      <w:r>
+        <w:rPr>
+          <w:rFonts w:ascii="Courier New" w:hAnsi="Courier New" w:cs="Courier New"/>
+          <w:lang w:val="en-US"/>
+        </w:rPr>
+        <w:t xml:space="preserve">def </w:t>
+      </w:r>
+      <w:proofErr w:type="spellStart"/>
+      <w:r>
+        <w:rPr>
+          <w:rFonts w:ascii="Courier New" w:hAnsi="Courier New" w:cs="Courier New"/>
+          <w:lang w:val="en-US"/>
+        </w:rPr>
+        <w:t>calc_</w:t>
+      </w:r>
+      <w:proofErr w:type="gramStart"/>
+      <w:r>
+        <w:rPr>
+          <w:rFonts w:ascii="Courier New" w:hAnsi="Courier New" w:cs="Courier New"/>
+          <w:lang w:val="en-US"/>
+        </w:rPr>
+        <w:t>r</w:t>
+      </w:r>
+      <w:proofErr w:type="spellEnd"/>
+      <w:r>
+        <w:rPr>
+          <w:rFonts w:ascii="Courier New" w:hAnsi="Courier New" w:cs="Courier New"/>
+          <w:lang w:val="en-US"/>
+        </w:rPr>
         <w:t>(</w:t>
       </w:r>
       <w:proofErr w:type="gramEnd"/>
@@ -2157,7 +2459,7 @@
           <w:rFonts w:ascii="Courier New" w:hAnsi="Courier New" w:cs="Courier New"/>
           <w:lang w:val="en-US"/>
         </w:rPr>
-        <w:t>abs(x1_next - x1)**2 + abs(x2_next - x2)**2) &lt;= e):</w:t>
+        <w:t>a, n):</w:t>
       </w:r>
     </w:p>
     <w:p>
@@ -2174,7 +2476,7 @@
           <w:rFonts w:ascii="Courier New" w:hAnsi="Courier New" w:cs="Courier New"/>
           <w:lang w:val="en-US"/>
         </w:rPr>
-        <w:t xml:space="preserve">            return [(</w:t>
+        <w:t xml:space="preserve">    return a * (</w:t>
       </w:r>
       <w:proofErr w:type="gramStart"/>
       <w:r>
@@ -2182,7 +2484,7 @@
           <w:rFonts w:ascii="Courier New" w:hAnsi="Courier New" w:cs="Courier New"/>
           <w:lang w:val="en-US"/>
         </w:rPr>
-        <w:t>round(</w:t>
+        <w:t>sqrt(</w:t>
       </w:r>
       <w:proofErr w:type="gramEnd"/>
       <w:r>
@@ -2190,7 +2492,34 @@
           <w:rFonts w:ascii="Courier New" w:hAnsi="Courier New" w:cs="Courier New"/>
           <w:lang w:val="en-US"/>
         </w:rPr>
-        <w:t xml:space="preserve">x1_next, </w:t>
+        <w:t>n + 1) - 1 + n) / (n * sqrt(2))</w:t>
+      </w:r>
+    </w:p>
+    <w:p>
+      <w:pPr>
+        <w:ind w:firstLine="0"/>
+        <w:jc w:val="left"/>
+        <w:rPr>
+          <w:rFonts w:ascii="Courier New" w:hAnsi="Courier New" w:cs="Courier New"/>
+          <w:lang w:val="en-US"/>
+        </w:rPr>
+      </w:pPr>
+    </w:p>
+    <w:p>
+      <w:pPr>
+        <w:ind w:firstLine="0"/>
+        <w:jc w:val="left"/>
+        <w:rPr>
+          <w:rFonts w:ascii="Courier New" w:hAnsi="Courier New" w:cs="Courier New"/>
+          <w:lang w:val="en-US"/>
+        </w:rPr>
+      </w:pPr>
+      <w:r>
+        <w:rPr>
+          <w:rFonts w:ascii="Courier New" w:hAnsi="Courier New" w:cs="Courier New"/>
+          <w:lang w:val="en-US"/>
+        </w:rPr>
+        <w:t xml:space="preserve">def </w:t>
       </w:r>
       <w:proofErr w:type="spellStart"/>
       <w:r>
@@ -2198,7 +2527,15 @@
           <w:rFonts w:ascii="Courier New" w:hAnsi="Courier New" w:cs="Courier New"/>
           <w:lang w:val="en-US"/>
         </w:rPr>
-        <w:t>round_num</w:t>
+        <w:t>calc_</w:t>
+      </w:r>
+      <w:proofErr w:type="gramStart"/>
+      <w:r>
+        <w:rPr>
+          <w:rFonts w:ascii="Courier New" w:hAnsi="Courier New" w:cs="Courier New"/>
+          <w:lang w:val="en-US"/>
+        </w:rPr>
+        <w:t>s</w:t>
       </w:r>
       <w:proofErr w:type="spellEnd"/>
       <w:r>
@@ -2206,7 +2543,15 @@
           <w:rFonts w:ascii="Courier New" w:hAnsi="Courier New" w:cs="Courier New"/>
           <w:lang w:val="en-US"/>
         </w:rPr>
-        <w:t xml:space="preserve">), </w:t>
+        <w:t>(</w:t>
+      </w:r>
+      <w:proofErr w:type="gramEnd"/>
+      <w:r>
+        <w:rPr>
+          <w:rFonts w:ascii="Courier New" w:hAnsi="Courier New" w:cs="Courier New"/>
+          <w:lang w:val="en-US"/>
+        </w:rPr>
+        <w:t>a, n):</w:t>
       </w:r>
     </w:p>
     <w:p>
@@ -2223,7 +2568,7 @@
           <w:rFonts w:ascii="Courier New" w:hAnsi="Courier New" w:cs="Courier New"/>
           <w:lang w:val="en-US"/>
         </w:rPr>
-        <w:t xml:space="preserve">                     </w:t>
+        <w:t xml:space="preserve">    return a * (</w:t>
       </w:r>
       <w:proofErr w:type="gramStart"/>
       <w:r>
@@ -2231,7 +2576,7 @@
           <w:rFonts w:ascii="Courier New" w:hAnsi="Courier New" w:cs="Courier New"/>
           <w:lang w:val="en-US"/>
         </w:rPr>
-        <w:t>round(</w:t>
+        <w:t>sqrt(</w:t>
       </w:r>
       <w:proofErr w:type="gramEnd"/>
       <w:r>
@@ -2239,23 +2584,7 @@
           <w:rFonts w:ascii="Courier New" w:hAnsi="Courier New" w:cs="Courier New"/>
           <w:lang w:val="en-US"/>
         </w:rPr>
-        <w:t xml:space="preserve">x2_next, </w:t>
-      </w:r>
-      <w:proofErr w:type="spellStart"/>
-      <w:r>
-        <w:rPr>
-          <w:rFonts w:ascii="Courier New" w:hAnsi="Courier New" w:cs="Courier New"/>
-          <w:lang w:val="en-US"/>
-        </w:rPr>
-        <w:t>round_num</w:t>
-      </w:r>
-      <w:proofErr w:type="spellEnd"/>
-      <w:r>
-        <w:rPr>
-          <w:rFonts w:ascii="Courier New" w:hAnsi="Courier New" w:cs="Courier New"/>
-          <w:lang w:val="en-US"/>
-        </w:rPr>
-        <w:t xml:space="preserve">), </w:t>
+        <w:t>n + 1) - 1) / (n * sqrt(2))</w:t>
       </w:r>
     </w:p>
     <w:p>
@@ -2263,65 +2592,22 @@
         <w:ind w:firstLine="0"/>
         <w:jc w:val="left"/>
         <w:rPr>
-          <w:rFonts w:ascii="Courier New" w:hAnsi="Courier New" w:cs="Courier New"/>
-          <w:lang w:val="en-US"/>
-        </w:rPr>
-      </w:pPr>
-      <w:r>
-        <w:rPr>
-          <w:rFonts w:ascii="Courier New" w:hAnsi="Courier New" w:cs="Courier New"/>
-          <w:lang w:val="en-US"/>
-        </w:rPr>
-        <w:t xml:space="preserve">                     </w:t>
-      </w:r>
-      <w:proofErr w:type="gramStart"/>
-      <w:r>
-        <w:rPr>
-          <w:rFonts w:ascii="Courier New" w:hAnsi="Courier New" w:cs="Courier New"/>
-          <w:lang w:val="en-US"/>
-        </w:rPr>
-        <w:t>round(</w:t>
-      </w:r>
-      <w:proofErr w:type="gramEnd"/>
-      <w:r>
-        <w:rPr>
-          <w:rFonts w:ascii="Courier New" w:hAnsi="Courier New" w:cs="Courier New"/>
-          <w:lang w:val="en-US"/>
-        </w:rPr>
-        <w:t xml:space="preserve">f(x1_next, x2_next), </w:t>
-      </w:r>
-      <w:proofErr w:type="spellStart"/>
-      <w:r>
-        <w:rPr>
-          <w:rFonts w:ascii="Courier New" w:hAnsi="Courier New" w:cs="Courier New"/>
-          <w:lang w:val="en-US"/>
-        </w:rPr>
-        <w:t>round_num</w:t>
-      </w:r>
-      <w:proofErr w:type="spellEnd"/>
-      <w:r>
-        <w:rPr>
-          <w:rFonts w:ascii="Courier New" w:hAnsi="Courier New" w:cs="Courier New"/>
-          <w:lang w:val="en-US"/>
-        </w:rPr>
-        <w:t xml:space="preserve">)), </w:t>
-      </w:r>
-    </w:p>
-    <w:p>
-      <w:pPr>
-        <w:ind w:firstLine="0"/>
+          <w:lang w:val="en-US"/>
+        </w:rPr>
+      </w:pPr>
+    </w:p>
+    <w:p>
+      <w:pPr>
         <w:jc w:val="left"/>
         <w:rPr>
           <w:rFonts w:ascii="Courier New" w:hAnsi="Courier New" w:cs="Courier New"/>
-          <w:lang w:val="en-US"/>
-        </w:rPr>
-      </w:pPr>
-      <w:r>
-        <w:rPr>
-          <w:rFonts w:ascii="Courier New" w:hAnsi="Courier New" w:cs="Courier New"/>
-          <w:lang w:val="en-US"/>
-        </w:rPr>
-        <w:t xml:space="preserve">                    k]</w:t>
+        </w:rPr>
+      </w:pPr>
+      <w:r>
+        <w:rPr>
+          <w:rFonts w:ascii="Courier New" w:hAnsi="Courier New" w:cs="Courier New"/>
+        </w:rPr>
+        <w:t>Методы вычисления расстояния между точками:</w:t>
       </w:r>
     </w:p>
     <w:p>
@@ -2338,220 +2624,7 @@
           <w:rFonts w:ascii="Courier New" w:hAnsi="Courier New" w:cs="Courier New"/>
           <w:lang w:val="en-US"/>
         </w:rPr>
-        <w:t xml:space="preserve">        x1 = x1_next</w:t>
-      </w:r>
-    </w:p>
-    <w:p>
-      <w:pPr>
-        <w:ind w:firstLine="0"/>
-        <w:jc w:val="left"/>
-        <w:rPr>
-          <w:rFonts w:ascii="Courier New" w:hAnsi="Courier New" w:cs="Courier New"/>
-          <w:lang w:val="en-US"/>
-        </w:rPr>
-      </w:pPr>
-      <w:r>
-        <w:rPr>
-          <w:rFonts w:ascii="Courier New" w:hAnsi="Courier New" w:cs="Courier New"/>
-          <w:lang w:val="en-US"/>
-        </w:rPr>
-        <w:t xml:space="preserve">        x2 = x2_next</w:t>
-      </w:r>
-    </w:p>
-    <w:p>
-      <w:pPr>
-        <w:ind w:firstLine="0"/>
-        <w:jc w:val="left"/>
-        <w:rPr>
-          <w:rFonts w:ascii="Courier New" w:hAnsi="Courier New" w:cs="Courier New"/>
-          <w:lang w:val="en-US"/>
-        </w:rPr>
-      </w:pPr>
-      <w:r>
-        <w:rPr>
-          <w:rFonts w:ascii="Courier New" w:hAnsi="Courier New" w:cs="Courier New"/>
-          <w:lang w:val="en-US"/>
-        </w:rPr>
-        <w:t xml:space="preserve">        k += 1</w:t>
-      </w:r>
-    </w:p>
-    <w:p>
-      <w:pPr>
-        <w:pStyle w:val="2"/>
-      </w:pPr>
-      <w:r>
-        <w:t>3.</w:t>
-      </w:r>
-      <w:r>
-        <w:t>2</w:t>
-      </w:r>
-      <w:r>
-        <w:t xml:space="preserve">. </w:t>
-      </w:r>
-      <w:r>
-        <w:t>Симплексный метод</w:t>
-      </w:r>
-    </w:p>
-    <w:p>
-      <w:r>
-        <w:t>Метод вычисления функции:</w:t>
-      </w:r>
-    </w:p>
-    <w:p>
-      <w:pPr>
-        <w:ind w:firstLine="0"/>
-        <w:jc w:val="left"/>
-        <w:rPr>
-          <w:rFonts w:ascii="Courier New" w:hAnsi="Courier New" w:cs="Courier New"/>
-          <w:lang w:val="en-US"/>
-        </w:rPr>
-      </w:pPr>
-      <w:proofErr w:type="spellStart"/>
-      <w:r>
-        <w:rPr>
-          <w:rFonts w:ascii="Courier New" w:hAnsi="Courier New" w:cs="Courier New"/>
-          <w:lang w:val="en-US"/>
-        </w:rPr>
-        <w:t>def</w:t>
-      </w:r>
-      <w:proofErr w:type="spellEnd"/>
-      <w:r>
-        <w:rPr>
-          <w:rFonts w:ascii="Courier New" w:hAnsi="Courier New" w:cs="Courier New"/>
-          <w:lang w:val="en-US"/>
-        </w:rPr>
-        <w:t xml:space="preserve"> </w:t>
-      </w:r>
-      <w:proofErr w:type="gramStart"/>
-      <w:r>
-        <w:rPr>
-          <w:rFonts w:ascii="Courier New" w:hAnsi="Courier New" w:cs="Courier New"/>
-          <w:lang w:val="en-US"/>
-        </w:rPr>
-        <w:t>f(</w:t>
-      </w:r>
-      <w:proofErr w:type="gramEnd"/>
-      <w:r>
-        <w:rPr>
-          <w:rFonts w:ascii="Courier New" w:hAnsi="Courier New" w:cs="Courier New"/>
-          <w:lang w:val="en-US"/>
-        </w:rPr>
-        <w:t>x1, x2):</w:t>
-      </w:r>
-    </w:p>
-    <w:p>
-      <w:pPr>
-        <w:ind w:firstLine="0"/>
-        <w:jc w:val="left"/>
-        <w:rPr>
-          <w:rFonts w:ascii="Courier New" w:hAnsi="Courier New" w:cs="Courier New"/>
-          <w:lang w:val="en-US"/>
-        </w:rPr>
-      </w:pPr>
-      <w:r>
-        <w:rPr>
-          <w:rFonts w:ascii="Courier New" w:hAnsi="Courier New" w:cs="Courier New"/>
-          <w:lang w:val="en-US"/>
-        </w:rPr>
-        <w:t xml:space="preserve">    return 3*x1**4 - x1*x2 + x2**4 - 7*x1 - 8*x2 + 2</w:t>
-      </w:r>
-    </w:p>
-    <w:p>
-      <w:pPr>
-        <w:jc w:val="left"/>
-        <w:rPr>
-          <w:lang w:val="en-US"/>
-        </w:rPr>
-      </w:pPr>
-      <w:r>
-        <w:t>Метод</w:t>
-      </w:r>
-      <w:r>
-        <w:t>ы</w:t>
-      </w:r>
-      <w:r>
-        <w:t xml:space="preserve"> вычисления </w:t>
-      </w:r>
-      <w:r>
-        <w:t>коэффициентов</w:t>
-      </w:r>
-      <w:r>
-        <w:t>:</w:t>
-      </w:r>
-    </w:p>
-    <w:p>
-      <w:pPr>
-        <w:ind w:firstLine="0"/>
-        <w:jc w:val="left"/>
-        <w:rPr>
-          <w:rFonts w:ascii="Courier New" w:hAnsi="Courier New" w:cs="Courier New"/>
-          <w:lang w:val="en-US"/>
-        </w:rPr>
-      </w:pPr>
-      <w:proofErr w:type="spellStart"/>
-      <w:r>
-        <w:rPr>
-          <w:rFonts w:ascii="Courier New" w:hAnsi="Courier New" w:cs="Courier New"/>
-          <w:lang w:val="en-US"/>
-        </w:rPr>
-        <w:t>def</w:t>
-      </w:r>
-      <w:proofErr w:type="spellEnd"/>
-      <w:r>
-        <w:rPr>
-          <w:rFonts w:ascii="Courier New" w:hAnsi="Courier New" w:cs="Courier New"/>
-          <w:lang w:val="en-US"/>
-        </w:rPr>
-        <w:t xml:space="preserve"> </w:t>
-      </w:r>
-      <w:proofErr w:type="spellStart"/>
-      <w:r>
-        <w:rPr>
-          <w:rFonts w:ascii="Courier New" w:hAnsi="Courier New" w:cs="Courier New"/>
-          <w:lang w:val="en-US"/>
-        </w:rPr>
-        <w:t>calc_</w:t>
-      </w:r>
-      <w:proofErr w:type="gramStart"/>
-      <w:r>
-        <w:rPr>
-          <w:rFonts w:ascii="Courier New" w:hAnsi="Courier New" w:cs="Courier New"/>
-          <w:lang w:val="en-US"/>
-        </w:rPr>
-        <w:t>r</w:t>
-      </w:r>
-      <w:proofErr w:type="spellEnd"/>
-      <w:r>
-        <w:rPr>
-          <w:rFonts w:ascii="Courier New" w:hAnsi="Courier New" w:cs="Courier New"/>
-          <w:lang w:val="en-US"/>
-        </w:rPr>
-        <w:t>(</w:t>
-      </w:r>
-      <w:proofErr w:type="gramEnd"/>
-      <w:r>
-        <w:rPr>
-          <w:rFonts w:ascii="Courier New" w:hAnsi="Courier New" w:cs="Courier New"/>
-          <w:lang w:val="en-US"/>
-        </w:rPr>
-        <w:t>a, n):</w:t>
-      </w:r>
-    </w:p>
-    <w:p>
-      <w:pPr>
-        <w:ind w:firstLine="0"/>
-        <w:jc w:val="left"/>
-        <w:rPr>
-          <w:rFonts w:ascii="Courier New" w:hAnsi="Courier New" w:cs="Courier New"/>
-          <w:lang w:val="en-US"/>
-        </w:rPr>
-      </w:pPr>
-      <w:r>
-        <w:rPr>
-          <w:rFonts w:ascii="Courier New" w:hAnsi="Courier New" w:cs="Courier New"/>
-          <w:lang w:val="en-US"/>
-        </w:rPr>
-        <w:t xml:space="preserve">    return a * (</w:t>
+        <w:t xml:space="preserve">def </w:t>
       </w:r>
       <w:proofErr w:type="spellStart"/>
       <w:proofErr w:type="gramStart"/>
@@ -2560,7 +2633,7 @@
           <w:rFonts w:ascii="Courier New" w:hAnsi="Courier New" w:cs="Courier New"/>
           <w:lang w:val="en-US"/>
         </w:rPr>
-        <w:t>sqrt</w:t>
+        <w:t>dist</w:t>
       </w:r>
       <w:proofErr w:type="spellEnd"/>
       <w:r>
@@ -2576,7 +2649,71 @@
           <w:rFonts w:ascii="Courier New" w:hAnsi="Courier New" w:cs="Courier New"/>
           <w:lang w:val="en-US"/>
         </w:rPr>
-        <w:t xml:space="preserve">n + 1) - 1 + n) / (n * </w:t>
+        <w:t>x1, x2):</w:t>
+      </w:r>
+    </w:p>
+    <w:p>
+      <w:pPr>
+        <w:ind w:firstLine="0"/>
+        <w:jc w:val="left"/>
+        <w:rPr>
+          <w:rFonts w:ascii="Courier New" w:hAnsi="Courier New" w:cs="Courier New"/>
+          <w:lang w:val="en-US"/>
+        </w:rPr>
+      </w:pPr>
+      <w:r>
+        <w:rPr>
+          <w:rFonts w:ascii="Courier New" w:hAnsi="Courier New" w:cs="Courier New"/>
+          <w:lang w:val="en-US"/>
+        </w:rPr>
+        <w:t xml:space="preserve">    return sqrt((x1[0] - x2[0</w:t>
+      </w:r>
+      <w:proofErr w:type="gramStart"/>
+      <w:r>
+        <w:rPr>
+          <w:rFonts w:ascii="Courier New" w:hAnsi="Courier New" w:cs="Courier New"/>
+          <w:lang w:val="en-US"/>
+        </w:rPr>
+        <w:t>])*</w:t>
+      </w:r>
+      <w:proofErr w:type="gramEnd"/>
+      <w:r>
+        <w:rPr>
+          <w:rFonts w:ascii="Courier New" w:hAnsi="Courier New" w:cs="Courier New"/>
+          <w:lang w:val="en-US"/>
+        </w:rPr>
+        <w:t>*2 + (x1[1] - x2[1])**2)</w:t>
+      </w:r>
+    </w:p>
+    <w:p>
+      <w:pPr>
+        <w:ind w:firstLine="0"/>
+        <w:jc w:val="left"/>
+        <w:rPr>
+          <w:lang w:val="en-US"/>
+        </w:rPr>
+      </w:pPr>
+    </w:p>
+    <w:p>
+      <w:r>
+        <w:t>Методы поиска индекса максимального значения:</w:t>
+      </w:r>
+    </w:p>
+    <w:p>
+      <w:pPr>
+        <w:ind w:firstLine="0"/>
+        <w:jc w:val="left"/>
+        <w:rPr>
+          <w:rFonts w:ascii="Courier New" w:hAnsi="Courier New" w:cs="Courier New"/>
+          <w:lang w:val="en-US"/>
+        </w:rPr>
+      </w:pPr>
+      <w:r>
+        <w:rPr>
+          <w:rFonts w:ascii="Courier New" w:hAnsi="Courier New" w:cs="Courier New"/>
+          <w:lang w:val="en-US"/>
+        </w:rPr>
+        <w:t xml:space="preserve">def </w:t>
       </w:r>
       <w:proofErr w:type="spellStart"/>
       <w:r>
@@ -2584,7 +2721,7 @@
           <w:rFonts w:ascii="Courier New" w:hAnsi="Courier New" w:cs="Courier New"/>
           <w:lang w:val="en-US"/>
         </w:rPr>
-        <w:t>sqrt</w:t>
+        <w:t>max_f</w:t>
       </w:r>
       <w:proofErr w:type="spellEnd"/>
       <w:r>
@@ -2592,7 +2729,7 @@
           <w:rFonts w:ascii="Courier New" w:hAnsi="Courier New" w:cs="Courier New"/>
           <w:lang w:val="en-US"/>
         </w:rPr>
-        <w:t>(2))</w:t>
+        <w:t>(f):</w:t>
       </w:r>
     </w:p>
     <w:p>
@@ -2604,6 +2741,29 @@
           <w:lang w:val="en-US"/>
         </w:rPr>
       </w:pPr>
+      <w:r>
+        <w:rPr>
+          <w:rFonts w:ascii="Courier New" w:hAnsi="Courier New" w:cs="Courier New"/>
+          <w:lang w:val="en-US"/>
+        </w:rPr>
+        <w:t xml:space="preserve">    </w:t>
+      </w:r>
+      <w:proofErr w:type="spellStart"/>
+      <w:r>
+        <w:rPr>
+          <w:rFonts w:ascii="Courier New" w:hAnsi="Courier New" w:cs="Courier New"/>
+          <w:lang w:val="en-US"/>
+        </w:rPr>
+        <w:t>f_max</w:t>
+      </w:r>
+      <w:proofErr w:type="spellEnd"/>
+      <w:r>
+        <w:rPr>
+          <w:rFonts w:ascii="Courier New" w:hAnsi="Courier New" w:cs="Courier New"/>
+          <w:lang w:val="en-US"/>
+        </w:rPr>
+        <w:t xml:space="preserve"> = max(f)</w:t>
+      </w:r>
     </w:p>
     <w:p>
       <w:pPr>
@@ -2614,70 +2774,12 @@
           <w:lang w:val="en-US"/>
         </w:rPr>
       </w:pPr>
-      <w:proofErr w:type="spellStart"/>
-      <w:r>
-        <w:rPr>
-          <w:rFonts w:ascii="Courier New" w:hAnsi="Courier New" w:cs="Courier New"/>
-          <w:lang w:val="en-US"/>
-        </w:rPr>
-        <w:t>def</w:t>
-      </w:r>
-      <w:proofErr w:type="spellEnd"/>
-      <w:r>
-        <w:rPr>
-          <w:rFonts w:ascii="Courier New" w:hAnsi="Courier New" w:cs="Courier New"/>
-          <w:lang w:val="en-US"/>
-        </w:rPr>
-        <w:t xml:space="preserve"> </w:t>
-      </w:r>
-      <w:proofErr w:type="spellStart"/>
-      <w:r>
-        <w:rPr>
-          <w:rFonts w:ascii="Courier New" w:hAnsi="Courier New" w:cs="Courier New"/>
-          <w:lang w:val="en-US"/>
-        </w:rPr>
-        <w:t>calc_</w:t>
-      </w:r>
-      <w:proofErr w:type="gramStart"/>
-      <w:r>
-        <w:rPr>
-          <w:rFonts w:ascii="Courier New" w:hAnsi="Courier New" w:cs="Courier New"/>
-          <w:lang w:val="en-US"/>
-        </w:rPr>
-        <w:t>s</w:t>
-      </w:r>
-      <w:proofErr w:type="spellEnd"/>
-      <w:r>
-        <w:rPr>
-          <w:rFonts w:ascii="Courier New" w:hAnsi="Courier New" w:cs="Courier New"/>
-          <w:lang w:val="en-US"/>
-        </w:rPr>
-        <w:t>(</w:t>
-      </w:r>
-      <w:proofErr w:type="gramEnd"/>
-      <w:r>
-        <w:rPr>
-          <w:rFonts w:ascii="Courier New" w:hAnsi="Courier New" w:cs="Courier New"/>
-          <w:lang w:val="en-US"/>
-        </w:rPr>
-        <w:t>a, n):</w:t>
-      </w:r>
-    </w:p>
-    <w:p>
-      <w:pPr>
-        <w:ind w:firstLine="0"/>
-        <w:jc w:val="left"/>
-        <w:rPr>
-          <w:rFonts w:ascii="Courier New" w:hAnsi="Courier New" w:cs="Courier New"/>
-          <w:lang w:val="en-US"/>
-        </w:rPr>
-      </w:pPr>
-      <w:r>
-        <w:rPr>
-          <w:rFonts w:ascii="Courier New" w:hAnsi="Courier New" w:cs="Courier New"/>
-          <w:lang w:val="en-US"/>
-        </w:rPr>
-        <w:t xml:space="preserve">    return a * (</w:t>
+      <w:r>
+        <w:rPr>
+          <w:rFonts w:ascii="Courier New" w:hAnsi="Courier New" w:cs="Courier New"/>
+          <w:lang w:val="en-US"/>
+        </w:rPr>
+        <w:t xml:space="preserve">    index = </w:t>
       </w:r>
       <w:proofErr w:type="spellStart"/>
       <w:proofErr w:type="gramStart"/>
@@ -2686,9 +2788,10 @@
           <w:rFonts w:ascii="Courier New" w:hAnsi="Courier New" w:cs="Courier New"/>
           <w:lang w:val="en-US"/>
         </w:rPr>
-        <w:t>sqrt</w:t>
+        <w:t>f.index</w:t>
       </w:r>
       <w:proofErr w:type="spellEnd"/>
+      <w:proofErr w:type="gramEnd"/>
       <w:r>
         <w:rPr>
           <w:rFonts w:ascii="Courier New" w:hAnsi="Courier New" w:cs="Courier New"/>
@@ -2696,90 +2799,128 @@
         </w:rPr>
         <w:t>(</w:t>
       </w:r>
+      <w:proofErr w:type="spellStart"/>
+      <w:r>
+        <w:rPr>
+          <w:rFonts w:ascii="Courier New" w:hAnsi="Courier New" w:cs="Courier New"/>
+          <w:lang w:val="en-US"/>
+        </w:rPr>
+        <w:t>f_max</w:t>
+      </w:r>
+      <w:proofErr w:type="spellEnd"/>
+      <w:r>
+        <w:rPr>
+          <w:rFonts w:ascii="Courier New" w:hAnsi="Courier New" w:cs="Courier New"/>
+          <w:lang w:val="en-US"/>
+        </w:rPr>
+        <w:t>)</w:t>
+      </w:r>
+    </w:p>
+    <w:p>
+      <w:pPr>
+        <w:ind w:firstLine="0"/>
+        <w:jc w:val="left"/>
+        <w:rPr>
+          <w:rFonts w:ascii="Courier New" w:hAnsi="Courier New" w:cs="Courier New"/>
+        </w:rPr>
+      </w:pPr>
+      <w:r>
+        <w:rPr>
+          <w:rFonts w:ascii="Courier New" w:hAnsi="Courier New" w:cs="Courier New"/>
+          <w:lang w:val="en-US"/>
+        </w:rPr>
+        <w:lastRenderedPageBreak/>
+        <w:t xml:space="preserve">    return</w:t>
+      </w:r>
+      <w:r>
+        <w:rPr>
+          <w:rFonts w:ascii="Courier New" w:hAnsi="Courier New" w:cs="Courier New"/>
+        </w:rPr>
+        <w:t xml:space="preserve"> </w:t>
+      </w:r>
+      <w:r>
+        <w:rPr>
+          <w:rFonts w:ascii="Courier New" w:hAnsi="Courier New" w:cs="Courier New"/>
+          <w:lang w:val="en-US"/>
+        </w:rPr>
+        <w:t>index</w:t>
+      </w:r>
+    </w:p>
+    <w:p>
+      <w:pPr>
+        <w:rPr>
+          <w:rFonts w:ascii="Courier New" w:hAnsi="Courier New" w:cs="Courier New"/>
+        </w:rPr>
+      </w:pPr>
+      <w:r>
+        <w:rPr>
+          <w:rFonts w:ascii="Courier New" w:hAnsi="Courier New" w:cs="Courier New"/>
+        </w:rPr>
+        <w:t>Метод поиска следующего значения:</w:t>
+      </w:r>
+    </w:p>
+    <w:p>
+      <w:pPr>
+        <w:ind w:firstLine="0"/>
+        <w:rPr>
+          <w:rFonts w:ascii="Courier New" w:hAnsi="Courier New" w:cs="Courier New"/>
+          <w:lang w:val="en-US"/>
+        </w:rPr>
+      </w:pPr>
+      <w:r>
+        <w:rPr>
+          <w:rFonts w:ascii="Courier New" w:hAnsi="Courier New" w:cs="Courier New"/>
+          <w:lang w:val="en-US"/>
+        </w:rPr>
+        <w:t xml:space="preserve">def </w:t>
+      </w:r>
+      <w:proofErr w:type="spellStart"/>
+      <w:r>
+        <w:rPr>
+          <w:rFonts w:ascii="Courier New" w:hAnsi="Courier New" w:cs="Courier New"/>
+          <w:lang w:val="en-US"/>
+        </w:rPr>
+        <w:t>calc_x_</w:t>
+      </w:r>
+      <w:proofErr w:type="gramStart"/>
+      <w:r>
+        <w:rPr>
+          <w:rFonts w:ascii="Courier New" w:hAnsi="Courier New" w:cs="Courier New"/>
+          <w:lang w:val="en-US"/>
+        </w:rPr>
+        <w:t>next</w:t>
+      </w:r>
+      <w:proofErr w:type="spellEnd"/>
+      <w:r>
+        <w:rPr>
+          <w:rFonts w:ascii="Courier New" w:hAnsi="Courier New" w:cs="Courier New"/>
+          <w:lang w:val="en-US"/>
+        </w:rPr>
+        <w:t>(</w:t>
+      </w:r>
       <w:proofErr w:type="gramEnd"/>
       <w:r>
         <w:rPr>
           <w:rFonts w:ascii="Courier New" w:hAnsi="Courier New" w:cs="Courier New"/>
           <w:lang w:val="en-US"/>
         </w:rPr>
-        <w:t xml:space="preserve">n + 1) - 1) / (n * </w:t>
-      </w:r>
-      <w:proofErr w:type="spellStart"/>
-      <w:r>
-        <w:rPr>
-          <w:rFonts w:ascii="Courier New" w:hAnsi="Courier New" w:cs="Courier New"/>
-          <w:lang w:val="en-US"/>
-        </w:rPr>
-        <w:t>sqrt</w:t>
-      </w:r>
-      <w:proofErr w:type="spellEnd"/>
-      <w:r>
-        <w:rPr>
-          <w:rFonts w:ascii="Courier New" w:hAnsi="Courier New" w:cs="Courier New"/>
-          <w:lang w:val="en-US"/>
-        </w:rPr>
-        <w:t>(2))</w:t>
-      </w:r>
-    </w:p>
-    <w:p>
-      <w:pPr>
-        <w:ind w:firstLine="0"/>
-        <w:jc w:val="left"/>
-        <w:rPr>
-          <w:lang w:val="en-US"/>
-        </w:rPr>
-      </w:pPr>
-    </w:p>
-    <w:p>
-      <w:pPr>
-        <w:jc w:val="left"/>
-        <w:rPr>
-          <w:rFonts w:ascii="Courier New" w:hAnsi="Courier New" w:cs="Courier New"/>
-        </w:rPr>
-      </w:pPr>
-      <w:r>
-        <w:rPr>
-          <w:rFonts w:ascii="Courier New" w:hAnsi="Courier New" w:cs="Courier New"/>
-        </w:rPr>
-        <w:t xml:space="preserve">Методы вычисления </w:t>
-      </w:r>
-      <w:r>
-        <w:rPr>
-          <w:rFonts w:ascii="Courier New" w:hAnsi="Courier New" w:cs="Courier New"/>
-        </w:rPr>
-        <w:t>расстояния между точками</w:t>
-      </w:r>
-      <w:r>
-        <w:rPr>
-          <w:rFonts w:ascii="Courier New" w:hAnsi="Courier New" w:cs="Courier New"/>
-        </w:rPr>
-        <w:t>:</w:t>
-      </w:r>
-    </w:p>
-    <w:p>
-      <w:pPr>
-        <w:ind w:firstLine="0"/>
-        <w:jc w:val="left"/>
-        <w:rPr>
-          <w:rFonts w:ascii="Courier New" w:hAnsi="Courier New" w:cs="Courier New"/>
-          <w:lang w:val="en-US"/>
-        </w:rPr>
-      </w:pPr>
-      <w:proofErr w:type="spellStart"/>
-      <w:r>
-        <w:rPr>
-          <w:rFonts w:ascii="Courier New" w:hAnsi="Courier New" w:cs="Courier New"/>
-          <w:lang w:val="en-US"/>
-        </w:rPr>
-        <w:t>def</w:t>
-      </w:r>
-      <w:proofErr w:type="spellEnd"/>
-      <w:r>
-        <w:rPr>
-          <w:rFonts w:ascii="Courier New" w:hAnsi="Courier New" w:cs="Courier New"/>
-          <w:lang w:val="en-US"/>
-        </w:rPr>
-        <w:t xml:space="preserve"> </w:t>
+        <w:t>x, index, n):</w:t>
+      </w:r>
+    </w:p>
+    <w:p>
+      <w:pPr>
+        <w:ind w:firstLine="0"/>
+        <w:rPr>
+          <w:rFonts w:ascii="Courier New" w:hAnsi="Courier New" w:cs="Courier New"/>
+          <w:lang w:val="en-US"/>
+        </w:rPr>
+      </w:pPr>
+      <w:r>
+        <w:rPr>
+          <w:rFonts w:ascii="Courier New" w:hAnsi="Courier New" w:cs="Courier New"/>
+          <w:lang w:val="en-US"/>
+        </w:rPr>
+        <w:t xml:space="preserve">    res = </w:t>
       </w:r>
       <w:proofErr w:type="spellStart"/>
       <w:proofErr w:type="gramStart"/>
@@ -2788,193 +2929,7 @@
           <w:rFonts w:ascii="Courier New" w:hAnsi="Courier New" w:cs="Courier New"/>
           <w:lang w:val="en-US"/>
         </w:rPr>
-        <w:t>dist</w:t>
-      </w:r>
-      <w:proofErr w:type="spellEnd"/>
-      <w:r>
-        <w:rPr>
-          <w:rFonts w:ascii="Courier New" w:hAnsi="Courier New" w:cs="Courier New"/>
-          <w:lang w:val="en-US"/>
-        </w:rPr>
-        <w:t>(</w:t>
-      </w:r>
-      <w:proofErr w:type="gramEnd"/>
-      <w:r>
-        <w:rPr>
-          <w:rFonts w:ascii="Courier New" w:hAnsi="Courier New" w:cs="Courier New"/>
-          <w:lang w:val="en-US"/>
-        </w:rPr>
-        <w:t>x1, x2):</w:t>
-      </w:r>
-    </w:p>
-    <w:p>
-      <w:pPr>
-        <w:ind w:firstLine="0"/>
-        <w:jc w:val="left"/>
-        <w:rPr>
-          <w:rFonts w:ascii="Courier New" w:hAnsi="Courier New" w:cs="Courier New"/>
-          <w:lang w:val="en-US"/>
-        </w:rPr>
-      </w:pPr>
-      <w:r>
-        <w:rPr>
-          <w:rFonts w:ascii="Courier New" w:hAnsi="Courier New" w:cs="Courier New"/>
-          <w:lang w:val="en-US"/>
-        </w:rPr>
-        <w:t xml:space="preserve">    return </w:t>
-      </w:r>
-      <w:proofErr w:type="spellStart"/>
-      <w:r>
-        <w:rPr>
-          <w:rFonts w:ascii="Courier New" w:hAnsi="Courier New" w:cs="Courier New"/>
-          <w:lang w:val="en-US"/>
-        </w:rPr>
-        <w:t>sqrt</w:t>
-      </w:r>
-      <w:proofErr w:type="spellEnd"/>
-      <w:r>
-        <w:rPr>
-          <w:rFonts w:ascii="Courier New" w:hAnsi="Courier New" w:cs="Courier New"/>
-          <w:lang w:val="en-US"/>
-        </w:rPr>
-        <w:t>((x1[0] - x2[0</w:t>
-      </w:r>
-      <w:proofErr w:type="gramStart"/>
-      <w:r>
-        <w:rPr>
-          <w:rFonts w:ascii="Courier New" w:hAnsi="Courier New" w:cs="Courier New"/>
-          <w:lang w:val="en-US"/>
-        </w:rPr>
-        <w:t>])*</w:t>
-      </w:r>
-      <w:proofErr w:type="gramEnd"/>
-      <w:r>
-        <w:rPr>
-          <w:rFonts w:ascii="Courier New" w:hAnsi="Courier New" w:cs="Courier New"/>
-          <w:lang w:val="en-US"/>
-        </w:rPr>
-        <w:t>*2 + (x1[1] - x2[1])**2)</w:t>
-      </w:r>
-    </w:p>
-    <w:p>
-      <w:pPr>
-        <w:ind w:firstLine="0"/>
-        <w:jc w:val="left"/>
-        <w:rPr>
-          <w:lang w:val="en-US"/>
-        </w:rPr>
-      </w:pPr>
-    </w:p>
-    <w:p>
-      <w:r>
-        <w:t xml:space="preserve">Методы </w:t>
-      </w:r>
-      <w:r>
-        <w:t>поиска индекса максимального значения</w:t>
-      </w:r>
-      <w:r>
-        <w:t>:</w:t>
-      </w:r>
-    </w:p>
-    <w:p>
-      <w:pPr>
-        <w:ind w:firstLine="0"/>
-        <w:jc w:val="left"/>
-        <w:rPr>
-          <w:rFonts w:ascii="Courier New" w:hAnsi="Courier New" w:cs="Courier New"/>
-          <w:lang w:val="en-US"/>
-        </w:rPr>
-      </w:pPr>
-      <w:proofErr w:type="spellStart"/>
-      <w:r>
-        <w:rPr>
-          <w:rFonts w:ascii="Courier New" w:hAnsi="Courier New" w:cs="Courier New"/>
-          <w:lang w:val="en-US"/>
-        </w:rPr>
-        <w:t>def</w:t>
-      </w:r>
-      <w:proofErr w:type="spellEnd"/>
-      <w:r>
-        <w:rPr>
-          <w:rFonts w:ascii="Courier New" w:hAnsi="Courier New" w:cs="Courier New"/>
-          <w:lang w:val="en-US"/>
-        </w:rPr>
-        <w:t xml:space="preserve"> </w:t>
-      </w:r>
-      <w:proofErr w:type="spellStart"/>
-      <w:r>
-        <w:rPr>
-          <w:rFonts w:ascii="Courier New" w:hAnsi="Courier New" w:cs="Courier New"/>
-          <w:lang w:val="en-US"/>
-        </w:rPr>
-        <w:t>max_f</w:t>
-      </w:r>
-      <w:proofErr w:type="spellEnd"/>
-      <w:r>
-        <w:rPr>
-          <w:rFonts w:ascii="Courier New" w:hAnsi="Courier New" w:cs="Courier New"/>
-          <w:lang w:val="en-US"/>
-        </w:rPr>
-        <w:t>(f):</w:t>
-      </w:r>
-    </w:p>
-    <w:p>
-      <w:pPr>
-        <w:ind w:firstLine="0"/>
-        <w:jc w:val="left"/>
-        <w:rPr>
-          <w:rFonts w:ascii="Courier New" w:hAnsi="Courier New" w:cs="Courier New"/>
-          <w:lang w:val="en-US"/>
-        </w:rPr>
-      </w:pPr>
-      <w:r>
-        <w:rPr>
-          <w:rFonts w:ascii="Courier New" w:hAnsi="Courier New" w:cs="Courier New"/>
-          <w:lang w:val="en-US"/>
-        </w:rPr>
-        <w:t xml:space="preserve">    </w:t>
-      </w:r>
-      <w:proofErr w:type="spellStart"/>
-      <w:r>
-        <w:rPr>
-          <w:rFonts w:ascii="Courier New" w:hAnsi="Courier New" w:cs="Courier New"/>
-          <w:lang w:val="en-US"/>
-        </w:rPr>
-        <w:t>f_max</w:t>
-      </w:r>
-      <w:proofErr w:type="spellEnd"/>
-      <w:r>
-        <w:rPr>
-          <w:rFonts w:ascii="Courier New" w:hAnsi="Courier New" w:cs="Courier New"/>
-          <w:lang w:val="en-US"/>
-        </w:rPr>
-        <w:t xml:space="preserve"> = max(f)</w:t>
-      </w:r>
-    </w:p>
-    <w:p>
-      <w:pPr>
-        <w:ind w:firstLine="0"/>
-        <w:jc w:val="left"/>
-        <w:rPr>
-          <w:rFonts w:ascii="Courier New" w:hAnsi="Courier New" w:cs="Courier New"/>
-          <w:lang w:val="en-US"/>
-        </w:rPr>
-      </w:pPr>
-      <w:r>
-        <w:rPr>
-          <w:rFonts w:ascii="Courier New" w:hAnsi="Courier New" w:cs="Courier New"/>
-          <w:lang w:val="en-US"/>
-        </w:rPr>
-        <w:t xml:space="preserve">    index = </w:t>
-      </w:r>
-      <w:proofErr w:type="spellStart"/>
-      <w:proofErr w:type="gramStart"/>
-      <w:r>
-        <w:rPr>
-          <w:rFonts w:ascii="Courier New" w:hAnsi="Courier New" w:cs="Courier New"/>
-          <w:lang w:val="en-US"/>
-        </w:rPr>
-        <w:t>f.index</w:t>
+        <w:t>np.array</w:t>
       </w:r>
       <w:proofErr w:type="spellEnd"/>
       <w:proofErr w:type="gramEnd"/>
@@ -2983,15 +2938,339 @@
           <w:rFonts w:ascii="Courier New" w:hAnsi="Courier New" w:cs="Courier New"/>
           <w:lang w:val="en-US"/>
         </w:rPr>
+        <w:t>([0,0])</w:t>
+      </w:r>
+    </w:p>
+    <w:p>
+      <w:pPr>
+        <w:ind w:firstLine="0"/>
+        <w:rPr>
+          <w:rFonts w:ascii="Courier New" w:hAnsi="Courier New" w:cs="Courier New"/>
+          <w:lang w:val="en-US"/>
+        </w:rPr>
+      </w:pPr>
+      <w:r>
+        <w:rPr>
+          <w:rFonts w:ascii="Courier New" w:hAnsi="Courier New" w:cs="Courier New"/>
+          <w:lang w:val="en-US"/>
+        </w:rPr>
+        <w:t xml:space="preserve">    for </w:t>
+      </w:r>
+      <w:proofErr w:type="spellStart"/>
+      <w:r>
+        <w:rPr>
+          <w:rFonts w:ascii="Courier New" w:hAnsi="Courier New" w:cs="Courier New"/>
+          <w:lang w:val="en-US"/>
+        </w:rPr>
+        <w:t>i</w:t>
+      </w:r>
+      <w:proofErr w:type="spellEnd"/>
+      <w:r>
+        <w:rPr>
+          <w:rFonts w:ascii="Courier New" w:hAnsi="Courier New" w:cs="Courier New"/>
+          <w:lang w:val="en-US"/>
+        </w:rPr>
+        <w:t xml:space="preserve"> in range(</w:t>
+      </w:r>
+      <w:proofErr w:type="spellStart"/>
+      <w:r>
+        <w:rPr>
+          <w:rFonts w:ascii="Courier New" w:hAnsi="Courier New" w:cs="Courier New"/>
+          <w:lang w:val="en-US"/>
+        </w:rPr>
+        <w:t>len</w:t>
+      </w:r>
+      <w:proofErr w:type="spellEnd"/>
+      <w:r>
+        <w:rPr>
+          <w:rFonts w:ascii="Courier New" w:hAnsi="Courier New" w:cs="Courier New"/>
+          <w:lang w:val="en-US"/>
+        </w:rPr>
+        <w:t>(x)):</w:t>
+      </w:r>
+    </w:p>
+    <w:p>
+      <w:pPr>
+        <w:ind w:firstLine="0"/>
+        <w:rPr>
+          <w:rFonts w:ascii="Courier New" w:hAnsi="Courier New" w:cs="Courier New"/>
+          <w:lang w:val="en-US"/>
+        </w:rPr>
+      </w:pPr>
+      <w:r>
+        <w:rPr>
+          <w:rFonts w:ascii="Courier New" w:hAnsi="Courier New" w:cs="Courier New"/>
+          <w:lang w:val="en-US"/>
+        </w:rPr>
+        <w:t xml:space="preserve">        if (</w:t>
+      </w:r>
+      <w:proofErr w:type="spellStart"/>
+      <w:r>
+        <w:rPr>
+          <w:rFonts w:ascii="Courier New" w:hAnsi="Courier New" w:cs="Courier New"/>
+          <w:lang w:val="en-US"/>
+        </w:rPr>
+        <w:t>i</w:t>
+      </w:r>
+      <w:proofErr w:type="spellEnd"/>
+      <w:r>
+        <w:rPr>
+          <w:rFonts w:ascii="Courier New" w:hAnsi="Courier New" w:cs="Courier New"/>
+          <w:lang w:val="en-US"/>
+        </w:rPr>
+        <w:t xml:space="preserve"> == index): continue</w:t>
+      </w:r>
+    </w:p>
+    <w:p>
+      <w:pPr>
+        <w:ind w:firstLine="0"/>
+        <w:rPr>
+          <w:rFonts w:ascii="Courier New" w:hAnsi="Courier New" w:cs="Courier New"/>
+          <w:lang w:val="en-US"/>
+        </w:rPr>
+      </w:pPr>
+      <w:r>
+        <w:rPr>
+          <w:rFonts w:ascii="Courier New" w:hAnsi="Courier New" w:cs="Courier New"/>
+          <w:lang w:val="en-US"/>
+        </w:rPr>
+        <w:t xml:space="preserve">        res = res + x[</w:t>
+      </w:r>
+      <w:proofErr w:type="spellStart"/>
+      <w:r>
+        <w:rPr>
+          <w:rFonts w:ascii="Courier New" w:hAnsi="Courier New" w:cs="Courier New"/>
+          <w:lang w:val="en-US"/>
+        </w:rPr>
+        <w:t>i</w:t>
+      </w:r>
+      <w:proofErr w:type="spellEnd"/>
+      <w:r>
+        <w:rPr>
+          <w:rFonts w:ascii="Courier New" w:hAnsi="Courier New" w:cs="Courier New"/>
+          <w:lang w:val="en-US"/>
+        </w:rPr>
+        <w:t xml:space="preserve">]  </w:t>
+      </w:r>
+    </w:p>
+    <w:p>
+      <w:pPr>
+        <w:ind w:firstLine="0"/>
+        <w:rPr>
+          <w:rFonts w:ascii="Courier New" w:hAnsi="Courier New" w:cs="Courier New"/>
+          <w:lang w:val="en-US"/>
+        </w:rPr>
+      </w:pPr>
+      <w:r>
+        <w:rPr>
+          <w:rFonts w:ascii="Courier New" w:hAnsi="Courier New" w:cs="Courier New"/>
+          <w:lang w:val="en-US"/>
+        </w:rPr>
+        <w:t xml:space="preserve">    res *= (2 / (n - 1))</w:t>
+      </w:r>
+    </w:p>
+    <w:p>
+      <w:pPr>
+        <w:ind w:firstLine="0"/>
+        <w:rPr>
+          <w:rFonts w:ascii="Courier New" w:hAnsi="Courier New" w:cs="Courier New"/>
+          <w:lang w:val="en-US"/>
+        </w:rPr>
+      </w:pPr>
+      <w:r>
+        <w:rPr>
+          <w:rFonts w:ascii="Courier New" w:hAnsi="Courier New" w:cs="Courier New"/>
+          <w:lang w:val="en-US"/>
+        </w:rPr>
+        <w:t xml:space="preserve">    res -= x[index]</w:t>
+      </w:r>
+    </w:p>
+    <w:p>
+      <w:pPr>
+        <w:ind w:firstLine="0"/>
+        <w:rPr>
+          <w:rFonts w:ascii="Courier New" w:hAnsi="Courier New" w:cs="Courier New"/>
+        </w:rPr>
+      </w:pPr>
+      <w:r>
+        <w:rPr>
+          <w:rFonts w:ascii="Courier New" w:hAnsi="Courier New" w:cs="Courier New"/>
+          <w:lang w:val="en-US"/>
+        </w:rPr>
+        <w:t xml:space="preserve">    return</w:t>
+      </w:r>
+      <w:r>
+        <w:rPr>
+          <w:rFonts w:ascii="Courier New" w:hAnsi="Courier New" w:cs="Courier New"/>
+        </w:rPr>
+        <w:t xml:space="preserve"> </w:t>
+      </w:r>
+      <w:r>
+        <w:rPr>
+          <w:rFonts w:ascii="Courier New" w:hAnsi="Courier New" w:cs="Courier New"/>
+          <w:lang w:val="en-US"/>
+        </w:rPr>
+        <w:t>res</w:t>
+      </w:r>
+    </w:p>
+    <w:p>
+      <w:pPr>
+        <w:ind w:firstLine="0"/>
+        <w:jc w:val="left"/>
+      </w:pPr>
+    </w:p>
+    <w:p>
+      <w:r>
+        <w:t>Метод вычисления центра симплекса:</w:t>
+      </w:r>
+    </w:p>
+    <w:p>
+      <w:pPr>
+        <w:ind w:firstLine="0"/>
+        <w:jc w:val="left"/>
+        <w:rPr>
+          <w:rFonts w:ascii="Courier New" w:hAnsi="Courier New" w:cs="Courier New"/>
+        </w:rPr>
+      </w:pPr>
+      <w:r>
+        <w:rPr>
+          <w:rFonts w:ascii="Courier New" w:hAnsi="Courier New" w:cs="Courier New"/>
+          <w:lang w:val="en-US"/>
+        </w:rPr>
+        <w:t>def</w:t>
+      </w:r>
+      <w:r>
+        <w:rPr>
+          <w:rFonts w:ascii="Courier New" w:hAnsi="Courier New" w:cs="Courier New"/>
+        </w:rPr>
+        <w:t xml:space="preserve"> </w:t>
+      </w:r>
+      <w:r>
+        <w:rPr>
+          <w:rFonts w:ascii="Courier New" w:hAnsi="Courier New" w:cs="Courier New"/>
+          <w:lang w:val="en-US"/>
+        </w:rPr>
+        <w:t>calc</w:t>
+      </w:r>
+      <w:r>
+        <w:rPr>
+          <w:rFonts w:ascii="Courier New" w:hAnsi="Courier New" w:cs="Courier New"/>
+        </w:rPr>
+        <w:t>_</w:t>
+      </w:r>
+      <w:proofErr w:type="spellStart"/>
+      <w:r>
+        <w:rPr>
+          <w:rFonts w:ascii="Courier New" w:hAnsi="Courier New" w:cs="Courier New"/>
+          <w:lang w:val="en-US"/>
+        </w:rPr>
+        <w:t>centr</w:t>
+      </w:r>
+      <w:proofErr w:type="spellEnd"/>
+      <w:r>
+        <w:rPr>
+          <w:rFonts w:ascii="Courier New" w:hAnsi="Courier New" w:cs="Courier New"/>
+        </w:rPr>
         <w:t>(</w:t>
       </w:r>
+      <w:r>
+        <w:rPr>
+          <w:rFonts w:ascii="Courier New" w:hAnsi="Courier New" w:cs="Courier New"/>
+          <w:lang w:val="en-US"/>
+        </w:rPr>
+        <w:t>x</w:t>
+      </w:r>
+      <w:r>
+        <w:rPr>
+          <w:rFonts w:ascii="Courier New" w:hAnsi="Courier New" w:cs="Courier New"/>
+        </w:rPr>
+        <w:t>):</w:t>
+      </w:r>
+    </w:p>
+    <w:p>
+      <w:pPr>
+        <w:ind w:firstLine="0"/>
+        <w:jc w:val="left"/>
+        <w:rPr>
+          <w:rFonts w:ascii="Courier New" w:hAnsi="Courier New" w:cs="Courier New"/>
+          <w:lang w:val="en-US"/>
+        </w:rPr>
+      </w:pPr>
+      <w:r>
+        <w:rPr>
+          <w:rFonts w:ascii="Courier New" w:hAnsi="Courier New" w:cs="Courier New"/>
+        </w:rPr>
+        <w:t xml:space="preserve">    </w:t>
+      </w:r>
+      <w:r>
+        <w:rPr>
+          <w:rFonts w:ascii="Courier New" w:hAnsi="Courier New" w:cs="Courier New"/>
+          <w:lang w:val="en-US"/>
+        </w:rPr>
+        <w:t>return (x[0][</w:t>
+      </w:r>
+      <w:proofErr w:type="gramStart"/>
+      <w:r>
+        <w:rPr>
+          <w:rFonts w:ascii="Courier New" w:hAnsi="Courier New" w:cs="Courier New"/>
+          <w:lang w:val="en-US"/>
+        </w:rPr>
+        <w:t>0]+</w:t>
+      </w:r>
+      <w:proofErr w:type="gramEnd"/>
+      <w:r>
+        <w:rPr>
+          <w:rFonts w:ascii="Courier New" w:hAnsi="Courier New" w:cs="Courier New"/>
+          <w:lang w:val="en-US"/>
+        </w:rPr>
+        <w:t>x[1][0]+x[2][0]) / 3, (x[0][1]+x[1][1]+x[2][1]) / 3</w:t>
+      </w:r>
+    </w:p>
+    <w:p>
+      <w:pPr>
+        <w:ind w:firstLine="0"/>
+        <w:jc w:val="left"/>
+        <w:rPr>
+          <w:lang w:val="en-US"/>
+        </w:rPr>
+      </w:pPr>
+    </w:p>
+    <w:p>
+      <w:r>
+        <w:t>Реализация симплексного метода:</w:t>
+      </w:r>
+    </w:p>
+    <w:p>
+      <w:pPr>
+        <w:ind w:firstLine="0"/>
+        <w:jc w:val="left"/>
+        <w:rPr>
+          <w:rFonts w:ascii="Courier New" w:hAnsi="Courier New" w:cs="Courier New"/>
+          <w:lang w:val="en-US"/>
+        </w:rPr>
+      </w:pPr>
+      <w:r>
+        <w:rPr>
+          <w:rFonts w:ascii="Courier New" w:hAnsi="Courier New" w:cs="Courier New"/>
+          <w:lang w:val="en-US"/>
+        </w:rPr>
+        <w:t xml:space="preserve">def </w:t>
+      </w:r>
       <w:proofErr w:type="spellStart"/>
       <w:r>
         <w:rPr>
           <w:rFonts w:ascii="Courier New" w:hAnsi="Courier New" w:cs="Courier New"/>
           <w:lang w:val="en-US"/>
         </w:rPr>
-        <w:t>f_max</w:t>
+        <w:t>simplexnyi_</w:t>
+      </w:r>
+      <w:proofErr w:type="gramStart"/>
+      <w:r>
+        <w:rPr>
+          <w:rFonts w:ascii="Courier New" w:hAnsi="Courier New" w:cs="Courier New"/>
+          <w:lang w:val="en-US"/>
+        </w:rPr>
+        <w:t>method</w:t>
       </w:r>
       <w:proofErr w:type="spellEnd"/>
       <w:r>
@@ -2999,7 +3278,15 @@
           <w:rFonts w:ascii="Courier New" w:hAnsi="Courier New" w:cs="Courier New"/>
           <w:lang w:val="en-US"/>
         </w:rPr>
-        <w:t>)</w:t>
+        <w:t>(</w:t>
+      </w:r>
+      <w:proofErr w:type="gramEnd"/>
+      <w:r>
+        <w:rPr>
+          <w:rFonts w:ascii="Courier New" w:hAnsi="Courier New" w:cs="Courier New"/>
+          <w:lang w:val="en-US"/>
+        </w:rPr>
+        <w:t>x0, x1, x2, a, n):</w:t>
       </w:r>
     </w:p>
     <w:p>
@@ -3016,38 +3303,83 @@
           <w:rFonts w:ascii="Courier New" w:hAnsi="Courier New" w:cs="Courier New"/>
           <w:lang w:val="en-US"/>
         </w:rPr>
-        <w:lastRenderedPageBreak/>
-        <w:t xml:space="preserve">    return index</w:t>
-      </w:r>
-    </w:p>
-    <w:p>
-      <w:pPr>
-        <w:rPr>
-          <w:rFonts w:ascii="Courier New" w:hAnsi="Courier New" w:cs="Courier New"/>
-        </w:rPr>
-      </w:pPr>
-      <w:r>
-        <w:rPr>
-          <w:rFonts w:ascii="Courier New" w:hAnsi="Courier New" w:cs="Courier New"/>
-        </w:rPr>
-        <w:t>Метод поиска следующего значения:</w:t>
-      </w:r>
-    </w:p>
-    <w:p>
-      <w:pPr>
-        <w:ind w:firstLine="0"/>
-        <w:rPr>
-          <w:rFonts w:ascii="Courier New" w:hAnsi="Courier New" w:cs="Courier New"/>
-          <w:lang w:val="en-US"/>
-        </w:rPr>
-      </w:pPr>
+        <w:t xml:space="preserve">    global counter; </w:t>
+      </w:r>
+    </w:p>
+    <w:p>
+      <w:pPr>
+        <w:ind w:firstLine="0"/>
+        <w:jc w:val="left"/>
+        <w:rPr>
+          <w:rFonts w:ascii="Courier New" w:hAnsi="Courier New" w:cs="Courier New"/>
+          <w:lang w:val="en-US"/>
+        </w:rPr>
+      </w:pPr>
+      <w:r>
+        <w:rPr>
+          <w:rFonts w:ascii="Courier New" w:hAnsi="Courier New" w:cs="Courier New"/>
+          <w:lang w:val="en-US"/>
+        </w:rPr>
+        <w:t xml:space="preserve">    k = 0</w:t>
+      </w:r>
+    </w:p>
+    <w:p>
+      <w:pPr>
+        <w:ind w:firstLine="0"/>
+        <w:jc w:val="left"/>
+        <w:rPr>
+          <w:rFonts w:ascii="Courier New" w:hAnsi="Courier New" w:cs="Courier New"/>
+          <w:lang w:val="en-US"/>
+        </w:rPr>
+      </w:pPr>
+      <w:r>
+        <w:rPr>
+          <w:rFonts w:ascii="Courier New" w:hAnsi="Courier New" w:cs="Courier New"/>
+          <w:lang w:val="en-US"/>
+        </w:rPr>
+        <w:t xml:space="preserve">    x = [x0, x1, x2]</w:t>
+      </w:r>
+    </w:p>
+    <w:p>
+      <w:pPr>
+        <w:ind w:firstLine="0"/>
+        <w:jc w:val="left"/>
+        <w:rPr>
+          <w:rFonts w:ascii="Courier New" w:hAnsi="Courier New" w:cs="Courier New"/>
+          <w:lang w:val="en-US"/>
+        </w:rPr>
+      </w:pPr>
+      <w:r>
+        <w:rPr>
+          <w:rFonts w:ascii="Courier New" w:hAnsi="Courier New" w:cs="Courier New"/>
+          <w:lang w:val="en-US"/>
+        </w:rPr>
+        <w:t xml:space="preserve">    counter += 3</w:t>
+      </w:r>
+    </w:p>
+    <w:p>
+      <w:pPr>
+        <w:ind w:firstLine="0"/>
+        <w:jc w:val="left"/>
+        <w:rPr>
+          <w:rFonts w:ascii="Courier New" w:hAnsi="Courier New" w:cs="Courier New"/>
+          <w:lang w:val="en-US"/>
+        </w:rPr>
+      </w:pPr>
+      <w:r>
+        <w:rPr>
+          <w:rFonts w:ascii="Courier New" w:hAnsi="Courier New" w:cs="Courier New"/>
+          <w:lang w:val="en-US"/>
+        </w:rPr>
+        <w:t xml:space="preserve">    while (</w:t>
+      </w:r>
       <w:proofErr w:type="spellStart"/>
       <w:r>
         <w:rPr>
           <w:rFonts w:ascii="Courier New" w:hAnsi="Courier New" w:cs="Courier New"/>
           <w:lang w:val="en-US"/>
         </w:rPr>
-        <w:t>def</w:t>
+        <w:t>dist</w:t>
       </w:r>
       <w:proofErr w:type="spellEnd"/>
       <w:r>
@@ -3055,7 +3387,23 @@
           <w:rFonts w:ascii="Courier New" w:hAnsi="Courier New" w:cs="Courier New"/>
           <w:lang w:val="en-US"/>
         </w:rPr>
-        <w:t xml:space="preserve"> </w:t>
+        <w:t>(</w:t>
+      </w:r>
+      <w:proofErr w:type="gramStart"/>
+      <w:r>
+        <w:rPr>
+          <w:rFonts w:ascii="Courier New" w:hAnsi="Courier New" w:cs="Courier New"/>
+          <w:lang w:val="en-US"/>
+        </w:rPr>
+        <w:t>x[</w:t>
+      </w:r>
+      <w:proofErr w:type="gramEnd"/>
+      <w:r>
+        <w:rPr>
+          <w:rFonts w:ascii="Courier New" w:hAnsi="Courier New" w:cs="Courier New"/>
+          <w:lang w:val="en-US"/>
+        </w:rPr>
+        <w:t xml:space="preserve">0], x[1]) &gt; e or </w:t>
       </w:r>
       <w:proofErr w:type="spellStart"/>
       <w:r>
@@ -3063,7 +3411,116 @@
           <w:rFonts w:ascii="Courier New" w:hAnsi="Courier New" w:cs="Courier New"/>
           <w:lang w:val="en-US"/>
         </w:rPr>
-        <w:t>calc_x_</w:t>
+        <w:t>dist</w:t>
+      </w:r>
+      <w:proofErr w:type="spellEnd"/>
+      <w:r>
+        <w:rPr>
+          <w:rFonts w:ascii="Courier New" w:hAnsi="Courier New" w:cs="Courier New"/>
+          <w:lang w:val="en-US"/>
+        </w:rPr>
+        <w:t xml:space="preserve">(x[1], x[2]) &gt; e or </w:t>
+      </w:r>
+      <w:proofErr w:type="spellStart"/>
+      <w:r>
+        <w:rPr>
+          <w:rFonts w:ascii="Courier New" w:hAnsi="Courier New" w:cs="Courier New"/>
+          <w:lang w:val="en-US"/>
+        </w:rPr>
+        <w:t>dist</w:t>
+      </w:r>
+      <w:proofErr w:type="spellEnd"/>
+      <w:r>
+        <w:rPr>
+          <w:rFonts w:ascii="Courier New" w:hAnsi="Courier New" w:cs="Courier New"/>
+          <w:lang w:val="en-US"/>
+        </w:rPr>
+        <w:t>(x[2], x[0]) &gt; e):</w:t>
+      </w:r>
+    </w:p>
+    <w:p>
+      <w:pPr>
+        <w:ind w:firstLine="0"/>
+        <w:jc w:val="left"/>
+        <w:rPr>
+          <w:rFonts w:ascii="Courier New" w:hAnsi="Courier New" w:cs="Courier New"/>
+          <w:lang w:val="en-US"/>
+        </w:rPr>
+      </w:pPr>
+      <w:r>
+        <w:rPr>
+          <w:rFonts w:ascii="Courier New" w:hAnsi="Courier New" w:cs="Courier New"/>
+          <w:lang w:val="en-US"/>
+        </w:rPr>
+        <w:t xml:space="preserve">        </w:t>
+      </w:r>
+      <w:proofErr w:type="spellStart"/>
+      <w:r>
+        <w:rPr>
+          <w:rFonts w:ascii="Courier New" w:hAnsi="Courier New" w:cs="Courier New"/>
+          <w:lang w:val="en-US"/>
+        </w:rPr>
+        <w:t>f_list</w:t>
+      </w:r>
+      <w:proofErr w:type="spellEnd"/>
+      <w:r>
+        <w:rPr>
+          <w:rFonts w:ascii="Courier New" w:hAnsi="Courier New" w:cs="Courier New"/>
+          <w:lang w:val="en-US"/>
+        </w:rPr>
+        <w:t xml:space="preserve"> = []</w:t>
+      </w:r>
+    </w:p>
+    <w:p>
+      <w:pPr>
+        <w:ind w:firstLine="0"/>
+        <w:jc w:val="left"/>
+        <w:rPr>
+          <w:rFonts w:ascii="Courier New" w:hAnsi="Courier New" w:cs="Courier New"/>
+          <w:lang w:val="en-US"/>
+        </w:rPr>
+      </w:pPr>
+    </w:p>
+    <w:p>
+      <w:pPr>
+        <w:ind w:firstLine="0"/>
+        <w:jc w:val="left"/>
+        <w:rPr>
+          <w:rFonts w:ascii="Courier New" w:hAnsi="Courier New" w:cs="Courier New"/>
+          <w:lang w:val="en-US"/>
+        </w:rPr>
+      </w:pPr>
+      <w:r>
+        <w:rPr>
+          <w:rFonts w:ascii="Courier New" w:hAnsi="Courier New" w:cs="Courier New"/>
+          <w:lang w:val="en-US"/>
+        </w:rPr>
+        <w:t xml:space="preserve">        counter += 1</w:t>
+      </w:r>
+    </w:p>
+    <w:p>
+      <w:pPr>
+        <w:ind w:firstLine="0"/>
+        <w:jc w:val="left"/>
+        <w:rPr>
+          <w:rFonts w:ascii="Courier New" w:hAnsi="Courier New" w:cs="Courier New"/>
+          <w:lang w:val="en-US"/>
+        </w:rPr>
+      </w:pPr>
+      <w:r>
+        <w:rPr>
+          <w:rFonts w:ascii="Courier New" w:hAnsi="Courier New" w:cs="Courier New"/>
+          <w:lang w:val="en-US"/>
+        </w:rPr>
+        <w:t xml:space="preserve">        </w:t>
+      </w:r>
+      <w:proofErr w:type="spellStart"/>
+      <w:r>
+        <w:rPr>
+          <w:rFonts w:ascii="Courier New" w:hAnsi="Courier New" w:cs="Courier New"/>
+          <w:lang w:val="en-US"/>
+        </w:rPr>
+        <w:t>f_</w:t>
       </w:r>
       <w:proofErr w:type="gramStart"/>
       <w:r>
@@ -3071,48 +3528,7 @@
           <w:rFonts w:ascii="Courier New" w:hAnsi="Courier New" w:cs="Courier New"/>
           <w:lang w:val="en-US"/>
         </w:rPr>
-        <w:t>next</w:t>
-      </w:r>
-      <w:proofErr w:type="spellEnd"/>
-      <w:r>
-        <w:rPr>
-          <w:rFonts w:ascii="Courier New" w:hAnsi="Courier New" w:cs="Courier New"/>
-          <w:lang w:val="en-US"/>
-        </w:rPr>
-        <w:t>(</w:t>
-      </w:r>
-      <w:proofErr w:type="gramEnd"/>
-      <w:r>
-        <w:rPr>
-          <w:rFonts w:ascii="Courier New" w:hAnsi="Courier New" w:cs="Courier New"/>
-          <w:lang w:val="en-US"/>
-        </w:rPr>
-        <w:t>x, index, n):</w:t>
-      </w:r>
-    </w:p>
-    <w:p>
-      <w:pPr>
-        <w:ind w:firstLine="0"/>
-        <w:rPr>
-          <w:rFonts w:ascii="Courier New" w:hAnsi="Courier New" w:cs="Courier New"/>
-          <w:lang w:val="en-US"/>
-        </w:rPr>
-      </w:pPr>
-      <w:r>
-        <w:rPr>
-          <w:rFonts w:ascii="Courier New" w:hAnsi="Courier New" w:cs="Courier New"/>
-          <w:lang w:val="en-US"/>
-        </w:rPr>
-        <w:t xml:space="preserve">    res = </w:t>
-      </w:r>
-      <w:proofErr w:type="spellStart"/>
-      <w:proofErr w:type="gramStart"/>
-      <w:r>
-        <w:rPr>
-          <w:rFonts w:ascii="Courier New" w:hAnsi="Courier New" w:cs="Courier New"/>
-          <w:lang w:val="en-US"/>
-        </w:rPr>
-        <w:t>np.array</w:t>
+        <w:t>list.append</w:t>
       </w:r>
       <w:proofErr w:type="spellEnd"/>
       <w:proofErr w:type="gramEnd"/>
@@ -3121,23 +3537,24 @@
           <w:rFonts w:ascii="Courier New" w:hAnsi="Courier New" w:cs="Courier New"/>
           <w:lang w:val="en-US"/>
         </w:rPr>
-        <w:t>([0,0])</w:t>
-      </w:r>
-    </w:p>
-    <w:p>
-      <w:pPr>
-        <w:ind w:firstLine="0"/>
-        <w:rPr>
-          <w:rFonts w:ascii="Courier New" w:hAnsi="Courier New" w:cs="Courier New"/>
-          <w:lang w:val="en-US"/>
-        </w:rPr>
-      </w:pPr>
-      <w:r>
-        <w:rPr>
-          <w:rFonts w:ascii="Courier New" w:hAnsi="Courier New" w:cs="Courier New"/>
-          <w:lang w:val="en-US"/>
-        </w:rPr>
-        <w:t xml:space="preserve">    for </w:t>
+        <w:t>(f(x[0][0], x[0][1]))</w:t>
+      </w:r>
+    </w:p>
+    <w:p>
+      <w:pPr>
+        <w:ind w:firstLine="0"/>
+        <w:jc w:val="left"/>
+        <w:rPr>
+          <w:rFonts w:ascii="Courier New" w:hAnsi="Courier New" w:cs="Courier New"/>
+          <w:lang w:val="en-US"/>
+        </w:rPr>
+      </w:pPr>
+      <w:r>
+        <w:rPr>
+          <w:rFonts w:ascii="Courier New" w:hAnsi="Courier New" w:cs="Courier New"/>
+          <w:lang w:val="en-US"/>
+        </w:rPr>
+        <w:t xml:space="preserve">        </w:t>
       </w:r>
       <w:proofErr w:type="spellStart"/>
       <w:r>
@@ -3145,253 +3562,7 @@
           <w:rFonts w:ascii="Courier New" w:hAnsi="Courier New" w:cs="Courier New"/>
           <w:lang w:val="en-US"/>
         </w:rPr>
-        <w:t>i</w:t>
-      </w:r>
-      <w:proofErr w:type="spellEnd"/>
-      <w:r>
-        <w:rPr>
-          <w:rFonts w:ascii="Courier New" w:hAnsi="Courier New" w:cs="Courier New"/>
-          <w:lang w:val="en-US"/>
-        </w:rPr>
-        <w:t xml:space="preserve"> in range(</w:t>
-      </w:r>
-      <w:proofErr w:type="spellStart"/>
-      <w:r>
-        <w:rPr>
-          <w:rFonts w:ascii="Courier New" w:hAnsi="Courier New" w:cs="Courier New"/>
-          <w:lang w:val="en-US"/>
-        </w:rPr>
-        <w:t>len</w:t>
-      </w:r>
-      <w:proofErr w:type="spellEnd"/>
-      <w:r>
-        <w:rPr>
-          <w:rFonts w:ascii="Courier New" w:hAnsi="Courier New" w:cs="Courier New"/>
-          <w:lang w:val="en-US"/>
-        </w:rPr>
-        <w:t>(x)):</w:t>
-      </w:r>
-    </w:p>
-    <w:p>
-      <w:pPr>
-        <w:ind w:firstLine="0"/>
-        <w:rPr>
-          <w:rFonts w:ascii="Courier New" w:hAnsi="Courier New" w:cs="Courier New"/>
-          <w:lang w:val="en-US"/>
-        </w:rPr>
-      </w:pPr>
-      <w:r>
-        <w:rPr>
-          <w:rFonts w:ascii="Courier New" w:hAnsi="Courier New" w:cs="Courier New"/>
-          <w:lang w:val="en-US"/>
-        </w:rPr>
-        <w:t xml:space="preserve">        if (</w:t>
-      </w:r>
-      <w:proofErr w:type="spellStart"/>
-      <w:r>
-        <w:rPr>
-          <w:rFonts w:ascii="Courier New" w:hAnsi="Courier New" w:cs="Courier New"/>
-          <w:lang w:val="en-US"/>
-        </w:rPr>
-        <w:t>i</w:t>
-      </w:r>
-      <w:proofErr w:type="spellEnd"/>
-      <w:r>
-        <w:rPr>
-          <w:rFonts w:ascii="Courier New" w:hAnsi="Courier New" w:cs="Courier New"/>
-          <w:lang w:val="en-US"/>
-        </w:rPr>
-        <w:t xml:space="preserve"> == index): continue</w:t>
-      </w:r>
-    </w:p>
-    <w:p>
-      <w:pPr>
-        <w:ind w:firstLine="0"/>
-        <w:rPr>
-          <w:rFonts w:ascii="Courier New" w:hAnsi="Courier New" w:cs="Courier New"/>
-          <w:lang w:val="en-US"/>
-        </w:rPr>
-      </w:pPr>
-      <w:r>
-        <w:rPr>
-          <w:rFonts w:ascii="Courier New" w:hAnsi="Courier New" w:cs="Courier New"/>
-          <w:lang w:val="en-US"/>
-        </w:rPr>
-        <w:t xml:space="preserve">        res = res + x[</w:t>
-      </w:r>
-      <w:proofErr w:type="spellStart"/>
-      <w:r>
-        <w:rPr>
-          <w:rFonts w:ascii="Courier New" w:hAnsi="Courier New" w:cs="Courier New"/>
-          <w:lang w:val="en-US"/>
-        </w:rPr>
-        <w:t>i</w:t>
-      </w:r>
-      <w:proofErr w:type="spellEnd"/>
-      <w:r>
-        <w:rPr>
-          <w:rFonts w:ascii="Courier New" w:hAnsi="Courier New" w:cs="Courier New"/>
-          <w:lang w:val="en-US"/>
-        </w:rPr>
-        <w:t xml:space="preserve">]  </w:t>
-      </w:r>
-    </w:p>
-    <w:p>
-      <w:pPr>
-        <w:ind w:firstLine="0"/>
-        <w:rPr>
-          <w:rFonts w:ascii="Courier New" w:hAnsi="Courier New" w:cs="Courier New"/>
-          <w:lang w:val="en-US"/>
-        </w:rPr>
-      </w:pPr>
-      <w:r>
-        <w:rPr>
-          <w:rFonts w:ascii="Courier New" w:hAnsi="Courier New" w:cs="Courier New"/>
-          <w:lang w:val="en-US"/>
-        </w:rPr>
-        <w:t xml:space="preserve">    res *= (2 / (n - 1))</w:t>
-      </w:r>
-    </w:p>
-    <w:p>
-      <w:pPr>
-        <w:ind w:firstLine="0"/>
-        <w:rPr>
-          <w:rFonts w:ascii="Courier New" w:hAnsi="Courier New" w:cs="Courier New"/>
-          <w:lang w:val="en-US"/>
-        </w:rPr>
-      </w:pPr>
-      <w:r>
-        <w:rPr>
-          <w:rFonts w:ascii="Courier New" w:hAnsi="Courier New" w:cs="Courier New"/>
-          <w:lang w:val="en-US"/>
-        </w:rPr>
-        <w:t xml:space="preserve">    res -= x[index]</w:t>
-      </w:r>
-    </w:p>
-    <w:p>
-      <w:pPr>
-        <w:ind w:firstLine="0"/>
-        <w:rPr>
-          <w:rFonts w:ascii="Courier New" w:hAnsi="Courier New" w:cs="Courier New"/>
-          <w:lang w:val="en-US"/>
-        </w:rPr>
-      </w:pPr>
-      <w:r>
-        <w:rPr>
-          <w:rFonts w:ascii="Courier New" w:hAnsi="Courier New" w:cs="Courier New"/>
-          <w:lang w:val="en-US"/>
-        </w:rPr>
-        <w:t xml:space="preserve">    return res</w:t>
-      </w:r>
-    </w:p>
-    <w:p>
-      <w:pPr>
-        <w:ind w:firstLine="0"/>
-        <w:jc w:val="left"/>
-        <w:rPr>
-          <w:lang w:val="en-US"/>
-        </w:rPr>
-      </w:pPr>
-    </w:p>
-    <w:p>
-      <w:r>
-        <w:t xml:space="preserve">Метод </w:t>
-      </w:r>
-      <w:r>
-        <w:t>вычисления центра симплекса</w:t>
-      </w:r>
-      <w:r>
-        <w:t>:</w:t>
-      </w:r>
-    </w:p>
-    <w:p>
-      <w:pPr>
-        <w:ind w:firstLine="0"/>
-        <w:jc w:val="left"/>
-        <w:rPr>
-          <w:rFonts w:ascii="Courier New" w:hAnsi="Courier New" w:cs="Courier New"/>
-        </w:rPr>
-      </w:pPr>
-      <w:proofErr w:type="spellStart"/>
-      <w:r>
-        <w:rPr>
-          <w:rFonts w:ascii="Courier New" w:hAnsi="Courier New" w:cs="Courier New"/>
-          <w:lang w:val="en-US"/>
-        </w:rPr>
-        <w:t>def</w:t>
-      </w:r>
-      <w:proofErr w:type="spellEnd"/>
-      <w:r>
-        <w:rPr>
-          <w:rFonts w:ascii="Courier New" w:hAnsi="Courier New" w:cs="Courier New"/>
-        </w:rPr>
-        <w:t xml:space="preserve"> </w:t>
-      </w:r>
-      <w:proofErr w:type="spellStart"/>
-      <w:r>
-        <w:rPr>
-          <w:rFonts w:ascii="Courier New" w:hAnsi="Courier New" w:cs="Courier New"/>
-          <w:lang w:val="en-US"/>
-        </w:rPr>
-        <w:t>calc</w:t>
-      </w:r>
-      <w:proofErr w:type="spellEnd"/>
-      <w:r>
-        <w:rPr>
-          <w:rFonts w:ascii="Courier New" w:hAnsi="Courier New" w:cs="Courier New"/>
-        </w:rPr>
-        <w:t>_</w:t>
-      </w:r>
-      <w:proofErr w:type="spellStart"/>
-      <w:r>
-        <w:rPr>
-          <w:rFonts w:ascii="Courier New" w:hAnsi="Courier New" w:cs="Courier New"/>
-          <w:lang w:val="en-US"/>
-        </w:rPr>
-        <w:t>centr</w:t>
-      </w:r>
-      <w:proofErr w:type="spellEnd"/>
-      <w:r>
-        <w:rPr>
-          <w:rFonts w:ascii="Courier New" w:hAnsi="Courier New" w:cs="Courier New"/>
-        </w:rPr>
-        <w:t>(</w:t>
-      </w:r>
-      <w:r>
-        <w:rPr>
-          <w:rFonts w:ascii="Courier New" w:hAnsi="Courier New" w:cs="Courier New"/>
-          <w:lang w:val="en-US"/>
-        </w:rPr>
-        <w:t>x</w:t>
-      </w:r>
-      <w:r>
-        <w:rPr>
-          <w:rFonts w:ascii="Courier New" w:hAnsi="Courier New" w:cs="Courier New"/>
-        </w:rPr>
-        <w:t>):</w:t>
-      </w:r>
-    </w:p>
-    <w:p>
-      <w:pPr>
-        <w:ind w:firstLine="0"/>
-        <w:jc w:val="left"/>
-        <w:rPr>
-          <w:rFonts w:ascii="Courier New" w:hAnsi="Courier New" w:cs="Courier New"/>
-          <w:lang w:val="en-US"/>
-        </w:rPr>
-      </w:pPr>
-      <w:r>
-        <w:rPr>
-          <w:rFonts w:ascii="Courier New" w:hAnsi="Courier New" w:cs="Courier New"/>
-        </w:rPr>
-        <w:t xml:space="preserve">    </w:t>
-      </w:r>
-      <w:r>
-        <w:rPr>
-          <w:rFonts w:ascii="Courier New" w:hAnsi="Courier New" w:cs="Courier New"/>
-          <w:lang w:val="en-US"/>
-        </w:rPr>
-        <w:t>return (x[0][</w:t>
+        <w:t>f_</w:t>
       </w:r>
       <w:proofErr w:type="gramStart"/>
       <w:r>
@@ -3399,336 +3570,7 @@
           <w:rFonts w:ascii="Courier New" w:hAnsi="Courier New" w:cs="Courier New"/>
           <w:lang w:val="en-US"/>
         </w:rPr>
-        <w:t>0]+</w:t>
-      </w:r>
-      <w:proofErr w:type="gramEnd"/>
-      <w:r>
-        <w:rPr>
-          <w:rFonts w:ascii="Courier New" w:hAnsi="Courier New" w:cs="Courier New"/>
-          <w:lang w:val="en-US"/>
-        </w:rPr>
-        <w:t>x[1][0]+x[2][0]) / 3, (x[0][1]+x[1][1]+x[2][1]) / 3</w:t>
-      </w:r>
-    </w:p>
-    <w:p>
-      <w:pPr>
-        <w:ind w:firstLine="0"/>
-        <w:jc w:val="left"/>
-        <w:rPr>
-          <w:lang w:val="en-US"/>
-        </w:rPr>
-      </w:pPr>
-    </w:p>
-    <w:p>
-      <w:r>
-        <w:t>Реализация симплексного метода:</w:t>
-      </w:r>
-    </w:p>
-    <w:p>
-      <w:pPr>
-        <w:ind w:firstLine="0"/>
-        <w:jc w:val="left"/>
-        <w:rPr>
-          <w:rFonts w:ascii="Courier New" w:hAnsi="Courier New" w:cs="Courier New"/>
-          <w:lang w:val="en-US"/>
-        </w:rPr>
-      </w:pPr>
-      <w:proofErr w:type="spellStart"/>
-      <w:r>
-        <w:rPr>
-          <w:rFonts w:ascii="Courier New" w:hAnsi="Courier New" w:cs="Courier New"/>
-          <w:lang w:val="en-US"/>
-        </w:rPr>
-        <w:t>def</w:t>
-      </w:r>
-      <w:proofErr w:type="spellEnd"/>
-      <w:r>
-        <w:rPr>
-          <w:rFonts w:ascii="Courier New" w:hAnsi="Courier New" w:cs="Courier New"/>
-          <w:lang w:val="en-US"/>
-        </w:rPr>
-        <w:t xml:space="preserve"> </w:t>
-      </w:r>
-      <w:proofErr w:type="spellStart"/>
-      <w:r>
-        <w:rPr>
-          <w:rFonts w:ascii="Courier New" w:hAnsi="Courier New" w:cs="Courier New"/>
-          <w:lang w:val="en-US"/>
-        </w:rPr>
-        <w:t>simplexnyi_</w:t>
-      </w:r>
-      <w:proofErr w:type="gramStart"/>
-      <w:r>
-        <w:rPr>
-          <w:rFonts w:ascii="Courier New" w:hAnsi="Courier New" w:cs="Courier New"/>
-          <w:lang w:val="en-US"/>
-        </w:rPr>
-        <w:t>method</w:t>
-      </w:r>
-      <w:proofErr w:type="spellEnd"/>
-      <w:r>
-        <w:rPr>
-          <w:rFonts w:ascii="Courier New" w:hAnsi="Courier New" w:cs="Courier New"/>
-          <w:lang w:val="en-US"/>
-        </w:rPr>
-        <w:t>(</w:t>
-      </w:r>
-      <w:proofErr w:type="gramEnd"/>
-      <w:r>
-        <w:rPr>
-          <w:rFonts w:ascii="Courier New" w:hAnsi="Courier New" w:cs="Courier New"/>
-          <w:lang w:val="en-US"/>
-        </w:rPr>
-        <w:t>x0, x1, x2, a, n):</w:t>
-      </w:r>
-    </w:p>
-    <w:p>
-      <w:pPr>
-        <w:ind w:firstLine="0"/>
-        <w:jc w:val="left"/>
-        <w:rPr>
-          <w:rFonts w:ascii="Courier New" w:hAnsi="Courier New" w:cs="Courier New"/>
-          <w:lang w:val="en-US"/>
-        </w:rPr>
-      </w:pPr>
-      <w:r>
-        <w:rPr>
-          <w:rFonts w:ascii="Courier New" w:hAnsi="Courier New" w:cs="Courier New"/>
-          <w:lang w:val="en-US"/>
-        </w:rPr>
-        <w:t xml:space="preserve">    global counter; </w:t>
-      </w:r>
-    </w:p>
-    <w:p>
-      <w:pPr>
-        <w:ind w:firstLine="0"/>
-        <w:jc w:val="left"/>
-        <w:rPr>
-          <w:rFonts w:ascii="Courier New" w:hAnsi="Courier New" w:cs="Courier New"/>
-          <w:lang w:val="en-US"/>
-        </w:rPr>
-      </w:pPr>
-      <w:r>
-        <w:rPr>
-          <w:rFonts w:ascii="Courier New" w:hAnsi="Courier New" w:cs="Courier New"/>
-          <w:lang w:val="en-US"/>
-        </w:rPr>
-        <w:t xml:space="preserve">    k = 0</w:t>
-      </w:r>
-    </w:p>
-    <w:p>
-      <w:pPr>
-        <w:ind w:firstLine="0"/>
-        <w:jc w:val="left"/>
-        <w:rPr>
-          <w:rFonts w:ascii="Courier New" w:hAnsi="Courier New" w:cs="Courier New"/>
-          <w:lang w:val="en-US"/>
-        </w:rPr>
-      </w:pPr>
-      <w:r>
-        <w:rPr>
-          <w:rFonts w:ascii="Courier New" w:hAnsi="Courier New" w:cs="Courier New"/>
-          <w:lang w:val="en-US"/>
-        </w:rPr>
-        <w:t xml:space="preserve">    x = [x0, x1, x2]</w:t>
-      </w:r>
-    </w:p>
-    <w:p>
-      <w:pPr>
-        <w:ind w:firstLine="0"/>
-        <w:jc w:val="left"/>
-        <w:rPr>
-          <w:rFonts w:ascii="Courier New" w:hAnsi="Courier New" w:cs="Courier New"/>
-          <w:lang w:val="en-US"/>
-        </w:rPr>
-      </w:pPr>
-      <w:r>
-        <w:rPr>
-          <w:rFonts w:ascii="Courier New" w:hAnsi="Courier New" w:cs="Courier New"/>
-          <w:lang w:val="en-US"/>
-        </w:rPr>
-        <w:t xml:space="preserve">    counter += 3</w:t>
-      </w:r>
-    </w:p>
-    <w:p>
-      <w:pPr>
-        <w:ind w:firstLine="0"/>
-        <w:jc w:val="left"/>
-        <w:rPr>
-          <w:rFonts w:ascii="Courier New" w:hAnsi="Courier New" w:cs="Courier New"/>
-          <w:lang w:val="en-US"/>
-        </w:rPr>
-      </w:pPr>
-      <w:r>
-        <w:rPr>
-          <w:rFonts w:ascii="Courier New" w:hAnsi="Courier New" w:cs="Courier New"/>
-          <w:lang w:val="en-US"/>
-        </w:rPr>
-        <w:t xml:space="preserve">    while (</w:t>
-      </w:r>
-      <w:proofErr w:type="spellStart"/>
-      <w:r>
-        <w:rPr>
-          <w:rFonts w:ascii="Courier New" w:hAnsi="Courier New" w:cs="Courier New"/>
-          <w:lang w:val="en-US"/>
-        </w:rPr>
-        <w:t>dist</w:t>
-      </w:r>
-      <w:proofErr w:type="spellEnd"/>
-      <w:r>
-        <w:rPr>
-          <w:rFonts w:ascii="Courier New" w:hAnsi="Courier New" w:cs="Courier New"/>
-          <w:lang w:val="en-US"/>
-        </w:rPr>
-        <w:t>(</w:t>
-      </w:r>
-      <w:proofErr w:type="gramStart"/>
-      <w:r>
-        <w:rPr>
-          <w:rFonts w:ascii="Courier New" w:hAnsi="Courier New" w:cs="Courier New"/>
-          <w:lang w:val="en-US"/>
-        </w:rPr>
-        <w:t>x[</w:t>
-      </w:r>
-      <w:proofErr w:type="gramEnd"/>
-      <w:r>
-        <w:rPr>
-          <w:rFonts w:ascii="Courier New" w:hAnsi="Courier New" w:cs="Courier New"/>
-          <w:lang w:val="en-US"/>
-        </w:rPr>
-        <w:t xml:space="preserve">0], x[1]) &gt; e or </w:t>
-      </w:r>
-      <w:proofErr w:type="spellStart"/>
-      <w:r>
-        <w:rPr>
-          <w:rFonts w:ascii="Courier New" w:hAnsi="Courier New" w:cs="Courier New"/>
-          <w:lang w:val="en-US"/>
-        </w:rPr>
-        <w:t>dist</w:t>
-      </w:r>
-      <w:proofErr w:type="spellEnd"/>
-      <w:r>
-        <w:rPr>
-          <w:rFonts w:ascii="Courier New" w:hAnsi="Courier New" w:cs="Courier New"/>
-          <w:lang w:val="en-US"/>
-        </w:rPr>
-        <w:t xml:space="preserve">(x[1], x[2]) &gt; e or </w:t>
-      </w:r>
-      <w:proofErr w:type="spellStart"/>
-      <w:r>
-        <w:rPr>
-          <w:rFonts w:ascii="Courier New" w:hAnsi="Courier New" w:cs="Courier New"/>
-          <w:lang w:val="en-US"/>
-        </w:rPr>
-        <w:t>dist</w:t>
-      </w:r>
-      <w:proofErr w:type="spellEnd"/>
-      <w:r>
-        <w:rPr>
-          <w:rFonts w:ascii="Courier New" w:hAnsi="Courier New" w:cs="Courier New"/>
-          <w:lang w:val="en-US"/>
-        </w:rPr>
-        <w:t>(x[2], x[0]) &gt; e):</w:t>
-      </w:r>
-    </w:p>
-    <w:p>
-      <w:pPr>
-        <w:ind w:firstLine="0"/>
-        <w:jc w:val="left"/>
-        <w:rPr>
-          <w:rFonts w:ascii="Courier New" w:hAnsi="Courier New" w:cs="Courier New"/>
-          <w:lang w:val="en-US"/>
-        </w:rPr>
-      </w:pPr>
-      <w:r>
-        <w:rPr>
-          <w:rFonts w:ascii="Courier New" w:hAnsi="Courier New" w:cs="Courier New"/>
-          <w:lang w:val="en-US"/>
-        </w:rPr>
-        <w:t xml:space="preserve">        </w:t>
-      </w:r>
-      <w:proofErr w:type="spellStart"/>
-      <w:r>
-        <w:rPr>
-          <w:rFonts w:ascii="Courier New" w:hAnsi="Courier New" w:cs="Courier New"/>
-          <w:lang w:val="en-US"/>
-        </w:rPr>
-        <w:t>f_list</w:t>
-      </w:r>
-      <w:proofErr w:type="spellEnd"/>
-      <w:r>
-        <w:rPr>
-          <w:rFonts w:ascii="Courier New" w:hAnsi="Courier New" w:cs="Courier New"/>
-          <w:lang w:val="en-US"/>
-        </w:rPr>
-        <w:t xml:space="preserve"> = []</w:t>
-      </w:r>
-    </w:p>
-    <w:p>
-      <w:pPr>
-        <w:ind w:firstLine="0"/>
-        <w:jc w:val="left"/>
-        <w:rPr>
-          <w:rFonts w:ascii="Courier New" w:hAnsi="Courier New" w:cs="Courier New"/>
-          <w:lang w:val="en-US"/>
-        </w:rPr>
-      </w:pPr>
-    </w:p>
-    <w:p>
-      <w:pPr>
-        <w:ind w:firstLine="0"/>
-        <w:jc w:val="left"/>
-        <w:rPr>
-          <w:rFonts w:ascii="Courier New" w:hAnsi="Courier New" w:cs="Courier New"/>
-          <w:lang w:val="en-US"/>
-        </w:rPr>
-      </w:pPr>
-      <w:r>
-        <w:rPr>
-          <w:rFonts w:ascii="Courier New" w:hAnsi="Courier New" w:cs="Courier New"/>
-          <w:lang w:val="en-US"/>
-        </w:rPr>
-        <w:t xml:space="preserve">        counter += 1</w:t>
-      </w:r>
-    </w:p>
-    <w:p>
-      <w:pPr>
-        <w:ind w:firstLine="0"/>
-        <w:jc w:val="left"/>
-        <w:rPr>
-          <w:rFonts w:ascii="Courier New" w:hAnsi="Courier New" w:cs="Courier New"/>
-          <w:lang w:val="en-US"/>
-        </w:rPr>
-      </w:pPr>
-      <w:r>
-        <w:rPr>
-          <w:rFonts w:ascii="Courier New" w:hAnsi="Courier New" w:cs="Courier New"/>
-          <w:lang w:val="en-US"/>
-        </w:rPr>
-        <w:t xml:space="preserve">        </w:t>
-      </w:r>
-      <w:proofErr w:type="spellStart"/>
-      <w:r>
-        <w:rPr>
-          <w:rFonts w:ascii="Courier New" w:hAnsi="Courier New" w:cs="Courier New"/>
-          <w:lang w:val="en-US"/>
-        </w:rPr>
-        <w:t>f_</w:t>
-      </w:r>
-      <w:proofErr w:type="gramStart"/>
-      <w:r>
-        <w:rPr>
-          <w:rFonts w:ascii="Courier New" w:hAnsi="Courier New" w:cs="Courier New"/>
-          <w:lang w:val="en-US"/>
-        </w:rPr>
-        <w:t>l</w:t>
-      </w:r>
-      <w:r>
-        <w:rPr>
-          <w:rFonts w:ascii="Courier New" w:hAnsi="Courier New" w:cs="Courier New"/>
-          <w:lang w:val="en-US"/>
-        </w:rPr>
-        <w:t>ist.append</w:t>
+        <w:t>list.append</w:t>
       </w:r>
       <w:proofErr w:type="spellEnd"/>
       <w:proofErr w:type="gramEnd"/>
@@ -3737,7 +3579,7 @@
           <w:rFonts w:ascii="Courier New" w:hAnsi="Courier New" w:cs="Courier New"/>
           <w:lang w:val="en-US"/>
         </w:rPr>
-        <w:t>(f(x[0][0], x[0][1]))</w:t>
+        <w:t>(f(x[1][0], x[1][1]))</w:t>
       </w:r>
     </w:p>
     <w:p>
@@ -3770,14 +3612,7 @@
           <w:rFonts w:ascii="Courier New" w:hAnsi="Courier New" w:cs="Courier New"/>
           <w:lang w:val="en-US"/>
         </w:rPr>
-        <w:t>l</w:t>
-      </w:r>
-      <w:r>
-        <w:rPr>
-          <w:rFonts w:ascii="Courier New" w:hAnsi="Courier New" w:cs="Courier New"/>
-          <w:lang w:val="en-US"/>
-        </w:rPr>
-        <w:t>ist.append</w:t>
+        <w:t>list.append</w:t>
       </w:r>
       <w:proofErr w:type="spellEnd"/>
       <w:proofErr w:type="gramEnd"/>
@@ -3786,7 +3621,7 @@
           <w:rFonts w:ascii="Courier New" w:hAnsi="Courier New" w:cs="Courier New"/>
           <w:lang w:val="en-US"/>
         </w:rPr>
-        <w:t>(f(x[1][0], x[1][1]))</w:t>
+        <w:t>(f(x[2][0], x[2][1]))</w:t>
       </w:r>
     </w:p>
     <w:p>
@@ -3795,14 +3630,42 @@
         <w:jc w:val="left"/>
         <w:rPr>
           <w:rFonts w:ascii="Courier New" w:hAnsi="Courier New" w:cs="Courier New"/>
-        </w:rPr>
-      </w:pPr>
-      <w:r>
-        <w:rPr>
-          <w:rFonts w:ascii="Courier New" w:hAnsi="Courier New" w:cs="Courier New"/>
-          <w:lang w:val="en-US"/>
-        </w:rPr>
-        <w:t xml:space="preserve">        </w:t>
+          <w:lang w:val="en-US"/>
+        </w:rPr>
+      </w:pPr>
+    </w:p>
+    <w:p>
+      <w:pPr>
+        <w:ind w:firstLine="0"/>
+        <w:jc w:val="left"/>
+        <w:rPr>
+          <w:rFonts w:ascii="Courier New" w:hAnsi="Courier New" w:cs="Courier New"/>
+          <w:lang w:val="en-US"/>
+        </w:rPr>
+      </w:pPr>
+      <w:r>
+        <w:rPr>
+          <w:rFonts w:ascii="Courier New" w:hAnsi="Courier New" w:cs="Courier New"/>
+          <w:lang w:val="en-US"/>
+        </w:rPr>
+        <w:t xml:space="preserve">        while(True):</w:t>
+      </w:r>
+    </w:p>
+    <w:p>
+      <w:pPr>
+        <w:ind w:firstLine="0"/>
+        <w:jc w:val="left"/>
+        <w:rPr>
+          <w:rFonts w:ascii="Courier New" w:hAnsi="Courier New" w:cs="Courier New"/>
+          <w:lang w:val="en-US"/>
+        </w:rPr>
+      </w:pPr>
+      <w:r>
+        <w:rPr>
+          <w:rFonts w:ascii="Courier New" w:hAnsi="Courier New" w:cs="Courier New"/>
+          <w:lang w:val="en-US"/>
+        </w:rPr>
+        <w:t xml:space="preserve">            </w:t>
       </w:r>
       <w:proofErr w:type="spellStart"/>
       <w:r>
@@ -3810,7 +3673,130 @@
           <w:rFonts w:ascii="Courier New" w:hAnsi="Courier New" w:cs="Courier New"/>
           <w:lang w:val="en-US"/>
         </w:rPr>
-        <w:t>f_</w:t>
+        <w:t>f_values</w:t>
+      </w:r>
+      <w:proofErr w:type="spellEnd"/>
+      <w:r>
+        <w:rPr>
+          <w:rFonts w:ascii="Courier New" w:hAnsi="Courier New" w:cs="Courier New"/>
+          <w:lang w:val="en-US"/>
+        </w:rPr>
+        <w:t xml:space="preserve"> = </w:t>
+      </w:r>
+      <w:proofErr w:type="spellStart"/>
+      <w:r>
+        <w:rPr>
+          <w:rFonts w:ascii="Courier New" w:hAnsi="Courier New" w:cs="Courier New"/>
+          <w:lang w:val="en-US"/>
+        </w:rPr>
+        <w:t>f_list</w:t>
+      </w:r>
+      <w:proofErr w:type="spellEnd"/>
+    </w:p>
+    <w:p>
+      <w:pPr>
+        <w:ind w:firstLine="0"/>
+        <w:jc w:val="left"/>
+        <w:rPr>
+          <w:rFonts w:ascii="Courier New" w:hAnsi="Courier New" w:cs="Courier New"/>
+          <w:lang w:val="en-US"/>
+        </w:rPr>
+      </w:pPr>
+      <w:r>
+        <w:rPr>
+          <w:rFonts w:ascii="Courier New" w:hAnsi="Courier New" w:cs="Courier New"/>
+          <w:lang w:val="en-US"/>
+        </w:rPr>
+        <w:t xml:space="preserve">            </w:t>
+      </w:r>
+      <w:proofErr w:type="spellStart"/>
+      <w:r>
+        <w:rPr>
+          <w:rFonts w:ascii="Courier New" w:hAnsi="Courier New" w:cs="Courier New"/>
+          <w:lang w:val="en-US"/>
+        </w:rPr>
+        <w:t>i</w:t>
+      </w:r>
+      <w:proofErr w:type="spellEnd"/>
+      <w:r>
+        <w:rPr>
+          <w:rFonts w:ascii="Courier New" w:hAnsi="Courier New" w:cs="Courier New"/>
+          <w:lang w:val="en-US"/>
+        </w:rPr>
+        <w:t xml:space="preserve"> = </w:t>
+      </w:r>
+      <w:proofErr w:type="spellStart"/>
+      <w:r>
+        <w:rPr>
+          <w:rFonts w:ascii="Courier New" w:hAnsi="Courier New" w:cs="Courier New"/>
+          <w:lang w:val="en-US"/>
+        </w:rPr>
+        <w:t>max_f</w:t>
+      </w:r>
+      <w:proofErr w:type="spellEnd"/>
+      <w:r>
+        <w:rPr>
+          <w:rFonts w:ascii="Courier New" w:hAnsi="Courier New" w:cs="Courier New"/>
+          <w:lang w:val="en-US"/>
+        </w:rPr>
+        <w:t>(</w:t>
+      </w:r>
+      <w:proofErr w:type="spellStart"/>
+      <w:r>
+        <w:rPr>
+          <w:rFonts w:ascii="Courier New" w:hAnsi="Courier New" w:cs="Courier New"/>
+          <w:lang w:val="en-US"/>
+        </w:rPr>
+        <w:t>f_values</w:t>
+      </w:r>
+      <w:proofErr w:type="spellEnd"/>
+      <w:r>
+        <w:rPr>
+          <w:rFonts w:ascii="Courier New" w:hAnsi="Courier New" w:cs="Courier New"/>
+          <w:lang w:val="en-US"/>
+        </w:rPr>
+        <w:t xml:space="preserve">) </w:t>
+      </w:r>
+    </w:p>
+    <w:p>
+      <w:pPr>
+        <w:ind w:firstLine="0"/>
+        <w:jc w:val="left"/>
+        <w:rPr>
+          <w:rFonts w:ascii="Courier New" w:hAnsi="Courier New" w:cs="Courier New"/>
+          <w:lang w:val="en-US"/>
+        </w:rPr>
+      </w:pPr>
+      <w:r>
+        <w:rPr>
+          <w:rFonts w:ascii="Courier New" w:hAnsi="Courier New" w:cs="Courier New"/>
+          <w:lang w:val="en-US"/>
+        </w:rPr>
+        <w:t xml:space="preserve">            </w:t>
+      </w:r>
+      <w:proofErr w:type="spellStart"/>
+      <w:r>
+        <w:rPr>
+          <w:rFonts w:ascii="Courier New" w:hAnsi="Courier New" w:cs="Courier New"/>
+          <w:lang w:val="en-US"/>
+        </w:rPr>
+        <w:t>xn</w:t>
+      </w:r>
+      <w:proofErr w:type="spellEnd"/>
+      <w:r>
+        <w:rPr>
+          <w:rFonts w:ascii="Courier New" w:hAnsi="Courier New" w:cs="Courier New"/>
+          <w:lang w:val="en-US"/>
+        </w:rPr>
+        <w:t xml:space="preserve"> = </w:t>
+      </w:r>
+      <w:proofErr w:type="spellStart"/>
+      <w:r>
+        <w:rPr>
+          <w:rFonts w:ascii="Courier New" w:hAnsi="Courier New" w:cs="Courier New"/>
+          <w:lang w:val="en-US"/>
+        </w:rPr>
+        <w:t>calc_x_</w:t>
       </w:r>
       <w:proofErr w:type="gramStart"/>
       <w:r>
@@ -3818,23 +3804,39 @@
           <w:rFonts w:ascii="Courier New" w:hAnsi="Courier New" w:cs="Courier New"/>
           <w:lang w:val="en-US"/>
         </w:rPr>
-        <w:t>l</w:t>
-      </w:r>
-      <w:r>
-        <w:rPr>
-          <w:rFonts w:ascii="Courier New" w:hAnsi="Courier New" w:cs="Courier New"/>
-          <w:lang w:val="en-US"/>
-        </w:rPr>
-        <w:t>ist.append</w:t>
+        <w:t>next</w:t>
       </w:r>
       <w:proofErr w:type="spellEnd"/>
+      <w:r>
+        <w:rPr>
+          <w:rFonts w:ascii="Courier New" w:hAnsi="Courier New" w:cs="Courier New"/>
+          <w:lang w:val="en-US"/>
+        </w:rPr>
+        <w:t>(</w:t>
+      </w:r>
       <w:proofErr w:type="gramEnd"/>
       <w:r>
         <w:rPr>
           <w:rFonts w:ascii="Courier New" w:hAnsi="Courier New" w:cs="Courier New"/>
           <w:lang w:val="en-US"/>
         </w:rPr>
-        <w:t>(f(x[2][0], x[2][1]))</w:t>
+        <w:t xml:space="preserve">x, </w:t>
+      </w:r>
+      <w:proofErr w:type="spellStart"/>
+      <w:r>
+        <w:rPr>
+          <w:rFonts w:ascii="Courier New" w:hAnsi="Courier New" w:cs="Courier New"/>
+          <w:lang w:val="en-US"/>
+        </w:rPr>
+        <w:t>i</w:t>
+      </w:r>
+      <w:proofErr w:type="spellEnd"/>
+      <w:r>
+        <w:rPr>
+          <w:rFonts w:ascii="Courier New" w:hAnsi="Courier New" w:cs="Courier New"/>
+          <w:lang w:val="en-US"/>
+        </w:rPr>
+        <w:t>, n)</w:t>
       </w:r>
     </w:p>
     <w:p>
@@ -3846,33 +3848,6 @@
           <w:lang w:val="en-US"/>
         </w:rPr>
       </w:pPr>
-    </w:p>
-    <w:p>
-      <w:pPr>
-        <w:ind w:firstLine="0"/>
-        <w:jc w:val="left"/>
-        <w:rPr>
-          <w:rFonts w:ascii="Courier New" w:hAnsi="Courier New" w:cs="Courier New"/>
-          <w:lang w:val="en-US"/>
-        </w:rPr>
-      </w:pPr>
-      <w:r>
-        <w:rPr>
-          <w:rFonts w:ascii="Courier New" w:hAnsi="Courier New" w:cs="Courier New"/>
-          <w:lang w:val="en-US"/>
-        </w:rPr>
-        <w:t xml:space="preserve">        while(True):</w:t>
-      </w:r>
-    </w:p>
-    <w:p>
-      <w:pPr>
-        <w:ind w:firstLine="0"/>
-        <w:jc w:val="left"/>
-        <w:rPr>
-          <w:rFonts w:ascii="Courier New" w:hAnsi="Courier New" w:cs="Courier New"/>
-          <w:lang w:val="en-US"/>
-        </w:rPr>
-      </w:pPr>
       <w:r>
         <w:rPr>
           <w:rFonts w:ascii="Courier New" w:hAnsi="Courier New" w:cs="Courier New"/>
@@ -3886,7 +3861,7 @@
           <w:rFonts w:ascii="Courier New" w:hAnsi="Courier New" w:cs="Courier New"/>
           <w:lang w:val="en-US"/>
         </w:rPr>
-        <w:t>f_values</w:t>
+        <w:t>fn</w:t>
       </w:r>
       <w:proofErr w:type="spellEnd"/>
       <w:r>
@@ -3894,209 +3869,7 @@
           <w:rFonts w:ascii="Courier New" w:hAnsi="Courier New" w:cs="Courier New"/>
           <w:lang w:val="en-US"/>
         </w:rPr>
-        <w:t xml:space="preserve"> = </w:t>
-      </w:r>
-      <w:proofErr w:type="spellStart"/>
-      <w:r>
-        <w:rPr>
-          <w:rFonts w:ascii="Courier New" w:hAnsi="Courier New" w:cs="Courier New"/>
-          <w:lang w:val="en-US"/>
-        </w:rPr>
-        <w:t>f_list</w:t>
-      </w:r>
-      <w:proofErr w:type="spellEnd"/>
-    </w:p>
-    <w:p>
-      <w:pPr>
-        <w:ind w:firstLine="0"/>
-        <w:jc w:val="left"/>
-        <w:rPr>
-          <w:rFonts w:ascii="Courier New" w:hAnsi="Courier New" w:cs="Courier New"/>
-          <w:lang w:val="en-US"/>
-        </w:rPr>
-      </w:pPr>
-      <w:r>
-        <w:rPr>
-          <w:rFonts w:ascii="Courier New" w:hAnsi="Courier New" w:cs="Courier New"/>
-          <w:lang w:val="en-US"/>
-        </w:rPr>
-        <w:t xml:space="preserve">            </w:t>
-      </w:r>
-      <w:proofErr w:type="spellStart"/>
-      <w:r>
-        <w:rPr>
-          <w:rFonts w:ascii="Courier New" w:hAnsi="Courier New" w:cs="Courier New"/>
-          <w:lang w:val="en-US"/>
-        </w:rPr>
-        <w:t>i</w:t>
-      </w:r>
-      <w:proofErr w:type="spellEnd"/>
-      <w:r>
-        <w:rPr>
-          <w:rFonts w:ascii="Courier New" w:hAnsi="Courier New" w:cs="Courier New"/>
-          <w:lang w:val="en-US"/>
-        </w:rPr>
-        <w:t xml:space="preserve"> = </w:t>
-      </w:r>
-      <w:proofErr w:type="spellStart"/>
-      <w:r>
-        <w:rPr>
-          <w:rFonts w:ascii="Courier New" w:hAnsi="Courier New" w:cs="Courier New"/>
-          <w:lang w:val="en-US"/>
-        </w:rPr>
-        <w:t>max_f</w:t>
-      </w:r>
-      <w:proofErr w:type="spellEnd"/>
-      <w:r>
-        <w:rPr>
-          <w:rFonts w:ascii="Courier New" w:hAnsi="Courier New" w:cs="Courier New"/>
-          <w:lang w:val="en-US"/>
-        </w:rPr>
-        <w:t>(</w:t>
-      </w:r>
-      <w:proofErr w:type="spellStart"/>
-      <w:r>
-        <w:rPr>
-          <w:rFonts w:ascii="Courier New" w:hAnsi="Courier New" w:cs="Courier New"/>
-          <w:lang w:val="en-US"/>
-        </w:rPr>
-        <w:t>f_values</w:t>
-      </w:r>
-      <w:proofErr w:type="spellEnd"/>
-      <w:r>
-        <w:rPr>
-          <w:rFonts w:ascii="Courier New" w:hAnsi="Courier New" w:cs="Courier New"/>
-          <w:lang w:val="en-US"/>
-        </w:rPr>
-        <w:t xml:space="preserve">) </w:t>
-      </w:r>
-    </w:p>
-    <w:p>
-      <w:pPr>
-        <w:ind w:firstLine="0"/>
-        <w:jc w:val="left"/>
-        <w:rPr>
-          <w:rFonts w:ascii="Courier New" w:hAnsi="Courier New" w:cs="Courier New"/>
-          <w:lang w:val="en-US"/>
-        </w:rPr>
-      </w:pPr>
-      <w:r>
-        <w:rPr>
-          <w:rFonts w:ascii="Courier New" w:hAnsi="Courier New" w:cs="Courier New"/>
-          <w:lang w:val="en-US"/>
-        </w:rPr>
-        <w:t xml:space="preserve">      </w:t>
-      </w:r>
-      <w:r>
-        <w:rPr>
-          <w:rFonts w:ascii="Courier New" w:hAnsi="Courier New" w:cs="Courier New"/>
-          <w:lang w:val="en-US"/>
-        </w:rPr>
-        <w:t xml:space="preserve">      </w:t>
-      </w:r>
-      <w:proofErr w:type="spellStart"/>
-      <w:r>
-        <w:rPr>
-          <w:rFonts w:ascii="Courier New" w:hAnsi="Courier New" w:cs="Courier New"/>
-          <w:lang w:val="en-US"/>
-        </w:rPr>
-        <w:t>xn</w:t>
-      </w:r>
-      <w:proofErr w:type="spellEnd"/>
-      <w:r>
-        <w:rPr>
-          <w:rFonts w:ascii="Courier New" w:hAnsi="Courier New" w:cs="Courier New"/>
-          <w:lang w:val="en-US"/>
-        </w:rPr>
-        <w:t xml:space="preserve"> = </w:t>
-      </w:r>
-      <w:proofErr w:type="spellStart"/>
-      <w:r>
-        <w:rPr>
-          <w:rFonts w:ascii="Courier New" w:hAnsi="Courier New" w:cs="Courier New"/>
-          <w:lang w:val="en-US"/>
-        </w:rPr>
-        <w:t>calc_x_</w:t>
-      </w:r>
-      <w:proofErr w:type="gramStart"/>
-      <w:r>
-        <w:rPr>
-          <w:rFonts w:ascii="Courier New" w:hAnsi="Courier New" w:cs="Courier New"/>
-          <w:lang w:val="en-US"/>
-        </w:rPr>
-        <w:t>next</w:t>
-      </w:r>
-      <w:proofErr w:type="spellEnd"/>
-      <w:r>
-        <w:rPr>
-          <w:rFonts w:ascii="Courier New" w:hAnsi="Courier New" w:cs="Courier New"/>
-          <w:lang w:val="en-US"/>
-        </w:rPr>
-        <w:t>(</w:t>
-      </w:r>
-      <w:proofErr w:type="gramEnd"/>
-      <w:r>
-        <w:rPr>
-          <w:rFonts w:ascii="Courier New" w:hAnsi="Courier New" w:cs="Courier New"/>
-          <w:lang w:val="en-US"/>
-        </w:rPr>
-        <w:t xml:space="preserve">x, </w:t>
-      </w:r>
-      <w:proofErr w:type="spellStart"/>
-      <w:r>
-        <w:rPr>
-          <w:rFonts w:ascii="Courier New" w:hAnsi="Courier New" w:cs="Courier New"/>
-          <w:lang w:val="en-US"/>
-        </w:rPr>
-        <w:t>i</w:t>
-      </w:r>
-      <w:proofErr w:type="spellEnd"/>
-      <w:r>
-        <w:rPr>
-          <w:rFonts w:ascii="Courier New" w:hAnsi="Courier New" w:cs="Courier New"/>
-          <w:lang w:val="en-US"/>
-        </w:rPr>
-        <w:t>, n)</w:t>
-      </w:r>
-    </w:p>
-    <w:p>
-      <w:pPr>
-        <w:ind w:firstLine="0"/>
-        <w:jc w:val="left"/>
-        <w:rPr>
-          <w:rFonts w:ascii="Courier New" w:hAnsi="Courier New" w:cs="Courier New"/>
-          <w:lang w:val="en-US"/>
-        </w:rPr>
-      </w:pPr>
-      <w:r>
-        <w:rPr>
-          <w:rFonts w:ascii="Courier New" w:hAnsi="Courier New" w:cs="Courier New"/>
-          <w:lang w:val="en-US"/>
-        </w:rPr>
-        <w:t xml:space="preserve">            </w:t>
-      </w:r>
-      <w:proofErr w:type="spellStart"/>
-      <w:r>
-        <w:rPr>
-          <w:rFonts w:ascii="Courier New" w:hAnsi="Courier New" w:cs="Courier New"/>
-          <w:lang w:val="en-US"/>
-        </w:rPr>
-        <w:t>fn</w:t>
-      </w:r>
-      <w:proofErr w:type="spellEnd"/>
-      <w:r>
-        <w:rPr>
-          <w:rFonts w:ascii="Courier New" w:hAnsi="Courier New" w:cs="Courier New"/>
-          <w:lang w:val="en-US"/>
-        </w:rPr>
-        <w:t xml:space="preserve"> </w:t>
-      </w:r>
-      <w:r>
-        <w:rPr>
-          <w:rFonts w:ascii="Courier New" w:hAnsi="Courier New" w:cs="Courier New"/>
-          <w:lang w:val="en-US"/>
-        </w:rPr>
-        <w:t>= f(</w:t>
+        <w:t xml:space="preserve"> = f(</w:t>
       </w:r>
       <w:proofErr w:type="spellStart"/>
       <w:proofErr w:type="gramStart"/>
@@ -4803,10 +4576,7 @@
         <w:pStyle w:val="2"/>
       </w:pPr>
       <w:r>
-        <w:t>4</w:t>
-      </w:r>
-      <w:r>
-        <w:t>.1. Метод случайного покоординатного спуска</w:t>
+        <w:t>4.1. Метод случайного покоординатного спуска</w:t>
       </w:r>
     </w:p>
     <w:p>
@@ -4815,8 +4585,11 @@
         <w:ind w:left="-567"/>
       </w:pPr>
       <w:r>
+        <w:rPr>
+          <w:noProof/>
+        </w:rPr>
         <w:drawing>
-          <wp:inline distT="0" distB="0" distL="0" distR="0" wp14:anchorId="5B4FB746" wp14:editId="747D29F8">
+          <wp:inline distT="0" distB="0" distL="0" distR="0" wp14:anchorId="0E58ED98" wp14:editId="049FA30F">
             <wp:extent cx="6371200" cy="372533"/>
             <wp:effectExtent l="0" t="0" r="0" b="8890"/>
             <wp:docPr id="3" name="Рисунок 3"/>
@@ -4857,10 +4630,7 @@
         <w:pStyle w:val="2"/>
       </w:pPr>
       <w:r>
-        <w:t>4</w:t>
-      </w:r>
-      <w:r>
-        <w:t>.2. Симплексный метод</w:t>
+        <w:t>4.2. Симплексный метод</w:t>
       </w:r>
     </w:p>
     <w:p>
@@ -4873,10 +4643,11 @@
       </w:pPr>
       <w:r>
         <w:rPr>
+          <w:noProof/>
           <w:lang w:val="en-US"/>
         </w:rPr>
         <w:drawing>
-          <wp:inline distT="0" distB="0" distL="0" distR="0" wp14:anchorId="3076706F" wp14:editId="196CA38A">
+          <wp:inline distT="0" distB="0" distL="0" distR="0" wp14:anchorId="7B3F2AD2" wp14:editId="415AB938">
             <wp:extent cx="6333066" cy="423107"/>
             <wp:effectExtent l="0" t="0" r="0" b="0"/>
             <wp:docPr id="5" name="Рисунок 5"/>
@@ -5071,8 +4842,11 @@
         <w:pStyle w:val="a3"/>
       </w:pPr>
       <w:r>
+        <w:rPr>
+          <w:noProof/>
+        </w:rPr>
         <w:drawing>
-          <wp:inline distT="0" distB="0" distL="0" distR="0" wp14:anchorId="387330F7" wp14:editId="4DFD55D8">
+          <wp:inline distT="0" distB="0" distL="0" distR="0" wp14:anchorId="508067CB" wp14:editId="691AB767">
             <wp:extent cx="4994857" cy="3979334"/>
             <wp:effectExtent l="0" t="0" r="0" b="2540"/>
             <wp:docPr id="7" name="Рисунок 7"/>
@@ -5128,16 +4902,7 @@
         <w:t>5</w:t>
       </w:r>
       <w:r>
-        <w:t>.</w:t>
-      </w:r>
-      <w:r>
-        <w:t>2</w:t>
-      </w:r>
-      <w:r>
-        <w:t xml:space="preserve">. </w:t>
-      </w:r>
-      <w:r>
-        <w:t>Симплексный метод</w:t>
+        <w:t>.2. Симплексный метод</w:t>
       </w:r>
     </w:p>
     <w:p>
@@ -5287,10 +5052,13 @@
         <w:pStyle w:val="a3"/>
       </w:pPr>
       <w:r>
+        <w:rPr>
+          <w:noProof/>
+        </w:rPr>
         <w:drawing>
-          <wp:inline distT="0" distB="0" distL="0" distR="0" wp14:anchorId="394D5C76" wp14:editId="4E7B2B27">
-            <wp:extent cx="4411134" cy="3928290"/>
-            <wp:effectExtent l="0" t="0" r="8890" b="0"/>
+          <wp:inline distT="0" distB="0" distL="0" distR="0" wp14:anchorId="40FAD065" wp14:editId="70142D07">
+            <wp:extent cx="3954780" cy="3521889"/>
+            <wp:effectExtent l="0" t="0" r="7620" b="2540"/>
             <wp:docPr id="8" name="Рисунок 8"/>
             <wp:cNvGraphicFramePr>
               <a:graphicFrameLocks xmlns:a="http://schemas.openxmlformats.org/drawingml/2006/main" noChangeAspect="1"/>
@@ -5311,7 +5079,7 @@
                   <pic:spPr>
                     <a:xfrm>
                       <a:off x="0" y="0"/>
-                      <a:ext cx="4424176" cy="3939905"/>
+                      <a:ext cx="3970334" cy="3535741"/>
                     </a:xfrm>
                     <a:prstGeom prst="rect">
                       <a:avLst/>
@@ -5340,10 +5108,13 @@
         <w:pStyle w:val="a3"/>
       </w:pPr>
       <w:r>
+        <w:rPr>
+          <w:noProof/>
+        </w:rPr>
         <w:drawing>
-          <wp:inline distT="0" distB="0" distL="0" distR="0" wp14:anchorId="1B1066ED" wp14:editId="226F0E4B">
-            <wp:extent cx="3930088" cy="3581400"/>
-            <wp:effectExtent l="0" t="0" r="0" b="0"/>
+          <wp:inline distT="0" distB="0" distL="0" distR="0" wp14:anchorId="7D6A60FA" wp14:editId="48EC9A9B">
+            <wp:extent cx="3726180" cy="3395584"/>
+            <wp:effectExtent l="0" t="0" r="7620" b="0"/>
             <wp:docPr id="9" name="Рисунок 9"/>
             <wp:cNvGraphicFramePr>
               <a:graphicFrameLocks xmlns:a="http://schemas.openxmlformats.org/drawingml/2006/main" noChangeAspect="1"/>
@@ -5364,7 +5135,7 @@
                   <pic:spPr>
                     <a:xfrm>
                       <a:off x="0" y="0"/>
-                      <a:ext cx="3947796" cy="3597537"/>
+                      <a:ext cx="3747365" cy="3414889"/>
                     </a:xfrm>
                     <a:prstGeom prst="rect">
                       <a:avLst/>
@@ -5385,7 +5156,6 @@
         <w:pStyle w:val="a3"/>
       </w:pPr>
       <w:r>
-        <w:lastRenderedPageBreak/>
         <w:t>Рисунок 2</w:t>
       </w:r>
       <w:r>
@@ -5412,6 +5182,7 @@
         </w:numPr>
       </w:pPr>
       <w:r>
+        <w:lastRenderedPageBreak/>
         <w:t>Сравнительная характеристика</w:t>
       </w:r>
     </w:p>
@@ -5424,10 +5195,7 @@
         </w:numPr>
       </w:pPr>
       <w:r>
-        <w:t>Метод случайного покоординатного спуска</w:t>
-      </w:r>
-      <w:r>
-        <w:t xml:space="preserve"> </w:t>
+        <w:t xml:space="preserve">Метод случайного покоординатного спуска </w:t>
       </w:r>
     </w:p>
     <w:p>
@@ -9319,7 +9087,7 @@
 </file>
 
 <file path=word/numbering.xml><?xml version="1.0" encoding="utf-8"?>
-<w:numbering xmlns:wpc="http://schemas.microsoft.com/office/word/2010/wordprocessingCanvas" xmlns:cx="http://schemas.microsoft.com/office/drawing/2014/chartex" xmlns:mc="http://schemas.openxmlformats.org/markup-compatibility/2006" xmlns:o="urn:schemas-microsoft-com:office:office" xmlns:r="http://schemas.openxmlformats.org/officeDocument/2006/relationships" xmlns:m="http://schemas.openxmlformats.org/officeDocument/2006/math" xmlns:v="urn:schemas-microsoft-com:vml" xmlns:wp14="http://schemas.microsoft.com/office/word/2010/wordprocessingDrawing" xmlns:wp="http://schemas.openxmlformats.org/drawingml/2006/wordprocessingDrawing" xmlns:w10="urn:schemas-microsoft-com:office:word" xmlns:w="http://schemas.openxmlformats.org/wordprocessingml/2006/main" xmlns:w14="http://schemas.microsoft.com/office/word/2010/wordml" xmlns:w15="http://schemas.microsoft.com/office/word/2012/wordml" xmlns:w16se="http://schemas.microsoft.com/office/word/2015/wordml/symex" xmlns:wpg="http://schemas.microsoft.com/office/word/2010/wordprocessingGroup" xmlns:wpi="http://schemas.microsoft.com/office/word/2010/wordprocessingInk" xmlns:wne="http://schemas.microsoft.com/office/word/2006/wordml" xmlns:wps="http://schemas.microsoft.com/office/word/2010/wordprocessingShape" mc:Ignorable="w14 w15 w16se wp14">
+<w:numbering xmlns:wpc="http://schemas.microsoft.com/office/word/2010/wordprocessingCanvas" xmlns:cx="http://schemas.microsoft.com/office/drawing/2014/chartex" xmlns:cx1="http://schemas.microsoft.com/office/drawing/2015/9/8/chartex" xmlns:cx2="http://schemas.microsoft.com/office/drawing/2015/10/21/chartex" xmlns:cx3="http://schemas.microsoft.com/office/drawing/2016/5/9/chartex" xmlns:cx4="http://schemas.microsoft.com/office/drawing/2016/5/10/chartex" xmlns:cx5="http://schemas.microsoft.com/office/drawing/2016/5/11/chartex" xmlns:cx6="http://schemas.microsoft.com/office/drawing/2016/5/12/chartex" xmlns:cx7="http://schemas.microsoft.com/office/drawing/2016/5/13/chartex" xmlns:cx8="http://schemas.microsoft.com/office/drawing/2016/5/14/chartex" xmlns:mc="http://schemas.openxmlformats.org/markup-compatibility/2006" xmlns:aink="http://schemas.microsoft.com/office/drawing/2016/ink" xmlns:am3d="http://schemas.microsoft.com/office/drawing/2017/model3d" xmlns:o="urn:schemas-microsoft-com:office:office" xmlns:oel="http://schemas.microsoft.com/office/2019/extlst" xmlns:r="http://schemas.openxmlformats.org/officeDocument/2006/relationships" xmlns:m="http://schemas.openxmlformats.org/officeDocument/2006/math" xmlns:v="urn:schemas-microsoft-com:vml" xmlns:wp14="http://schemas.microsoft.com/office/word/2010/wordprocessingDrawing" xmlns:wp="http://schemas.openxmlformats.org/drawingml/2006/wordprocessingDrawing" xmlns:w10="urn:schemas-microsoft-com:office:word" xmlns:w="http://schemas.openxmlformats.org/wordprocessingml/2006/main" xmlns:w14="http://schemas.microsoft.com/office/word/2010/wordml" xmlns:w15="http://schemas.microsoft.com/office/word/2012/wordml" xmlns:w16cex="http://schemas.microsoft.com/office/word/2018/wordml/cex" xmlns:w16cid="http://schemas.microsoft.com/office/word/2016/wordml/cid" xmlns:w16="http://schemas.microsoft.com/office/word/2018/wordml" xmlns:w16du="http://schemas.microsoft.com/office/word/2023/wordml/word16du" xmlns:w16sdtdh="http://schemas.microsoft.com/office/word/2020/wordml/sdtdatahash" xmlns:w16se="http://schemas.microsoft.com/office/word/2015/wordml/symex" xmlns:wpg="http://schemas.microsoft.com/office/word/2010/wordprocessingGroup" xmlns:wpi="http://schemas.microsoft.com/office/word/2010/wordprocessingInk" xmlns:wne="http://schemas.microsoft.com/office/word/2006/wordml" xmlns:wps="http://schemas.microsoft.com/office/word/2010/wordprocessingShape" mc:Ignorable="w14 w15 w16se w16cid w16 w16cex w16sdtdh wp14">
   <w:abstractNum w:abstractNumId="0" w15:restartNumberingAfterBreak="0">
     <w:nsid w:val="00A44419"/>
     <w:multiLevelType w:val="hybridMultilevel"/>
@@ -9530,17 +9298,17 @@
       </w:rPr>
     </w:lvl>
   </w:abstractNum>
-  <w:num w:numId="1">
+  <w:num w:numId="1" w16cid:durableId="1572888217">
     <w:abstractNumId w:val="1"/>
   </w:num>
-  <w:num w:numId="2">
+  <w:num w:numId="2" w16cid:durableId="1085110932">
     <w:abstractNumId w:val="0"/>
   </w:num>
 </w:numbering>
 </file>
 
 <file path=word/styles.xml><?xml version="1.0" encoding="utf-8"?>
-<w:styles xmlns:mc="http://schemas.openxmlformats.org/markup-compatibility/2006" xmlns:r="http://schemas.openxmlformats.org/officeDocument/2006/relationships" xmlns:w="http://schemas.openxmlformats.org/wordprocessingml/2006/main" xmlns:w14="http://schemas.microsoft.com/office/word/2010/wordml" xmlns:w15="http://schemas.microsoft.com/office/word/2012/wordml" xmlns:w16se="http://schemas.microsoft.com/office/word/2015/wordml/symex" mc:Ignorable="w14 w15 w16se">
+<w:styles xmlns:mc="http://schemas.openxmlformats.org/markup-compatibility/2006" xmlns:r="http://schemas.openxmlformats.org/officeDocument/2006/relationships" xmlns:w="http://schemas.openxmlformats.org/wordprocessingml/2006/main" xmlns:w14="http://schemas.microsoft.com/office/word/2010/wordml" xmlns:w15="http://schemas.microsoft.com/office/word/2012/wordml" xmlns:w16cex="http://schemas.microsoft.com/office/word/2018/wordml/cex" xmlns:w16cid="http://schemas.microsoft.com/office/word/2016/wordml/cid" xmlns:w16="http://schemas.microsoft.com/office/word/2018/wordml" xmlns:w16sdtdh="http://schemas.microsoft.com/office/word/2020/wordml/sdtdatahash" xmlns:w16se="http://schemas.microsoft.com/office/word/2015/wordml/symex" mc:Ignorable="w14 w15 w16se w16cid w16 w16cex w16sdtdh">
   <w:docDefaults>
     <w:rPrDefault>
       <w:rPr>
@@ -9556,7 +9324,7 @@
       </w:pPr>
     </w:pPrDefault>
   </w:docDefaults>
-  <w:latentStyles w:defLockedState="0" w:defUIPriority="99" w:defSemiHidden="0" w:defUnhideWhenUsed="0" w:defQFormat="0" w:count="371">
+  <w:latentStyles w:defLockedState="0" w:defUIPriority="99" w:defSemiHidden="0" w:defUnhideWhenUsed="0" w:defQFormat="0" w:count="376">
     <w:lsdException w:name="Normal" w:uiPriority="0" w:qFormat="1"/>
     <w:lsdException w:name="heading 1" w:uiPriority="9" w:qFormat="1"/>
     <w:lsdException w:name="heading 2" w:semiHidden="1" w:uiPriority="9" w:unhideWhenUsed="1" w:qFormat="1"/>
@@ -9662,7 +9430,6 @@
     <w:lsdException w:name="HTML Sample" w:semiHidden="1" w:unhideWhenUsed="1"/>
     <w:lsdException w:name="HTML Typewriter" w:semiHidden="1" w:unhideWhenUsed="1"/>
     <w:lsdException w:name="HTML Variable" w:semiHidden="1" w:unhideWhenUsed="1"/>
-    <w:lsdException w:name="Normal Table" w:semiHidden="1" w:unhideWhenUsed="1"/>
     <w:lsdException w:name="annotation subject" w:semiHidden="1" w:unhideWhenUsed="1"/>
     <w:lsdException w:name="No List" w:semiHidden="1" w:unhideWhenUsed="1"/>
     <w:lsdException w:name="Outline List 1" w:semiHidden="1" w:unhideWhenUsed="1"/>
@@ -9705,11 +9472,8 @@
     <w:lsdException w:name="Table Contemporary" w:semiHidden="1" w:unhideWhenUsed="1"/>
     <w:lsdException w:name="Table Elegant" w:semiHidden="1" w:unhideWhenUsed="1"/>
     <w:lsdException w:name="Table Professional" w:semiHidden="1" w:unhideWhenUsed="1"/>
-    <w:lsdException w:name="Table Subtle 1" w:semiHidden="1" w:unhideWhenUsed="1"/>
     <w:lsdException w:name="Table Subtle 2" w:semiHidden="1" w:unhideWhenUsed="1"/>
     <w:lsdException w:name="Table Web 1" w:semiHidden="1" w:unhideWhenUsed="1"/>
-    <w:lsdException w:name="Table Web 2" w:semiHidden="1" w:unhideWhenUsed="1"/>
-    <w:lsdException w:name="Table Web 3" w:semiHidden="1" w:unhideWhenUsed="1"/>
     <w:lsdException w:name="Balloon Text" w:semiHidden="1" w:unhideWhenUsed="1"/>
     <w:lsdException w:name="Table Grid" w:uiPriority="39"/>
     <w:lsdException w:name="Table Theme" w:semiHidden="1" w:unhideWhenUsed="1"/>
@@ -9928,6 +9692,11 @@
     <w:lsdException w:name="List Table 5 Dark Accent 6" w:uiPriority="50"/>
     <w:lsdException w:name="List Table 6 Colorful Accent 6" w:uiPriority="51"/>
     <w:lsdException w:name="List Table 7 Colorful Accent 6" w:uiPriority="52"/>
+    <w:lsdException w:name="Mention" w:semiHidden="1" w:unhideWhenUsed="1"/>
+    <w:lsdException w:name="Smart Hyperlink" w:semiHidden="1" w:unhideWhenUsed="1"/>
+    <w:lsdException w:name="Hashtag" w:semiHidden="1" w:unhideWhenUsed="1"/>
+    <w:lsdException w:name="Unresolved Mention" w:semiHidden="1" w:unhideWhenUsed="1"/>
+    <w:lsdException w:name="Smart Link" w:semiHidden="1" w:unhideWhenUsed="1"/>
   </w:latentStyles>
   <w:style w:type="paragraph" w:default="1" w:styleId="a">
     <w:name w:val="Normal"/>

</xml_diff>